<commit_message>
Add description of ETL process, technology stack, and integrity checks
</commit_message>
<xml_diff>
--- a/04_output/Ausarbeitung_Case_Study_1_Bieg_Krug.docx
+++ b/04_output/Ausarbeitung_Case_Study_1_Bieg_Krug.docx
@@ -38,9 +38,9 @@
               </w:tabs>
             </w:pPr>
             <w:bookmarkStart w:id="0" w:name="_Toc43193726"/>
-            <w:bookmarkStart w:id="1" w:name="OLE_LINK2"/>
-            <w:bookmarkStart w:id="2" w:name="OLE_LINK9"/>
-            <w:bookmarkStart w:id="3" w:name="_Toc43239036"/>
+            <w:bookmarkStart w:id="1" w:name="_Toc43239036"/>
+            <w:bookmarkStart w:id="2" w:name="OLE_LINK2"/>
+            <w:bookmarkStart w:id="3" w:name="OLE_LINK9"/>
             <w:r>
               <w:t xml:space="preserve">Schriftliche </w:t>
             </w:r>
@@ -48,7 +48,7 @@
               <w:t>Ausarbeitung</w:t>
             </w:r>
             <w:bookmarkEnd w:id="0"/>
-            <w:bookmarkEnd w:id="3"/>
+            <w:bookmarkEnd w:id="1"/>
           </w:p>
         </w:tc>
       </w:tr>
@@ -95,7 +95,7 @@
           </w:p>
         </w:tc>
       </w:tr>
-      <w:bookmarkEnd w:id="1"/>
+      <w:bookmarkEnd w:id="2"/>
     </w:tbl>
     <w:p/>
     <w:p/>
@@ -130,7 +130,7 @@
       <w:bookmarkStart w:id="5" w:name="OLE_LINK17"/>
       <w:bookmarkStart w:id="6" w:name="OLE_LINK15"/>
       <w:bookmarkStart w:id="7" w:name="OLE_LINK16"/>
-      <w:bookmarkEnd w:id="2"/>
+      <w:bookmarkEnd w:id="3"/>
     </w:p>
     <w:sdt>
       <w:sdtPr>
@@ -1992,26 +1992,59 @@
       <w:bookmarkEnd w:id="5"/>
     </w:p>
     <w:p>
+      <w:bookmarkStart w:id="24" w:name="_Toc43239039"/>
+      <w:bookmarkStart w:id="25" w:name="_Ref43399825"/>
+      <w:r>
+        <w:t xml:space="preserve">Diese </w:t>
+      </w:r>
+      <w:r>
+        <w:t xml:space="preserve">Ausarbeitung wurde im Rahmen der Lehrveranstaltung Case Study 1 ILV S2020 an der Fachhochschule Wiener Neustadt </w:t>
+      </w:r>
+      <w:r>
+        <w:t xml:space="preserve">erstellt. Sie beschreibt den </w:t>
+      </w:r>
+      <w:r>
+        <w:t xml:space="preserve">Technology-Stack, ETL-Prozess und </w:t>
+      </w:r>
+      <w:r>
+        <w:t>durchgeführte</w:t>
+      </w:r>
+      <w:r>
+        <w:t xml:space="preserve"> Analysen hinsichtlich eines rechnungslegungsbezogenen Datensatzes, der innerhalb der Lehrveranstaltung zur Verfügung gestellt wurde.</w:t>
+      </w:r>
+      <w:r>
+        <w:t xml:space="preserve"> Der Schwerpunkt der Analysen liegt dabei auf der Untersuchung möglicher betrügerischer Aktivitäten. Die Ergebnisse der Analysen werden abschließend in Form von Schlussfolgerungen zusammengefasst.</w:t>
+      </w:r>
+    </w:p>
+    <w:p/>
+    <w:p>
       <w:pPr>
         <w:pStyle w:val="berschrift1"/>
       </w:pPr>
-      <w:bookmarkStart w:id="24" w:name="_Toc43239039"/>
       <w:r>
         <w:t>Beschreibung des Technologie-Stacks</w:t>
       </w:r>
       <w:bookmarkEnd w:id="24"/>
+      <w:bookmarkEnd w:id="25"/>
     </w:p>
     <w:p>
       <w:pPr>
-        <w:rPr>
-          <w:lang w:eastAsia="de-DE"/>
-        </w:rPr>
-      </w:pPr>
-      <w:r>
-        <w:rPr>
-          <w:lang w:eastAsia="de-DE"/>
-        </w:rPr>
-        <w:t xml:space="preserve">Um die gegebenen Daten zu analysieren, wurde </w:t>
+        <w:spacing w:after="120"/>
+        <w:rPr>
+          <w:lang w:eastAsia="de-DE"/>
+        </w:rPr>
+      </w:pPr>
+      <w:r>
+        <w:rPr>
+          <w:lang w:eastAsia="de-DE"/>
+        </w:rPr>
+        <w:t>Um die gegebe</w:t>
+      </w:r>
+      <w:r>
+        <w:rPr>
+          <w:lang w:eastAsia="de-DE"/>
+        </w:rPr>
+        <w:t>nen Daten zu analysieren, wurden folgende Softwaretools verwendet:</w:t>
       </w:r>
     </w:p>
     <w:p>
@@ -2028,12 +2061,14 @@
       </w:pPr>
       <w:r>
         <w:rPr>
+          <w:i/>
           <w:lang w:eastAsia="de-DE"/>
         </w:rPr>
         <w:t>Microsoft Excel</w:t>
       </w:r>
       <w:r>
         <w:rPr>
+          <w:i/>
           <w:lang w:eastAsia="de-DE"/>
         </w:rPr>
         <w:t xml:space="preserve"> 2019</w:t>
@@ -2042,7 +2077,20 @@
         <w:rPr>
           <w:lang w:eastAsia="de-DE"/>
         </w:rPr>
-        <w:t xml:space="preserve"> (MS Excel)</w:t>
+        <w:t xml:space="preserve"> (</w:t>
+      </w:r>
+      <w:r>
+        <w:rPr>
+          <w:i/>
+          <w:lang w:eastAsia="de-DE"/>
+        </w:rPr>
+        <w:t>MS Excel</w:t>
+      </w:r>
+      <w:r>
+        <w:rPr>
+          <w:lang w:eastAsia="de-DE"/>
+        </w:rPr>
+        <w:t>)</w:t>
       </w:r>
     </w:p>
     <w:p>
@@ -2059,6 +2107,7 @@
       </w:pPr>
       <w:r>
         <w:rPr>
+          <w:i/>
           <w:lang w:eastAsia="de-DE"/>
         </w:rPr>
         <w:t>R</w:t>
@@ -2073,21 +2122,26 @@
         <w:rPr>
           <w:lang w:eastAsia="de-DE"/>
         </w:rPr>
+        <w:t xml:space="preserve"> (R Core Team, 2019),</w:t>
+      </w:r>
+      <w:r>
+        <w:rPr>
+          <w:lang w:eastAsia="de-DE"/>
+        </w:rPr>
         <w:t xml:space="preserve"> mit </w:t>
       </w:r>
-      <w:proofErr w:type="spellStart"/>
-      <w:r>
-        <w:rPr>
+      <w:r>
+        <w:rPr>
+          <w:i/>
           <w:lang w:eastAsia="de-DE"/>
         </w:rPr>
         <w:t>RStudio</w:t>
       </w:r>
-      <w:proofErr w:type="spellEnd"/>
-      <w:r>
-        <w:rPr>
-          <w:lang w:eastAsia="de-DE"/>
-        </w:rPr>
-        <w:t xml:space="preserve"> und folgenden Packages (Auswahl):</w:t>
+      <w:r>
+        <w:rPr>
+          <w:lang w:eastAsia="de-DE"/>
+        </w:rPr>
+        <w:t xml:space="preserve"> und folgenden Packages:</w:t>
       </w:r>
     </w:p>
     <w:p>
@@ -2102,19 +2156,38 @@
           <w:lang w:eastAsia="de-DE"/>
         </w:rPr>
       </w:pPr>
-      <w:proofErr w:type="spellStart"/>
-      <w:r>
-        <w:rPr>
+      <w:r>
+        <w:rPr>
+          <w:i/>
           <w:lang w:eastAsia="de-DE"/>
         </w:rPr>
         <w:t>readxl</w:t>
       </w:r>
-      <w:proofErr w:type="spellEnd"/>
-      <w:r>
-        <w:rPr>
-          <w:lang w:eastAsia="de-DE"/>
-        </w:rPr>
-        <w:t>: Zum Import von MS Excel-Dateien in R</w:t>
+      <w:r>
+        <w:rPr>
+          <w:lang w:eastAsia="de-DE"/>
+        </w:rPr>
+        <w:t xml:space="preserve">: Zum Import von </w:t>
+      </w:r>
+      <w:r>
+        <w:rPr>
+          <w:i/>
+          <w:lang w:eastAsia="de-DE"/>
+        </w:rPr>
+        <w:t>MS Excel</w:t>
+      </w:r>
+      <w:r>
+        <w:rPr>
+          <w:lang w:eastAsia="de-DE"/>
+        </w:rPr>
+        <w:t xml:space="preserve">-Dateien in </w:t>
+      </w:r>
+      <w:r>
+        <w:rPr>
+          <w:i/>
+          <w:lang w:eastAsia="de-DE"/>
+        </w:rPr>
+        <w:t>R</w:t>
       </w:r>
     </w:p>
     <w:p>
@@ -2129,14 +2202,13 @@
           <w:lang w:eastAsia="de-DE"/>
         </w:rPr>
       </w:pPr>
-      <w:proofErr w:type="spellStart"/>
-      <w:r>
-        <w:rPr>
+      <w:r>
+        <w:rPr>
+          <w:i/>
           <w:lang w:eastAsia="de-DE"/>
         </w:rPr>
         <w:t>dplyr</w:t>
       </w:r>
-      <w:proofErr w:type="spellEnd"/>
       <w:r>
         <w:rPr>
           <w:lang w:eastAsia="de-DE"/>
@@ -2156,33 +2228,18 @@
           <w:lang w:eastAsia="de-DE"/>
         </w:rPr>
       </w:pPr>
-      <w:proofErr w:type="spellStart"/>
-      <w:r>
-        <w:rPr>
+      <w:r>
+        <w:rPr>
+          <w:i/>
           <w:lang w:eastAsia="de-DE"/>
         </w:rPr>
         <w:t>tidyr</w:t>
       </w:r>
-      <w:proofErr w:type="spellEnd"/>
-      <w:r>
-        <w:rPr>
-          <w:lang w:eastAsia="de-DE"/>
-        </w:rPr>
-        <w:t xml:space="preserve">: Zur Datenmanipulation (z.B. </w:t>
-      </w:r>
-      <w:proofErr w:type="spellStart"/>
-      <w:r>
-        <w:rPr>
-          <w:lang w:eastAsia="de-DE"/>
-        </w:rPr>
-        <w:t>Pivotieren</w:t>
-      </w:r>
-      <w:proofErr w:type="spellEnd"/>
-      <w:r>
-        <w:rPr>
-          <w:lang w:eastAsia="de-DE"/>
-        </w:rPr>
-        <w:t>)</w:t>
+      <w:r>
+        <w:rPr>
+          <w:lang w:eastAsia="de-DE"/>
+        </w:rPr>
+        <w:t>: Zur Datenmanipulation (z.B. Pivotieren)</w:t>
       </w:r>
     </w:p>
     <w:p>
@@ -2197,14 +2254,13 @@
           <w:lang w:eastAsia="de-DE"/>
         </w:rPr>
       </w:pPr>
-      <w:proofErr w:type="spellStart"/>
-      <w:r>
-        <w:rPr>
+      <w:r>
+        <w:rPr>
+          <w:i/>
           <w:lang w:eastAsia="de-DE"/>
         </w:rPr>
         <w:t>lubridate</w:t>
       </w:r>
-      <w:proofErr w:type="spellEnd"/>
       <w:r>
         <w:rPr>
           <w:lang w:eastAsia="de-DE"/>
@@ -2226,9 +2282,16 @@
       </w:pPr>
       <w:r>
         <w:rPr>
-          <w:lang w:eastAsia="de-DE"/>
-        </w:rPr>
-        <w:t>ggplot2: Zur Erstellung statischer Grafiken</w:t>
+          <w:i/>
+          <w:lang w:eastAsia="de-DE"/>
+        </w:rPr>
+        <w:t>ggplot2</w:t>
+      </w:r>
+      <w:r>
+        <w:rPr>
+          <w:lang w:eastAsia="de-DE"/>
+        </w:rPr>
+        <w:t>: Zur Erstellung statischer Grafiken</w:t>
       </w:r>
     </w:p>
     <w:p>
@@ -2243,19 +2306,24 @@
           <w:lang w:eastAsia="de-DE"/>
         </w:rPr>
       </w:pPr>
-      <w:proofErr w:type="spellStart"/>
-      <w:r>
-        <w:rPr>
-          <w:lang w:eastAsia="de-DE"/>
-        </w:rPr>
-        <w:t>plotly</w:t>
-      </w:r>
-      <w:proofErr w:type="spellEnd"/>
-      <w:r>
-        <w:rPr>
-          <w:lang w:eastAsia="de-DE"/>
-        </w:rPr>
-        <w:t>: Zur Erstellung von interaktiven Grafiken</w:t>
+      <w:r>
+        <w:rPr>
+          <w:i/>
+          <w:lang w:eastAsia="de-DE"/>
+        </w:rPr>
+        <w:t>ggforce</w:t>
+      </w:r>
+      <w:r>
+        <w:rPr>
+          <w:lang w:eastAsia="de-DE"/>
+        </w:rPr>
+        <w:t>:</w:t>
+      </w:r>
+      <w:r>
+        <w:rPr>
+          <w:lang w:eastAsia="de-DE"/>
+        </w:rPr>
+        <w:t xml:space="preserve"> Zur Erstellung statischer Grafiken</w:t>
       </w:r>
     </w:p>
     <w:p>
@@ -2270,19 +2338,23 @@
           <w:lang w:eastAsia="de-DE"/>
         </w:rPr>
       </w:pPr>
-      <w:proofErr w:type="spellStart"/>
-      <w:r>
-        <w:rPr>
-          <w:lang w:eastAsia="de-DE"/>
-        </w:rPr>
-        <w:t>shiny</w:t>
-      </w:r>
-      <w:proofErr w:type="spellEnd"/>
-      <w:r>
-        <w:rPr>
-          <w:lang w:eastAsia="de-DE"/>
-        </w:rPr>
-        <w:t>: Zur Erstellung von Dashboards und interaktiven Grafiken</w:t>
+      <w:r>
+        <w:rPr>
+          <w:lang w:eastAsia="de-DE"/>
+        </w:rPr>
+        <w:t>plotly</w:t>
+      </w:r>
+      <w:r>
+        <w:rPr>
+          <w:lang w:eastAsia="de-DE"/>
+        </w:rPr>
+        <w:t>:</w:t>
+      </w:r>
+      <w:r>
+        <w:rPr>
+          <w:lang w:eastAsia="de-DE"/>
+        </w:rPr>
+        <w:t xml:space="preserve"> Zur Erstellung interaktiver Grafiken</w:t>
       </w:r>
     </w:p>
     <w:p>
@@ -2297,14 +2369,13 @@
           <w:lang w:eastAsia="de-DE"/>
         </w:rPr>
       </w:pPr>
-      <w:proofErr w:type="spellStart"/>
-      <w:r>
-        <w:rPr>
+      <w:r>
+        <w:rPr>
+          <w:i/>
           <w:lang w:eastAsia="de-DE"/>
         </w:rPr>
         <w:t>rmarkdown</w:t>
       </w:r>
-      <w:proofErr w:type="spellEnd"/>
       <w:r>
         <w:rPr>
           <w:lang w:eastAsia="de-DE"/>
@@ -2324,35 +2395,18 @@
           <w:lang w:eastAsia="de-DE"/>
         </w:rPr>
       </w:pPr>
-      <w:proofErr w:type="spellStart"/>
-      <w:proofErr w:type="gramStart"/>
-      <w:r>
-        <w:rPr>
+      <w:r>
+        <w:rPr>
+          <w:i/>
           <w:lang w:eastAsia="de-DE"/>
         </w:rPr>
         <w:t>benford.analysis</w:t>
       </w:r>
-      <w:proofErr w:type="spellEnd"/>
-      <w:proofErr w:type="gramEnd"/>
-      <w:r>
-        <w:rPr>
-          <w:lang w:eastAsia="de-DE"/>
-        </w:rPr>
-        <w:t xml:space="preserve">: Zur Durchführung von </w:t>
-      </w:r>
-      <w:proofErr w:type="spellStart"/>
-      <w:r>
-        <w:rPr>
-          <w:lang w:eastAsia="de-DE"/>
-        </w:rPr>
-        <w:t>Benford</w:t>
-      </w:r>
-      <w:proofErr w:type="spellEnd"/>
-      <w:r>
-        <w:rPr>
-          <w:lang w:eastAsia="de-DE"/>
-        </w:rPr>
-        <w:t>-Analysen</w:t>
+      <w:r>
+        <w:rPr>
+          <w:lang w:eastAsia="de-DE"/>
+        </w:rPr>
+        <w:t>: Zur Durchführung von Benford-Analysen</w:t>
       </w:r>
     </w:p>
     <w:p>
@@ -2367,148 +2421,278 @@
           <w:lang w:eastAsia="de-DE"/>
         </w:rPr>
       </w:pPr>
-      <w:proofErr w:type="spellStart"/>
-      <w:r>
-        <w:rPr>
+      <w:r>
+        <w:rPr>
+          <w:i/>
           <w:lang w:eastAsia="de-DE"/>
         </w:rPr>
         <w:t>tsoutliers</w:t>
       </w:r>
-      <w:proofErr w:type="spellEnd"/>
-      <w:r>
-        <w:rPr>
-          <w:lang w:eastAsia="de-DE"/>
-        </w:rPr>
-        <w:t xml:space="preserve">: Zur Analyse von Zeitreihen-Daten (z.B. </w:t>
-      </w:r>
-      <w:proofErr w:type="spellStart"/>
-      <w:r>
-        <w:rPr>
-          <w:lang w:eastAsia="de-DE"/>
-        </w:rPr>
-        <w:t>Ausreißerdetektion</w:t>
-      </w:r>
-      <w:proofErr w:type="spellEnd"/>
-      <w:r>
-        <w:rPr>
-          <w:lang w:eastAsia="de-DE"/>
-        </w:rPr>
-        <w:t>)</w:t>
+      <w:r>
+        <w:rPr>
+          <w:lang w:eastAsia="de-DE"/>
+        </w:rPr>
+        <w:t>: Zur Analyse von Zeitreihen-Daten (z.B. Ausreißerdetektion)</w:t>
       </w:r>
     </w:p>
     <w:p>
       <w:pPr>
-        <w:ind w:left="360"/>
-        <w:rPr>
-          <w:lang w:eastAsia="de-DE"/>
-        </w:rPr>
-      </w:pPr>
+        <w:pStyle w:val="Listenabsatz"/>
+        <w:numPr>
+          <w:ilvl w:val="1"/>
+          <w:numId w:val="48"/>
+        </w:numPr>
+        <w:spacing w:line="276" w:lineRule="auto"/>
+        <w:rPr>
+          <w:lang w:eastAsia="de-DE"/>
+        </w:rPr>
+      </w:pPr>
+      <w:r>
+        <w:rPr>
+          <w:i/>
+          <w:lang w:eastAsia="de-DE"/>
+        </w:rPr>
+        <w:t>naniar</w:t>
+      </w:r>
+      <w:r>
+        <w:rPr>
+          <w:lang w:eastAsia="de-DE"/>
+        </w:rPr>
+        <w:t>:</w:t>
+      </w:r>
+      <w:r>
+        <w:rPr>
+          <w:lang w:eastAsia="de-DE"/>
+        </w:rPr>
+        <w:t xml:space="preserve"> Zur Analyse fehlender Werte</w:t>
+      </w:r>
     </w:p>
     <w:p>
       <w:pPr>
-        <w:rPr>
-          <w:lang w:eastAsia="de-DE"/>
-        </w:rPr>
-      </w:pPr>
-      <w:r>
-        <w:rPr>
-          <w:lang w:eastAsia="de-DE"/>
-        </w:rPr>
-        <w:t>Je nach Anforderungen, die im Verlauf der Analyse erkennbar werden, behalten wir uns vor, zusätzliche Packages zu verwenden, um die Analyse nach besten Möglichkeiten durchzuführen.</w:t>
+        <w:pStyle w:val="Listenabsatz"/>
+        <w:numPr>
+          <w:ilvl w:val="1"/>
+          <w:numId w:val="48"/>
+        </w:numPr>
+        <w:spacing w:line="276" w:lineRule="auto"/>
+        <w:rPr>
+          <w:lang w:eastAsia="de-DE"/>
+        </w:rPr>
+      </w:pPr>
+      <w:r>
+        <w:rPr>
+          <w:i/>
+          <w:lang w:eastAsia="de-DE"/>
+        </w:rPr>
+        <w:t>janitor</w:t>
+      </w:r>
+      <w:r>
+        <w:rPr>
+          <w:lang w:eastAsia="de-DE"/>
+        </w:rPr>
+        <w:t>:</w:t>
+      </w:r>
+      <w:r>
+        <w:rPr>
+          <w:lang w:eastAsia="de-DE"/>
+        </w:rPr>
+        <w:t xml:space="preserve"> Zur Datenbereinigung</w:t>
       </w:r>
     </w:p>
     <w:p>
       <w:pPr>
-        <w:rPr>
-          <w:lang w:eastAsia="de-DE"/>
-        </w:rPr>
-      </w:pPr>
+        <w:pStyle w:val="Listenabsatz"/>
+        <w:numPr>
+          <w:ilvl w:val="1"/>
+          <w:numId w:val="48"/>
+        </w:numPr>
+        <w:spacing w:line="276" w:lineRule="auto"/>
+        <w:rPr>
+          <w:lang w:eastAsia="de-DE"/>
+        </w:rPr>
+      </w:pPr>
+      <w:r>
+        <w:rPr>
+          <w:i/>
+          <w:lang w:eastAsia="de-DE"/>
+        </w:rPr>
+        <w:t>here</w:t>
+      </w:r>
+      <w:r>
+        <w:rPr>
+          <w:lang w:eastAsia="de-DE"/>
+        </w:rPr>
+        <w:t>:</w:t>
+      </w:r>
+      <w:r>
+        <w:rPr>
+          <w:lang w:eastAsia="de-DE"/>
+        </w:rPr>
+        <w:t xml:space="preserve"> Zum Management von Systempfaden</w:t>
+      </w:r>
     </w:p>
     <w:p>
       <w:pPr>
-        <w:pStyle w:val="berschrift1"/>
-      </w:pPr>
-      <w:bookmarkStart w:id="25" w:name="_Toc43239040"/>
-      <w:r>
-        <w:t>Beschreibung des ETL-ProzessES</w:t>
-      </w:r>
-      <w:bookmarkEnd w:id="25"/>
+        <w:spacing w:line="276" w:lineRule="auto"/>
+        <w:rPr>
+          <w:lang w:eastAsia="de-DE"/>
+        </w:rPr>
+      </w:pPr>
     </w:p>
     <w:p>
       <w:pPr>
-        <w:rPr>
-          <w:lang w:eastAsia="de-DE"/>
-        </w:rPr>
-      </w:pPr>
-      <w:r>
-        <w:rPr>
-          <w:lang w:eastAsia="de-DE"/>
-        </w:rPr>
-        <w:t>Die Daten aus den bere</w:t>
-      </w:r>
-      <w:r>
-        <w:rPr>
-          <w:lang w:eastAsia="de-DE"/>
-        </w:rPr>
-        <w:t>itgestellten MS Excel-Dateien wu</w:t>
-      </w:r>
-      <w:r>
-        <w:rPr>
-          <w:lang w:eastAsia="de-DE"/>
-        </w:rPr>
-        <w:t xml:space="preserve">rden unter Verwendung des </w:t>
-      </w:r>
-      <w:proofErr w:type="spellStart"/>
-      <w:r>
-        <w:rPr>
-          <w:lang w:eastAsia="de-DE"/>
-        </w:rPr>
-        <w:t>readxl</w:t>
-      </w:r>
-      <w:proofErr w:type="spellEnd"/>
-      <w:r>
-        <w:rPr>
-          <w:lang w:eastAsia="de-DE"/>
-        </w:rPr>
-        <w:t>-Packa</w:t>
-      </w:r>
-      <w:r>
-        <w:rPr>
-          <w:lang w:eastAsia="de-DE"/>
-        </w:rPr>
-        <w:t>ges unmittelbar in die globale Umgebung</w:t>
-      </w:r>
-      <w:r>
-        <w:rPr>
-          <w:lang w:eastAsia="de-DE"/>
-        </w:rPr>
-        <w:t xml:space="preserve"> von R geladen. Hierbei ist darauf zu achten, dass die Daten innerhalb einer MS Excel-Datei gegebenenfalls auf mehrere Arbeitsblätter aufgegliedert sind</w:t>
-      </w:r>
-      <w:r>
-        <w:rPr>
-          <w:lang w:eastAsia="de-DE"/>
-        </w:rPr>
-        <w:t>. Obwohl die Datenmenge insgesam</w:t>
-      </w:r>
-      <w:r>
-        <w:rPr>
-          <w:lang w:eastAsia="de-DE"/>
-        </w:rPr>
-        <w:t xml:space="preserve">t relativ umfassend ist, wird es ohne </w:t>
-      </w:r>
-      <w:proofErr w:type="spellStart"/>
-      <w:r>
-        <w:rPr>
-          <w:lang w:eastAsia="de-DE"/>
-        </w:rPr>
-        <w:t>Weiteres</w:t>
-      </w:r>
-      <w:proofErr w:type="spellEnd"/>
-      <w:r>
-        <w:rPr>
-          <w:lang w:eastAsia="de-DE"/>
-        </w:rPr>
-        <w:t xml:space="preserve"> möglich sein, diese Daten in den Arbeitsspeicher zu laden und entsprechende Analysen durchzuführen. Deswegen ist die Verwendung einer Datenbank im Rahmen des ETL-Prozesses nicht unbedingt notwendig.</w:t>
+        <w:spacing w:line="276" w:lineRule="auto"/>
+        <w:rPr>
+          <w:lang w:eastAsia="de-DE"/>
+        </w:rPr>
+      </w:pPr>
+      <w:r>
+        <w:rPr>
+          <w:lang w:eastAsia="de-DE"/>
+        </w:rPr>
+        <w:t xml:space="preserve">Zur Erstellung der finalen Ausarbeitung und Präsentation </w:t>
+      </w:r>
+      <w:r>
+        <w:rPr>
+          <w:lang w:eastAsia="de-DE"/>
+        </w:rPr>
+        <w:t>wurde</w:t>
+      </w:r>
+      <w:r>
+        <w:rPr>
+          <w:lang w:eastAsia="de-DE"/>
+        </w:rPr>
+        <w:t>n</w:t>
+      </w:r>
+      <w:r>
+        <w:rPr>
+          <w:lang w:eastAsia="de-DE"/>
+        </w:rPr>
+        <w:t xml:space="preserve"> </w:t>
+      </w:r>
+      <w:r>
+        <w:rPr>
+          <w:i/>
+          <w:lang w:eastAsia="de-DE"/>
+        </w:rPr>
+        <w:t>Microsoft Word 2019</w:t>
+      </w:r>
+      <w:r>
+        <w:rPr>
+          <w:lang w:eastAsia="de-DE"/>
+        </w:rPr>
+        <w:t xml:space="preserve"> </w:t>
+      </w:r>
+      <w:r>
+        <w:rPr>
+          <w:lang w:eastAsia="de-DE"/>
+        </w:rPr>
+        <w:t xml:space="preserve">(MS Word) </w:t>
+      </w:r>
+      <w:r>
+        <w:rPr>
+          <w:lang w:eastAsia="de-DE"/>
+        </w:rPr>
+        <w:t xml:space="preserve">und </w:t>
+      </w:r>
+      <w:r>
+        <w:rPr>
+          <w:i/>
+          <w:lang w:eastAsia="de-DE"/>
+        </w:rPr>
+        <w:t>Microsoft Powerpoint 2019</w:t>
+      </w:r>
+      <w:r>
+        <w:rPr>
+          <w:i/>
+          <w:lang w:eastAsia="de-DE"/>
+        </w:rPr>
+        <w:t xml:space="preserve"> (MS Powerpoint)</w:t>
+      </w:r>
+      <w:r>
+        <w:rPr>
+          <w:lang w:eastAsia="de-DE"/>
+        </w:rPr>
+        <w:t xml:space="preserve"> verwendet. Außerdem wurde aufgrund des Schwerpunkts der Analyse auf betrügerischen Aktivitäten und dolosen Handlungen auf die Erstellung eines Dashboards</w:t>
+      </w:r>
+      <w:r>
+        <w:rPr>
+          <w:lang w:eastAsia="de-DE"/>
+        </w:rPr>
+        <w:t xml:space="preserve"> (z.B. mittels </w:t>
+      </w:r>
+      <w:r>
+        <w:rPr>
+          <w:i/>
+          <w:lang w:eastAsia="de-DE"/>
+        </w:rPr>
+        <w:t>shiny</w:t>
+      </w:r>
+      <w:r>
+        <w:rPr>
+          <w:lang w:eastAsia="de-DE"/>
+        </w:rPr>
+        <w:t>)</w:t>
+      </w:r>
+      <w:r>
+        <w:rPr>
+          <w:lang w:eastAsia="de-DE"/>
+        </w:rPr>
+        <w:t xml:space="preserve"> verzichtet.</w:t>
+      </w:r>
+      <w:r>
+        <w:rPr>
+          <w:lang w:eastAsia="de-DE"/>
+        </w:rPr>
+        <w:t xml:space="preserve"> Ein Dashboard ist vor allem</w:t>
+      </w:r>
+      <w:r>
+        <w:rPr>
+          <w:lang w:eastAsia="de-DE"/>
+        </w:rPr>
+        <w:t xml:space="preserve"> zur Darstellung von Kennzahlenanalysen sehr gut geeignet –</w:t>
+      </w:r>
+      <w:r>
+        <w:rPr>
+          <w:lang w:eastAsia="de-DE"/>
+        </w:rPr>
+        <w:t xml:space="preserve"> zur</w:t>
+      </w:r>
+      <w:r>
+        <w:rPr>
+          <w:lang w:eastAsia="de-DE"/>
+        </w:rPr>
+        <w:t xml:space="preserve"> die</w:t>
+      </w:r>
+      <w:r>
+        <w:rPr>
+          <w:lang w:eastAsia="de-DE"/>
+        </w:rPr>
+        <w:t xml:space="preserve"> detaillierten</w:t>
+      </w:r>
+      <w:r>
+        <w:rPr>
+          <w:lang w:eastAsia="de-DE"/>
+        </w:rPr>
+        <w:t xml:space="preserve"> Darstellung der Betrugsanalysen erscheint es aber eher unflexibel. Für die Präsentation wird stattdessen ein</w:t>
+      </w:r>
+      <w:r>
+        <w:rPr>
+          <w:lang w:eastAsia="de-DE"/>
+        </w:rPr>
+        <w:t>e</w:t>
+      </w:r>
+      <w:r>
+        <w:rPr>
+          <w:lang w:eastAsia="de-DE"/>
+        </w:rPr>
+        <w:t xml:space="preserve"> R-Session vorbereitet, </w:t>
+      </w:r>
+      <w:r>
+        <w:rPr>
+          <w:lang w:eastAsia="de-DE"/>
+        </w:rPr>
+        <w:t>innerhalb derer nach Bedarf Detailanalysen durchgeführt werden.</w:t>
       </w:r>
     </w:p>
     <w:p>
@@ -2517,12 +2701,538 @@
           <w:lang w:eastAsia="de-DE"/>
         </w:rPr>
       </w:pPr>
+    </w:p>
+    <w:p>
+      <w:pPr>
+        <w:pStyle w:val="berschrift1"/>
+      </w:pPr>
+      <w:bookmarkStart w:id="26" w:name="_Toc43239040"/>
+      <w:r>
+        <w:t>Beschreibung des ETL-ProzessES</w:t>
+      </w:r>
+      <w:bookmarkEnd w:id="26"/>
+    </w:p>
+    <w:p>
+      <w:pPr>
+        <w:rPr>
+          <w:lang w:eastAsia="de-DE"/>
+        </w:rPr>
+      </w:pPr>
+      <w:r>
+        <w:rPr>
+          <w:lang w:eastAsia="de-DE"/>
+        </w:rPr>
+        <w:t xml:space="preserve">Für die Datenaufbereitung und -analyse wurde wie bereits erwähnt die statistische Programmiersprache </w:t>
+      </w:r>
+      <w:r>
+        <w:rPr>
+          <w:i/>
+          <w:lang w:eastAsia="de-DE"/>
+        </w:rPr>
+        <w:t>R</w:t>
+      </w:r>
+      <w:r>
+        <w:rPr>
+          <w:lang w:eastAsia="de-DE"/>
+        </w:rPr>
+        <w:t>, Version 3.6.2, verwendet (R Core Team, 2019).</w:t>
+      </w:r>
+    </w:p>
+    <w:p>
+      <w:pPr>
+        <w:rPr>
+          <w:lang w:eastAsia="de-DE"/>
+        </w:rPr>
+      </w:pPr>
+      <w:r>
+        <w:rPr>
+          <w:lang w:eastAsia="de-DE"/>
+        </w:rPr>
+        <w:t xml:space="preserve"> </w:t>
+      </w:r>
+      <w:r>
+        <w:rPr>
+          <w:lang w:eastAsia="de-DE"/>
+        </w:rPr>
+        <w:t>Die Daten aus den bere</w:t>
+      </w:r>
+      <w:r>
+        <w:rPr>
+          <w:lang w:eastAsia="de-DE"/>
+        </w:rPr>
+        <w:t xml:space="preserve">itgestellten </w:t>
+      </w:r>
+      <w:r>
+        <w:rPr>
+          <w:i/>
+          <w:lang w:eastAsia="de-DE"/>
+        </w:rPr>
+        <w:t>MS Excel</w:t>
+      </w:r>
+      <w:r>
+        <w:rPr>
+          <w:lang w:eastAsia="de-DE"/>
+        </w:rPr>
+        <w:t>-Dateien wu</w:t>
+      </w:r>
+      <w:r>
+        <w:rPr>
+          <w:lang w:eastAsia="de-DE"/>
+        </w:rPr>
+        <w:t xml:space="preserve">rden unter Verwendung des </w:t>
+      </w:r>
+      <w:r>
+        <w:rPr>
+          <w:i/>
+          <w:lang w:eastAsia="de-DE"/>
+        </w:rPr>
+        <w:t>readxl</w:t>
+      </w:r>
+      <w:r>
+        <w:rPr>
+          <w:lang w:eastAsia="de-DE"/>
+        </w:rPr>
+        <w:t>-Packa</w:t>
+      </w:r>
+      <w:r>
+        <w:rPr>
+          <w:lang w:eastAsia="de-DE"/>
+        </w:rPr>
+        <w:t>ges unmittelbar in die globale Umgebung</w:t>
+      </w:r>
+      <w:r>
+        <w:rPr>
+          <w:lang w:eastAsia="de-DE"/>
+        </w:rPr>
+        <w:t xml:space="preserve"> von </w:t>
+      </w:r>
+      <w:r>
+        <w:rPr>
+          <w:i/>
+          <w:lang w:eastAsia="de-DE"/>
+        </w:rPr>
+        <w:t>R</w:t>
+      </w:r>
+      <w:r>
+        <w:rPr>
+          <w:lang w:eastAsia="de-DE"/>
+        </w:rPr>
+        <w:t xml:space="preserve"> geladen. Hierbei wurde darauf geachtet</w:t>
+      </w:r>
+      <w:r>
+        <w:rPr>
+          <w:lang w:eastAsia="de-DE"/>
+        </w:rPr>
+        <w:t xml:space="preserve">, dass die Daten innerhalb einer </w:t>
+      </w:r>
+      <w:r>
+        <w:rPr>
+          <w:i/>
+          <w:lang w:eastAsia="de-DE"/>
+        </w:rPr>
+        <w:t>MS Excel</w:t>
+      </w:r>
+      <w:r>
+        <w:rPr>
+          <w:lang w:eastAsia="de-DE"/>
+        </w:rPr>
+        <w:t>-Datei gegebenenfalls auf mehrere Arbeitsblätter aufgegliedert sind</w:t>
+      </w:r>
+      <w:r>
+        <w:rPr>
+          <w:lang w:eastAsia="de-DE"/>
+        </w:rPr>
+        <w:t xml:space="preserve">. </w:t>
+      </w:r>
+      <w:r>
+        <w:rPr>
+          <w:lang w:eastAsia="de-DE"/>
+        </w:rPr>
+        <w:t xml:space="preserve"> </w:t>
+      </w:r>
+      <w:r>
+        <w:rPr>
+          <w:lang w:eastAsia="de-DE"/>
+        </w:rPr>
+        <w:t xml:space="preserve">Obwohl die Datenmenge insgesamt relativ umfassend ist, war es ohne Weiteres möglich diese Daten in den Arbeitsspeicher zu laden und entsprechende Analysen durchzuführen. Daher war die Verwendung einer Datenbank im Rahmen des ETL-Prozesses nicht unbedingt notwendig. </w:t>
+      </w:r>
+    </w:p>
+    <w:p>
+      <w:pPr>
+        <w:rPr>
+          <w:lang w:eastAsia="de-DE"/>
+        </w:rPr>
+      </w:pPr>
+      <w:r>
+        <w:rPr>
+          <w:lang w:eastAsia="de-DE"/>
+        </w:rPr>
+        <w:t xml:space="preserve">Zur weiteren Analyse wurde auf eine umfangreiche Auswahl an verfügbaren Packages zurückgegriffen (z.B </w:t>
+      </w:r>
+      <w:r>
+        <w:rPr>
+          <w:i/>
+          <w:lang w:eastAsia="de-DE"/>
+        </w:rPr>
+        <w:t>dyplr, tidyr, lubridate</w:t>
+      </w:r>
+      <w:r>
+        <w:rPr>
+          <w:i/>
+          <w:lang w:eastAsia="de-DE"/>
+        </w:rPr>
+        <w:t>,</w:t>
+      </w:r>
+      <w:r>
+        <w:rPr>
+          <w:lang w:eastAsia="de-DE"/>
+        </w:rPr>
+        <w:t xml:space="preserve"> siehe Abschnitt </w:t>
+      </w:r>
+      <w:r>
+        <w:rPr>
+          <w:lang w:eastAsia="de-DE"/>
+        </w:rPr>
+        <w:fldChar w:fldCharType="begin"/>
+      </w:r>
+      <w:r>
+        <w:rPr>
+          <w:lang w:eastAsia="de-DE"/>
+        </w:rPr>
+        <w:instrText xml:space="preserve"> REF _Ref43399825 \r \h </w:instrText>
+      </w:r>
+      <w:r>
+        <w:rPr>
+          <w:lang w:eastAsia="de-DE"/>
+        </w:rPr>
+      </w:r>
+      <w:r>
+        <w:rPr>
+          <w:lang w:eastAsia="de-DE"/>
+        </w:rPr>
+        <w:fldChar w:fldCharType="separate"/>
+      </w:r>
+      <w:r>
+        <w:rPr>
+          <w:lang w:eastAsia="de-DE"/>
+        </w:rPr>
+        <w:t>1</w:t>
+      </w:r>
+      <w:r>
+        <w:rPr>
+          <w:lang w:eastAsia="de-DE"/>
+        </w:rPr>
+        <w:fldChar w:fldCharType="end"/>
+      </w:r>
+      <w:r>
+        <w:rPr>
+          <w:lang w:eastAsia="de-DE"/>
+        </w:rPr>
+        <w:t xml:space="preserve">). </w:t>
+      </w:r>
+      <w:r>
+        <w:rPr>
+          <w:lang w:eastAsia="de-DE"/>
+        </w:rPr>
+        <w:t xml:space="preserve">Zur visuellen </w:t>
+      </w:r>
+      <w:r>
+        <w:rPr>
+          <w:lang w:eastAsia="de-DE"/>
+        </w:rPr>
+        <w:t>Exploration der Daten und anschaulichen D</w:t>
+      </w:r>
+      <w:r>
+        <w:rPr>
+          <w:lang w:eastAsia="de-DE"/>
+        </w:rPr>
+        <w:t>arstellung der Analyse wurden</w:t>
+      </w:r>
+      <w:r>
+        <w:rPr>
+          <w:lang w:eastAsia="de-DE"/>
+        </w:rPr>
+        <w:t xml:space="preserve"> Packages zur Datenvisualisierung wie </w:t>
+      </w:r>
+      <w:r>
+        <w:rPr>
+          <w:i/>
+          <w:lang w:eastAsia="de-DE"/>
+        </w:rPr>
+        <w:t>ggplot2</w:t>
+      </w:r>
+      <w:r>
+        <w:rPr>
+          <w:i/>
+          <w:lang w:eastAsia="de-DE"/>
+        </w:rPr>
+        <w:t xml:space="preserve"> </w:t>
+      </w:r>
+      <w:r>
+        <w:rPr>
+          <w:lang w:eastAsia="de-DE"/>
+        </w:rPr>
+        <w:t>verwendet. Spezifische Analysen wie</w:t>
+      </w:r>
+      <w:r>
+        <w:rPr>
+          <w:lang w:eastAsia="de-DE"/>
+        </w:rPr>
+        <w:t xml:space="preserve"> Be</w:t>
+      </w:r>
+      <w:r>
+        <w:rPr>
+          <w:lang w:eastAsia="de-DE"/>
+        </w:rPr>
+        <w:t>nford- oder Zeitreihen-Analyse wurden unter Verwendung weiterer, dezidierter Packages durchgeführt</w:t>
+      </w:r>
+      <w:r>
+        <w:rPr>
+          <w:lang w:eastAsia="de-DE"/>
+        </w:rPr>
+        <w:t xml:space="preserve"> (zum Beispiel </w:t>
+      </w:r>
+      <w:r>
+        <w:rPr>
+          <w:i/>
+          <w:lang w:eastAsia="de-DE"/>
+        </w:rPr>
+        <w:t>benford.analysis</w:t>
+      </w:r>
+      <w:r>
+        <w:rPr>
+          <w:lang w:eastAsia="de-DE"/>
+        </w:rPr>
+        <w:t xml:space="preserve"> und </w:t>
+      </w:r>
+      <w:r>
+        <w:rPr>
+          <w:i/>
+          <w:lang w:eastAsia="de-DE"/>
+        </w:rPr>
+        <w:t>tsoutliers</w:t>
+      </w:r>
+      <w:r>
+        <w:rPr>
+          <w:lang w:eastAsia="de-DE"/>
+        </w:rPr>
+        <w:t xml:space="preserve">). </w:t>
+      </w:r>
+    </w:p>
+    <w:p>
+      <w:pPr>
+        <w:rPr>
+          <w:lang w:eastAsia="de-DE"/>
+        </w:rPr>
+      </w:pPr>
+      <w:r>
+        <w:rPr>
+          <w:lang w:eastAsia="de-DE"/>
+        </w:rPr>
+        <w:lastRenderedPageBreak/>
+        <w:t>Zur Dokumentation der Analyse sowie</w:t>
+      </w:r>
+      <w:r>
+        <w:rPr>
+          <w:lang w:eastAsia="de-DE"/>
+        </w:rPr>
+        <w:t xml:space="preserve"> Vorbe</w:t>
+      </w:r>
+      <w:r>
+        <w:rPr>
+          <w:lang w:eastAsia="de-DE"/>
+        </w:rPr>
+        <w:t>reitung von Präsentation</w:t>
+      </w:r>
+      <w:r>
+        <w:rPr>
+          <w:lang w:eastAsia="de-DE"/>
+        </w:rPr>
+        <w:t xml:space="preserve"> und</w:t>
+      </w:r>
+      <w:r>
+        <w:rPr>
+          <w:lang w:eastAsia="de-DE"/>
+        </w:rPr>
+        <w:t xml:space="preserve"> schriftlicher Ausarbeitung wurde</w:t>
+      </w:r>
+      <w:r>
+        <w:rPr>
+          <w:lang w:eastAsia="de-DE"/>
+        </w:rPr>
+        <w:t xml:space="preserve"> das Package</w:t>
+      </w:r>
+      <w:r>
+        <w:rPr>
+          <w:lang w:eastAsia="de-DE"/>
+        </w:rPr>
+        <w:t xml:space="preserve"> </w:t>
+      </w:r>
+      <w:r>
+        <w:rPr>
+          <w:i/>
+          <w:lang w:eastAsia="de-DE"/>
+        </w:rPr>
+        <w:t xml:space="preserve">rmarkdown </w:t>
+      </w:r>
+      <w:r>
+        <w:rPr>
+          <w:lang w:eastAsia="de-DE"/>
+        </w:rPr>
+        <w:t>verwenden. Die</w:t>
+      </w:r>
+      <w:r>
+        <w:rPr>
+          <w:lang w:eastAsia="de-DE"/>
+        </w:rPr>
+        <w:t xml:space="preserve"> damit erstellte</w:t>
+      </w:r>
+      <w:r>
+        <w:rPr>
+          <w:lang w:eastAsia="de-DE"/>
+        </w:rPr>
+        <w:t xml:space="preserve"> Analysedokumentation wurden nachfolgend in .</w:t>
+      </w:r>
+      <w:r>
+        <w:rPr>
+          <w:i/>
+          <w:lang w:eastAsia="de-DE"/>
+        </w:rPr>
+        <w:t>docx</w:t>
+      </w:r>
+      <w:r>
+        <w:rPr>
+          <w:lang w:eastAsia="de-DE"/>
+        </w:rPr>
+        <w:t xml:space="preserve">- und </w:t>
+      </w:r>
+      <w:r>
+        <w:rPr>
+          <w:i/>
+          <w:lang w:eastAsia="de-DE"/>
+        </w:rPr>
+        <w:t>pptx</w:t>
+      </w:r>
+      <w:r>
+        <w:rPr>
+          <w:lang w:eastAsia="de-DE"/>
+        </w:rPr>
+        <w:t xml:space="preserve">-Formate exportiert und mit </w:t>
+      </w:r>
+      <w:r>
+        <w:rPr>
+          <w:i/>
+          <w:lang w:eastAsia="de-DE"/>
+        </w:rPr>
+        <w:t xml:space="preserve">MS Word </w:t>
+      </w:r>
+      <w:r>
+        <w:rPr>
+          <w:lang w:eastAsia="de-DE"/>
+        </w:rPr>
+        <w:t xml:space="preserve">und </w:t>
+      </w:r>
+      <w:r>
+        <w:rPr>
+          <w:i/>
+          <w:lang w:eastAsia="de-DE"/>
+        </w:rPr>
+        <w:t>MS Powerpoint</w:t>
+      </w:r>
+      <w:r>
+        <w:rPr>
+          <w:lang w:eastAsia="de-DE"/>
+        </w:rPr>
+        <w:t xml:space="preserve"> weiter angepasst.</w:t>
+      </w:r>
+      <w:r>
+        <w:rPr>
+          <w:lang w:eastAsia="de-DE"/>
+        </w:rPr>
+        <w:t xml:space="preserve"> </w:t>
+      </w:r>
+      <w:r>
+        <w:rPr>
+          <w:lang w:eastAsia="de-DE"/>
+        </w:rPr>
+        <w:fldChar w:fldCharType="begin"/>
+      </w:r>
+      <w:r>
+        <w:rPr>
+          <w:lang w:eastAsia="de-DE"/>
+        </w:rPr>
+        <w:instrText xml:space="preserve"> REF _Ref43399672 \h </w:instrText>
+      </w:r>
+      <w:r>
+        <w:rPr>
+          <w:lang w:eastAsia="de-DE"/>
+        </w:rPr>
+      </w:r>
+      <w:r>
+        <w:rPr>
+          <w:lang w:eastAsia="de-DE"/>
+        </w:rPr>
+        <w:fldChar w:fldCharType="separate"/>
+      </w:r>
+      <w:r>
+        <w:t xml:space="preserve">Abbildung </w:t>
+      </w:r>
       <w:r>
         <w:rPr>
           <w:noProof/>
         </w:rPr>
+        <w:t>1</w:t>
+      </w:r>
+      <w:r>
+        <w:rPr>
+          <w:lang w:eastAsia="de-DE"/>
+        </w:rPr>
+        <w:fldChar w:fldCharType="end"/>
+      </w:r>
+      <w:r>
+        <w:rPr>
+          <w:lang w:eastAsia="de-DE"/>
+        </w:rPr>
+        <w:t xml:space="preserve"> stellt den ETL-Prozess</w:t>
+      </w:r>
+      <w:r>
+        <w:rPr>
+          <w:lang w:eastAsia="de-DE"/>
+        </w:rPr>
+        <w:t xml:space="preserve"> visuell</w:t>
+      </w:r>
+      <w:r>
+        <w:rPr>
+          <w:lang w:eastAsia="de-DE"/>
+        </w:rPr>
+        <w:t xml:space="preserve"> </w:t>
+      </w:r>
+      <w:r>
+        <w:rPr>
+          <w:lang w:eastAsia="de-DE"/>
+        </w:rPr>
+        <w:t>dar.</w:t>
+      </w:r>
+    </w:p>
+    <w:p>
+      <w:pPr>
+        <w:rPr>
+          <w:lang w:eastAsia="de-DE"/>
+        </w:rPr>
+      </w:pPr>
+    </w:p>
+    <w:p>
+      <w:pPr>
+        <w:rPr>
+          <w:lang w:eastAsia="de-DE"/>
+        </w:rPr>
+      </w:pPr>
+      <w:r>
+        <w:rPr>
+          <w:noProof/>
+        </w:rPr>
         <w:drawing>
-          <wp:inline distT="0" distB="0" distL="0" distR="0" wp14:anchorId="619F576B" wp14:editId="2E19E42B">
+          <wp:inline distT="0" distB="0" distL="0" distR="0" wp14:anchorId="05D38D48" wp14:editId="1FDFA6C0">
             <wp:extent cx="6116320" cy="2335452"/>
             <wp:effectExtent l="19050" t="19050" r="17780" b="27305"/>
             <wp:docPr id="6" name="Grafik 6"/>
@@ -2582,7 +3292,8 @@
           <w:lang w:eastAsia="de-DE"/>
         </w:rPr>
       </w:pPr>
-      <w:bookmarkStart w:id="26" w:name="_Toc43239029"/>
+      <w:bookmarkStart w:id="27" w:name="_Toc43239029"/>
+      <w:bookmarkStart w:id="28" w:name="_Ref43399672"/>
       <w:r>
         <w:t xml:space="preserve">Abbildung </w:t>
       </w:r>
@@ -2604,298 +3315,73 @@
       <w:r>
         <w:fldChar w:fldCharType="end"/>
       </w:r>
-      <w:r>
-        <w:t>. Visualisierung des ELT-Prozesses.</w:t>
-      </w:r>
-      <w:bookmarkEnd w:id="26"/>
-    </w:p>
-    <w:p>
-      <w:pPr>
-        <w:rPr>
-          <w:lang w:eastAsia="de-DE"/>
-        </w:rPr>
-      </w:pPr>
-    </w:p>
-    <w:p>
-      <w:pPr>
-        <w:rPr>
-          <w:lang w:eastAsia="de-DE"/>
-        </w:rPr>
-      </w:pPr>
-      <w:r>
-        <w:rPr>
-          <w:lang w:eastAsia="de-DE"/>
-        </w:rPr>
-        <w:t>Für die Datenaufbereitung und -analyse wird wie bereits erwähnt die stat</w:t>
-      </w:r>
-      <w:r>
-        <w:rPr>
-          <w:lang w:eastAsia="de-DE"/>
-        </w:rPr>
-        <w:t>i</w:t>
-      </w:r>
-      <w:r>
-        <w:rPr>
-          <w:lang w:eastAsia="de-DE"/>
-        </w:rPr>
-        <w:t>stische Programmiersprache R</w:t>
-      </w:r>
-      <w:r>
-        <w:rPr>
-          <w:lang w:eastAsia="de-DE"/>
-        </w:rPr>
-        <w:t>, Version 3.6.2,</w:t>
-      </w:r>
-      <w:r>
-        <w:rPr>
-          <w:lang w:eastAsia="de-DE"/>
-        </w:rPr>
-        <w:t xml:space="preserve"> verwendet</w:t>
-      </w:r>
-      <w:r>
-        <w:rPr>
-          <w:lang w:eastAsia="de-DE"/>
-        </w:rPr>
-        <w:t xml:space="preserve"> (R Core Team, 2019)</w:t>
-      </w:r>
-      <w:r>
-        <w:rPr>
-          <w:lang w:eastAsia="de-DE"/>
-        </w:rPr>
-        <w:t xml:space="preserve">. Dabei bedienen wir uns der umfangreichen Auswahl an Packages des </w:t>
-      </w:r>
-      <w:proofErr w:type="spellStart"/>
-      <w:r>
-        <w:rPr>
-          <w:lang w:eastAsia="de-DE"/>
-        </w:rPr>
-        <w:t>tidyverse</w:t>
-      </w:r>
-      <w:proofErr w:type="spellEnd"/>
-      <w:r>
-        <w:rPr>
-          <w:lang w:eastAsia="de-DE"/>
-        </w:rPr>
-        <w:t xml:space="preserve"> (z.B. </w:t>
-      </w:r>
-      <w:proofErr w:type="spellStart"/>
-      <w:r>
-        <w:rPr>
-          <w:lang w:eastAsia="de-DE"/>
-        </w:rPr>
-        <w:t>dyplr</w:t>
-      </w:r>
-      <w:proofErr w:type="spellEnd"/>
-      <w:r>
-        <w:rPr>
-          <w:lang w:eastAsia="de-DE"/>
-        </w:rPr>
-        <w:t xml:space="preserve">, </w:t>
-      </w:r>
-      <w:proofErr w:type="spellStart"/>
-      <w:r>
-        <w:rPr>
-          <w:lang w:eastAsia="de-DE"/>
-        </w:rPr>
-        <w:t>tidyr</w:t>
-      </w:r>
-      <w:proofErr w:type="spellEnd"/>
-      <w:r>
-        <w:rPr>
-          <w:lang w:eastAsia="de-DE"/>
-        </w:rPr>
-        <w:t xml:space="preserve">, </w:t>
-      </w:r>
-      <w:proofErr w:type="spellStart"/>
-      <w:r>
-        <w:rPr>
-          <w:lang w:eastAsia="de-DE"/>
-        </w:rPr>
-        <w:t>lubridate</w:t>
-      </w:r>
-      <w:proofErr w:type="spellEnd"/>
-      <w:r>
-        <w:rPr>
-          <w:lang w:eastAsia="de-DE"/>
-        </w:rPr>
-        <w:t xml:space="preserve">). Für spezifische Analysen (zum Beispiel </w:t>
-      </w:r>
-      <w:proofErr w:type="spellStart"/>
-      <w:r>
-        <w:rPr>
-          <w:lang w:eastAsia="de-DE"/>
-        </w:rPr>
-        <w:t>Benford</w:t>
-      </w:r>
-      <w:proofErr w:type="spellEnd"/>
-      <w:r>
-        <w:rPr>
-          <w:lang w:eastAsia="de-DE"/>
-        </w:rPr>
-        <w:t xml:space="preserve">- oder Zeitreihen-Analyse) werden darüber hinaus weitere Packages verwendet (zum Beispiel </w:t>
-      </w:r>
-      <w:proofErr w:type="spellStart"/>
-      <w:proofErr w:type="gramStart"/>
-      <w:r>
-        <w:rPr>
-          <w:lang w:eastAsia="de-DE"/>
-        </w:rPr>
-        <w:t>benford.analysis</w:t>
-      </w:r>
-      <w:proofErr w:type="spellEnd"/>
-      <w:proofErr w:type="gramEnd"/>
-      <w:r>
-        <w:rPr>
-          <w:lang w:eastAsia="de-DE"/>
-        </w:rPr>
-        <w:t xml:space="preserve"> und </w:t>
-      </w:r>
-      <w:proofErr w:type="spellStart"/>
-      <w:r>
-        <w:rPr>
-          <w:lang w:eastAsia="de-DE"/>
-        </w:rPr>
-        <w:t>tsoutliers</w:t>
-      </w:r>
-      <w:proofErr w:type="spellEnd"/>
-      <w:r>
-        <w:rPr>
-          <w:lang w:eastAsia="de-DE"/>
-        </w:rPr>
-        <w:t xml:space="preserve">). Um die Daten zu explorieren und Ergebnisse anschaulich darzustellen wird ein wesentlicher Schwerpunkt auch auf der Datenvisualisierung liegen. Diesbezüglich ist die Verwendung von Packages wie ggplot2, </w:t>
-      </w:r>
-      <w:proofErr w:type="spellStart"/>
-      <w:r>
-        <w:rPr>
-          <w:lang w:eastAsia="de-DE"/>
-        </w:rPr>
-        <w:t>shiny</w:t>
-      </w:r>
-      <w:proofErr w:type="spellEnd"/>
-      <w:r>
-        <w:rPr>
-          <w:lang w:eastAsia="de-DE"/>
-        </w:rPr>
-        <w:t xml:space="preserve"> und </w:t>
-      </w:r>
-      <w:proofErr w:type="spellStart"/>
-      <w:r>
-        <w:rPr>
-          <w:lang w:eastAsia="de-DE"/>
-        </w:rPr>
-        <w:t>plotly</w:t>
-      </w:r>
-      <w:proofErr w:type="spellEnd"/>
-      <w:r>
-        <w:rPr>
-          <w:lang w:eastAsia="de-DE"/>
-        </w:rPr>
-        <w:t xml:space="preserve"> angedacht.</w:t>
-      </w:r>
-    </w:p>
-    <w:p>
-      <w:pPr>
-        <w:rPr>
-          <w:lang w:eastAsia="de-DE"/>
-        </w:rPr>
-      </w:pPr>
-    </w:p>
-    <w:p>
-      <w:pPr>
-        <w:rPr>
-          <w:lang w:eastAsia="de-DE"/>
-        </w:rPr>
-      </w:pPr>
-      <w:r>
-        <w:rPr>
-          <w:lang w:eastAsia="de-DE"/>
-        </w:rPr>
-        <w:t xml:space="preserve">Für die Vorbereitung der Präsentation und die schriftliche Ausarbeitung werden wir in erster Linie </w:t>
-      </w:r>
-      <w:proofErr w:type="spellStart"/>
-      <w:r>
-        <w:rPr>
-          <w:lang w:eastAsia="de-DE"/>
-        </w:rPr>
-        <w:t>rmarkdown</w:t>
-      </w:r>
-      <w:proofErr w:type="spellEnd"/>
-      <w:r>
-        <w:rPr>
-          <w:lang w:eastAsia="de-DE"/>
-        </w:rPr>
-        <w:t xml:space="preserve"> verwenden, wobei ein Rückgriff auf andere Formate (z.B. </w:t>
-      </w:r>
-      <w:proofErr w:type="spellStart"/>
-      <w:r>
-        <w:rPr>
-          <w:lang w:eastAsia="de-DE"/>
-        </w:rPr>
-        <w:t>shiny</w:t>
-      </w:r>
-      <w:proofErr w:type="spellEnd"/>
-      <w:r>
-        <w:rPr>
-          <w:lang w:eastAsia="de-DE"/>
-        </w:rPr>
-        <w:t>) nicht im Vorhinein ausgeschlossen ist.</w:t>
-      </w:r>
-    </w:p>
-    <w:p>
-      <w:pPr>
-        <w:rPr>
-          <w:lang w:eastAsia="de-DE"/>
-        </w:rPr>
-      </w:pPr>
-    </w:p>
-    <w:p>
-      <w:pPr>
-        <w:pStyle w:val="berschrift1"/>
-      </w:pPr>
-      <w:bookmarkStart w:id="27" w:name="_Toc43239041"/>
-      <w:r>
-        <w:t>Beschreibung der Datenbasis</w:t>
-      </w:r>
-      <w:r>
-        <w:t xml:space="preserve"> Und Prüfung der Integrität</w:t>
+      <w:bookmarkEnd w:id="28"/>
+      <w:r>
+        <w:t>. Visua</w:t>
+      </w:r>
+      <w:r>
+        <w:t>lisierung des E</w:t>
+      </w:r>
+      <w:r>
+        <w:t>T</w:t>
+      </w:r>
+      <w:r>
+        <w:t>L</w:t>
+      </w:r>
+      <w:r>
+        <w:t>-Prozesses.</w:t>
       </w:r>
       <w:bookmarkEnd w:id="27"/>
     </w:p>
     <w:p>
       <w:pPr>
-        <w:pStyle w:val="berschrift2"/>
-      </w:pPr>
-      <w:bookmarkStart w:id="28" w:name="_Toc43239042"/>
-      <w:r>
-        <w:t>Überblick</w:t>
-      </w:r>
-      <w:bookmarkEnd w:id="28"/>
+        <w:rPr>
+          <w:lang w:eastAsia="de-DE"/>
+        </w:rPr>
+      </w:pPr>
     </w:p>
     <w:p>
       <w:pPr>
-        <w:rPr>
-          <w:lang w:eastAsia="de-DE"/>
-        </w:rPr>
-      </w:pPr>
-      <w:r>
-        <w:rPr>
-          <w:lang w:eastAsia="de-DE"/>
-        </w:rPr>
-        <w:t>Wie bereits im Konzept beschrieben, liegt der Schwerpunkt der Analyse auf der Prüfung der Daten auf dolose Handlungen / betrügerische Aktivitäten. Folgende Datensätze wurden von der ABC Gesellschaft für die</w:t>
-      </w:r>
-      <w:r>
-        <w:rPr>
-          <w:lang w:eastAsia="de-DE"/>
-        </w:rPr>
-        <w:t xml:space="preserve"> Prüfung zur Verfügung gestellt.</w:t>
-      </w:r>
+        <w:pStyle w:val="berschrift1"/>
+      </w:pPr>
+      <w:bookmarkStart w:id="29" w:name="_Toc43239041"/>
+      <w:r>
+        <w:t>Beschreibung der Datenbasis</w:t>
+      </w:r>
+      <w:r>
+        <w:t xml:space="preserve"> Und Prüfung der Integrität</w:t>
+      </w:r>
+      <w:bookmarkEnd w:id="29"/>
     </w:p>
     <w:p>
       <w:pPr>
-        <w:rPr>
-          <w:lang w:eastAsia="de-DE"/>
-        </w:rPr>
-      </w:pPr>
+        <w:pStyle w:val="berschrift2"/>
+      </w:pPr>
+      <w:bookmarkStart w:id="30" w:name="_Toc43239042"/>
+      <w:r>
+        <w:t>Überblick</w:t>
+      </w:r>
+      <w:bookmarkEnd w:id="30"/>
+    </w:p>
+    <w:p>
+      <w:pPr>
+        <w:spacing w:after="120"/>
+        <w:rPr>
+          <w:lang w:eastAsia="de-DE"/>
+        </w:rPr>
+      </w:pPr>
+      <w:r>
+        <w:rPr>
+          <w:lang w:eastAsia="de-DE"/>
+        </w:rPr>
+        <w:t>Wie bereits im Konzept beschrieben, liegt der Schwerpunkt der Analyse auf der Prüfung der Daten auf dolose Handlungen / betrügerische Aktivitäten. Folgende Datensätze wurden von der ABC Gesellschaft für die</w:t>
+      </w:r>
+      <w:r>
+        <w:rPr>
+          <w:lang w:eastAsia="de-DE"/>
+        </w:rPr>
+        <w:t xml:space="preserve"> Prüfung zur Verfügung gestellt.</w:t>
+      </w:r>
     </w:p>
     <w:p>
       <w:pPr>
@@ -2960,13 +3446,7 @@
         <w:rPr>
           <w:lang w:eastAsia="de-DE"/>
         </w:rPr>
-        <w:t>Diese Datei enthält die Buc</w:t>
-      </w:r>
-      <w:r>
-        <w:rPr>
-          <w:lang w:eastAsia="de-DE"/>
-        </w:rPr>
-        <w:t>hungseinträge aus dem Jahr 2013 (Vorjahr der zu prüfenden Periode).</w:t>
+        <w:t>Diese Datei enthält die Buchungseinträge aus dem Jahr 2013 (Vorjahr der zu prüfenden Periode).</w:t>
       </w:r>
     </w:p>
     <w:p>
@@ -2996,16 +3476,8 @@
         <w:rPr>
           <w:lang w:eastAsia="de-DE"/>
         </w:rPr>
-        <w:t xml:space="preserve">Trial </w:t>
-      </w:r>
-      <w:proofErr w:type="spellStart"/>
-      <w:r>
-        <w:rPr>
-          <w:lang w:eastAsia="de-DE"/>
-        </w:rPr>
-        <w:t>Balances</w:t>
-      </w:r>
-      <w:proofErr w:type="spellEnd"/>
+        <w:t>Trial Balances</w:t>
+      </w:r>
       <w:r>
         <w:rPr>
           <w:lang w:eastAsia="de-DE"/>
@@ -3040,7 +3512,13 @@
         <w:rPr>
           <w:lang w:eastAsia="de-DE"/>
         </w:rPr>
-        <w:t>für das Jahr 2014 nur mit Daten von Jänner bis September: Geeignet für Forecasts.</w:t>
+        <w:t xml:space="preserve">für das Jahr 2014 nur mit </w:t>
+      </w:r>
+      <w:r>
+        <w:rPr>
+          <w:lang w:eastAsia="de-DE"/>
+        </w:rPr>
+        <w:t>Daten von Jänner bis September.</w:t>
       </w:r>
     </w:p>
     <w:p>
@@ -3100,21 +3578,7 @@
         <w:rPr>
           <w:lang w:eastAsia="de-DE"/>
         </w:rPr>
-        <w:t xml:space="preserve">Chart </w:t>
-      </w:r>
-      <w:proofErr w:type="spellStart"/>
-      <w:r>
-        <w:rPr>
-          <w:lang w:eastAsia="de-DE"/>
-        </w:rPr>
-        <w:t>of</w:t>
-      </w:r>
-      <w:proofErr w:type="spellEnd"/>
-      <w:r>
-        <w:rPr>
-          <w:lang w:eastAsia="de-DE"/>
-        </w:rPr>
-        <w:t xml:space="preserve"> Accounts</w:t>
+        <w:t>Chart of Accounts</w:t>
       </w:r>
       <w:r>
         <w:rPr>
@@ -3156,7 +3620,13 @@
         <w:rPr>
           <w:lang w:eastAsia="de-DE"/>
         </w:rPr>
-        <w:t>Quellenliste (</w:t>
+        <w:t>Beleg</w:t>
+      </w:r>
+      <w:r>
+        <w:rPr>
+          <w:lang w:eastAsia="de-DE"/>
+        </w:rPr>
+        <w:t>liste (</w:t>
       </w:r>
       <w:r>
         <w:rPr>
@@ -3180,7 +3650,25 @@
         <w:rPr>
           <w:lang w:eastAsia="de-DE"/>
         </w:rPr>
-        <w:t>): Der Inhalt der Quellenliste ist nicht ganz schlüssig, da es scheint, als ob viele Einträge bloße Platzhalter enthalten. Ist mit der ABC Gesellschaft abzuklären.</w:t>
+        <w:t>):</w:t>
+      </w:r>
+      <w:r>
+        <w:rPr>
+          <w:lang w:eastAsia="de-DE"/>
+        </w:rPr>
+        <w:t xml:space="preserve"> Enthält eine Zuordnung von Belegen zu Belegbeschreibungen und Beleg</w:t>
+      </w:r>
+      <w:r>
+        <w:rPr>
+          <w:lang w:eastAsia="de-DE"/>
+        </w:rPr>
+        <w:t>gruppen</w:t>
+      </w:r>
+      <w:r>
+        <w:rPr>
+          <w:lang w:eastAsia="de-DE"/>
+        </w:rPr>
+        <w:t>.</w:t>
       </w:r>
     </w:p>
     <w:p>
@@ -3198,7 +3686,31 @@
         <w:rPr>
           <w:lang w:eastAsia="de-DE"/>
         </w:rPr>
-        <w:t>Benutzerliste (User Listing): Enthält eine Zuordnung verschiedener Systembenutzer zu Benutzernamen und Departments.</w:t>
+        <w:t>Benutzerliste (</w:t>
+      </w:r>
+      <w:r>
+        <w:rPr>
+          <w:lang w:eastAsia="de-DE"/>
+        </w:rPr>
+        <w:t>„</w:t>
+      </w:r>
+      <w:r>
+        <w:rPr>
+          <w:lang w:eastAsia="de-DE"/>
+        </w:rPr>
+        <w:t>User Listing</w:t>
+      </w:r>
+      <w:r>
+        <w:rPr>
+          <w:lang w:eastAsia="de-DE"/>
+        </w:rPr>
+        <w:t>“</w:t>
+      </w:r>
+      <w:r>
+        <w:rPr>
+          <w:lang w:eastAsia="de-DE"/>
+        </w:rPr>
+        <w:t>): Enthält eine Zuordnung verschiedener Systembenutzer zu Benutzernamen und Departments.</w:t>
       </w:r>
     </w:p>
     <w:p>
@@ -3215,7 +3727,7 @@
           <w:lang w:eastAsia="de-DE"/>
         </w:rPr>
       </w:pPr>
-      <w:bookmarkStart w:id="29" w:name="_Toc43239043"/>
+      <w:bookmarkStart w:id="31" w:name="_Toc43239043"/>
       <w:r>
         <w:rPr>
           <w:lang w:eastAsia="de-DE"/>
@@ -3228,7 +3740,7 @@
         </w:rPr>
         <w:t>basis</w:t>
       </w:r>
-      <w:bookmarkEnd w:id="29"/>
+      <w:bookmarkEnd w:id="31"/>
     </w:p>
     <w:p>
       <w:pPr>
@@ -3240,67 +3752,315 @@
         <w:rPr>
           <w:lang w:eastAsia="de-DE"/>
         </w:rPr>
-        <w:t xml:space="preserve">In Bezug auf </w:t>
-      </w:r>
-      <w:r>
-        <w:rPr>
-          <w:lang w:eastAsia="de-DE"/>
-        </w:rPr>
-        <w:t xml:space="preserve">die Vollständigkeit </w:t>
-      </w:r>
-      <w:r>
-        <w:rPr>
-          <w:lang w:eastAsia="de-DE"/>
-        </w:rPr>
-        <w:t xml:space="preserve">sind vorab einige Bemerkungen zu machen. </w:t>
-      </w:r>
-      <w:r>
-        <w:rPr>
-          <w:lang w:eastAsia="de-DE"/>
-        </w:rPr>
-        <w:t>Das Buchungsjournal enthält in Bezug auf die meisten Variablen vollständige Angaben. Insbesondere enthalten die Spalten zum funktionalen Betrag („</w:t>
-      </w:r>
-      <w:proofErr w:type="spellStart"/>
-      <w:r>
-        <w:rPr>
-          <w:lang w:eastAsia="de-DE"/>
-        </w:rPr>
-        <w:t>Functional</w:t>
-      </w:r>
-      <w:proofErr w:type="spellEnd"/>
+        <w:t>Das Buchungsjournal</w:t>
+      </w:r>
+      <w:r>
+        <w:rPr>
+          <w:lang w:eastAsia="de-DE"/>
+        </w:rPr>
+        <w:t xml:space="preserve"> für die zu prüfende Periode</w:t>
+      </w:r>
+      <w:r>
+        <w:rPr>
+          <w:lang w:eastAsia="de-DE"/>
+        </w:rPr>
+        <w:t xml:space="preserve"> enthält in Bezug auf die meisten Variablen vollständige Angaben. Insbesondere enthalten die Spalten zum funktionalen Betrag („Functional Amount“) und der Benutzer-ID (</w:t>
+      </w:r>
+      <w:r>
+        <w:rPr>
+          <w:lang w:eastAsia="de-DE"/>
+        </w:rPr>
+        <w:t>„</w:t>
+      </w:r>
+      <w:r>
+        <w:rPr>
+          <w:lang w:eastAsia="de-DE"/>
+        </w:rPr>
+        <w:t>Preparer ID</w:t>
+      </w:r>
+      <w:r>
+        <w:rPr>
+          <w:lang w:eastAsia="de-DE"/>
+        </w:rPr>
+        <w:t>“</w:t>
+      </w:r>
+      <w:r>
+        <w:rPr>
+          <w:lang w:eastAsia="de-DE"/>
+        </w:rPr>
+        <w:t>) keine fehlende Werte.</w:t>
+      </w:r>
       <w:r>
         <w:rPr>
           <w:lang w:eastAsia="de-DE"/>
         </w:rPr>
         <w:t xml:space="preserve"> </w:t>
       </w:r>
-      <w:proofErr w:type="spellStart"/>
-      <w:r>
-        <w:rPr>
-          <w:lang w:eastAsia="de-DE"/>
-        </w:rPr>
-        <w:t>Amount</w:t>
-      </w:r>
-      <w:proofErr w:type="spellEnd"/>
-      <w:r>
-        <w:rPr>
-          <w:lang w:eastAsia="de-DE"/>
-        </w:rPr>
-        <w:t>“) und der Benutzer-ID (</w:t>
-      </w:r>
-      <w:proofErr w:type="spellStart"/>
-      <w:r>
-        <w:rPr>
-          <w:lang w:eastAsia="de-DE"/>
-        </w:rPr>
-        <w:t>Preparer</w:t>
-      </w:r>
-      <w:proofErr w:type="spellEnd"/>
-      <w:r>
-        <w:rPr>
-          <w:lang w:eastAsia="de-DE"/>
-        </w:rPr>
-        <w:t xml:space="preserve"> ID) keine fehlende Werte.</w:t>
+      <w:r>
+        <w:rPr>
+          <w:lang w:eastAsia="de-DE"/>
+        </w:rPr>
+        <w:t xml:space="preserve">Problematisch sind die fehlenden Werte in Bezug auf die Variable </w:t>
+      </w:r>
+      <w:r>
+        <w:rPr>
+          <w:lang w:eastAsia="de-DE"/>
+        </w:rPr>
+        <w:t>„</w:t>
+      </w:r>
+      <w:r>
+        <w:rPr>
+          <w:lang w:eastAsia="de-DE"/>
+        </w:rPr>
+        <w:t>JE Line Descri</w:t>
+      </w:r>
+      <w:r>
+        <w:rPr>
+          <w:lang w:eastAsia="de-DE"/>
+        </w:rPr>
+        <w:t>ption“: Diese Variable enthält</w:t>
+      </w:r>
+      <w:r>
+        <w:rPr>
+          <w:lang w:eastAsia="de-DE"/>
+        </w:rPr>
+        <w:t xml:space="preserve"> anstatt des Buchungstexts (Beschreibung der Buchung)</w:t>
+      </w:r>
+      <w:r>
+        <w:rPr>
+          <w:lang w:eastAsia="de-DE"/>
+        </w:rPr>
+        <w:t xml:space="preserve"> ausschließlich Platzhalter oder fehlende Werte</w:t>
+      </w:r>
+      <w:r>
+        <w:rPr>
+          <w:lang w:eastAsia="de-DE"/>
+        </w:rPr>
+        <w:t xml:space="preserve">. Das </w:t>
+      </w:r>
+      <w:r>
+        <w:rPr>
+          <w:lang w:eastAsia="de-DE"/>
+        </w:rPr>
+        <w:t>schränkt</w:t>
+      </w:r>
+      <w:r>
+        <w:rPr>
+          <w:lang w:eastAsia="de-DE"/>
+        </w:rPr>
+        <w:t xml:space="preserve"> die Prüfbarkeit der Daten ein, da der Buchungstext unte</w:t>
+      </w:r>
+      <w:r>
+        <w:rPr>
+          <w:lang w:eastAsia="de-DE"/>
+        </w:rPr>
+        <w:t>r Umständen Rückschlüsse auf den</w:t>
+      </w:r>
+      <w:r>
+        <w:rPr>
+          <w:lang w:eastAsia="de-DE"/>
+        </w:rPr>
+        <w:t xml:space="preserve"> Inhalt der jeweiligen Buchung geben kann.</w:t>
+      </w:r>
+      <w:r>
+        <w:rPr>
+          <w:lang w:eastAsia="de-DE"/>
+        </w:rPr>
+        <w:t xml:space="preserve"> Des Weiteren ist anzumerken, dass die Uhrzeit der Buchung beziehungswe</w:t>
+      </w:r>
+      <w:r>
+        <w:rPr>
+          <w:lang w:eastAsia="de-DE"/>
+        </w:rPr>
+        <w:t>ise Erfassung zur Verfügung gestellt wurde</w:t>
+      </w:r>
+      <w:r>
+        <w:rPr>
+          <w:lang w:eastAsia="de-DE"/>
+        </w:rPr>
+        <w:t>,</w:t>
+      </w:r>
+      <w:r>
+        <w:rPr>
+          <w:lang w:eastAsia="de-DE"/>
+        </w:rPr>
+        <w:t xml:space="preserve"> was eine weitere </w:t>
+      </w:r>
+      <w:r>
+        <w:rPr>
+          <w:lang w:eastAsia="de-DE"/>
+        </w:rPr>
+        <w:lastRenderedPageBreak/>
+        <w:t xml:space="preserve">Limitation </w:t>
+      </w:r>
+      <w:r>
+        <w:rPr>
+          <w:lang w:eastAsia="de-DE"/>
+        </w:rPr>
+        <w:t>bezüglich der</w:t>
+      </w:r>
+      <w:r>
+        <w:rPr>
+          <w:lang w:eastAsia="de-DE"/>
+        </w:rPr>
+        <w:t xml:space="preserve"> Prüfbarkeit darstellt (die Buchungszeit könnte beispielsweise genutzt werden, um </w:t>
+      </w:r>
+      <w:r>
+        <w:rPr>
+          <w:lang w:eastAsia="de-DE"/>
+        </w:rPr>
+        <w:t>Buchungen</w:t>
+      </w:r>
+      <w:r>
+        <w:rPr>
+          <w:rStyle w:val="Funotenzeichen"/>
+          <w:lang w:eastAsia="de-DE"/>
+        </w:rPr>
+        <w:footnoteReference w:id="1"/>
+      </w:r>
+      <w:r>
+        <w:rPr>
+          <w:lang w:eastAsia="de-DE"/>
+        </w:rPr>
+        <w:t xml:space="preserve"> außerhalb der Geschäftszeiten zu identifizieren).</w:t>
+      </w:r>
+      <w:r>
+        <w:rPr>
+          <w:lang w:eastAsia="de-DE"/>
+        </w:rPr>
+        <w:t xml:space="preserve"> </w:t>
+      </w:r>
+      <w:r>
+        <w:rPr>
+          <w:lang w:eastAsia="de-DE"/>
+        </w:rPr>
+        <w:t>Des Weiteren enthält der Kontenplan</w:t>
+      </w:r>
+      <w:r>
+        <w:rPr>
+          <w:lang w:eastAsia="de-DE"/>
+        </w:rPr>
+        <w:t xml:space="preserve"> 15.1% fehlende Werte in Bezug auf den Kontonamen und die Kontoklassen, so dass eine nähere Beschreibung</w:t>
+      </w:r>
+      <w:r>
+        <w:rPr>
+          <w:lang w:eastAsia="de-DE"/>
+        </w:rPr>
+        <w:t xml:space="preserve"> und Eingliederung für </w:t>
+      </w:r>
+      <w:r>
+        <w:rPr>
+          <w:lang w:eastAsia="de-DE"/>
+        </w:rPr>
+        <w:t>diese Konten fehlt.</w:t>
+      </w:r>
+      <w:r>
+        <w:rPr>
+          <w:lang w:eastAsia="de-DE"/>
+        </w:rPr>
+        <w:t xml:space="preserve"> </w:t>
+      </w:r>
+      <w:r>
+        <w:rPr>
+          <w:lang w:eastAsia="de-DE"/>
+        </w:rPr>
+        <w:t xml:space="preserve">Weitgehend unbrauchbar für eine Prüfung </w:t>
+      </w:r>
+      <w:r>
+        <w:rPr>
+          <w:lang w:eastAsia="de-DE"/>
+        </w:rPr>
+        <w:t xml:space="preserve">erscheint die </w:t>
+      </w:r>
+      <w:r>
+        <w:rPr>
+          <w:lang w:eastAsia="de-DE"/>
+        </w:rPr>
+        <w:t>Belegl</w:t>
+      </w:r>
+      <w:r>
+        <w:rPr>
+          <w:lang w:eastAsia="de-DE"/>
+        </w:rPr>
+        <w:t>iste, da diese eine</w:t>
+      </w:r>
+      <w:r>
+        <w:rPr>
+          <w:lang w:eastAsia="de-DE"/>
+        </w:rPr>
+        <w:t xml:space="preserve"> hohe Anzahl von Platzhalter</w:t>
+      </w:r>
+      <w:r>
+        <w:rPr>
+          <w:lang w:eastAsia="de-DE"/>
+        </w:rPr>
+        <w:t>n (bis zu 74.</w:t>
+      </w:r>
+      <w:r>
+        <w:rPr>
+          <w:lang w:eastAsia="de-DE"/>
+        </w:rPr>
+        <w:t>4%) anstelle von aussagekräftigen Beschreibungen enthält.</w:t>
+      </w:r>
+      <w:r>
+        <w:rPr>
+          <w:lang w:eastAsia="de-DE"/>
+        </w:rPr>
+        <w:t xml:space="preserve"> </w:t>
+      </w:r>
+      <w:r>
+        <w:rPr>
+          <w:lang w:eastAsia="de-DE"/>
+        </w:rPr>
+        <w:t xml:space="preserve">In der </w:t>
+      </w:r>
+      <w:r>
+        <w:rPr>
+          <w:lang w:eastAsia="de-DE"/>
+        </w:rPr>
+        <w:t>Benutzerliste sind Rolle und Titel des jeweiligen Mitarbeiters</w:t>
+      </w:r>
+      <w:r>
+        <w:rPr>
+          <w:lang w:eastAsia="de-DE"/>
+        </w:rPr>
+        <w:t xml:space="preserve"> nicht enthalten</w:t>
+      </w:r>
+      <w:r>
+        <w:rPr>
+          <w:lang w:eastAsia="de-DE"/>
+        </w:rPr>
+        <w:t>. Diese Variablen könnten im Rahmen der Prüfung ebenfalls wertvolle Rückschlüsse erlauben. Die Daten der</w:t>
+      </w:r>
+      <w:r>
+        <w:rPr>
+          <w:lang w:eastAsia="de-DE"/>
+        </w:rPr>
+        <w:t xml:space="preserve"> zu</w:t>
+      </w:r>
+      <w:r>
+        <w:rPr>
+          <w:lang w:eastAsia="de-DE"/>
+        </w:rPr>
+        <w:t>r</w:t>
+      </w:r>
+      <w:r>
+        <w:rPr>
+          <w:lang w:eastAsia="de-DE"/>
+        </w:rPr>
+        <w:t xml:space="preserve"> Verfügung gestellten Saldenlisten sind</w:t>
+      </w:r>
+      <w:r>
+        <w:rPr>
+          <w:lang w:eastAsia="de-DE"/>
+        </w:rPr>
+        <w:t xml:space="preserve"> so</w:t>
+      </w:r>
+      <w:r>
+        <w:rPr>
+          <w:lang w:eastAsia="de-DE"/>
+        </w:rPr>
+        <w:t xml:space="preserve"> weit vollständig.</w:t>
       </w:r>
     </w:p>
     <w:p>
@@ -3320,7 +4080,19 @@
         <w:rPr>
           <w:lang w:eastAsia="de-DE"/>
         </w:rPr>
-        <w:t>Außerdem ist anzumerken, dass die Datengrundlage Unvollständigkeiten aufweist, die die Prüfbarkeit einschränken (fehlenden Buchungsbeschreibungen, fehlende Buchungsuhrzeit).</w:t>
+        <w:t>Zusammenfassend sind die zu Verfügung gestellt Daten weitgehend vollständig – allerdings schränken einige fehlende Werte in den verschiedenen Datensätze</w:t>
+      </w:r>
+      <w:r>
+        <w:rPr>
+          <w:lang w:eastAsia="de-DE"/>
+        </w:rPr>
+        <w:t>n</w:t>
+      </w:r>
+      <w:r>
+        <w:rPr>
+          <w:lang w:eastAsia="de-DE"/>
+        </w:rPr>
+        <w:t xml:space="preserve"> die Prüfbarkeit ein.</w:t>
       </w:r>
     </w:p>
     <w:p>
@@ -3337,14 +4109,14 @@
           <w:lang w:eastAsia="de-DE"/>
         </w:rPr>
       </w:pPr>
-      <w:bookmarkStart w:id="30" w:name="_Toc43239044"/>
+      <w:bookmarkStart w:id="32" w:name="_Toc43239044"/>
       <w:r>
         <w:rPr>
           <w:lang w:eastAsia="de-DE"/>
         </w:rPr>
         <w:t>Grundlegende Überprüfung der Datenintegrität</w:t>
       </w:r>
-      <w:bookmarkEnd w:id="30"/>
+      <w:bookmarkEnd w:id="32"/>
     </w:p>
     <w:p>
       <w:pPr>
@@ -3356,7 +4128,13 @@
         <w:rPr>
           <w:lang w:eastAsia="de-DE"/>
         </w:rPr>
-        <w:t>Alle im Folgenden vorgestellten Überprüfunge</w:t>
+        <w:t>Die</w:t>
+      </w:r>
+      <w:r>
+        <w:rPr>
+          <w:lang w:eastAsia="de-DE"/>
+        </w:rPr>
+        <w:t xml:space="preserve"> im Folgenden vorgestellten Überprüfunge</w:t>
       </w:r>
       <w:r>
         <w:rPr>
@@ -3368,44 +4146,14 @@
         <w:rPr>
           <w:lang w:eastAsia="de-DE"/>
         </w:rPr>
-        <w:t xml:space="preserve"> </w:t>
-      </w:r>
-      <w:proofErr w:type="spellStart"/>
-      <w:r>
-        <w:rPr>
-          <w:lang w:eastAsia="de-DE"/>
-        </w:rPr>
-        <w:t>anhand</w:t>
-      </w:r>
-      <w:proofErr w:type="spellEnd"/>
-      <w:r>
-        <w:rPr>
-          <w:lang w:eastAsia="de-DE"/>
-        </w:rPr>
-        <w:t xml:space="preserve"> der beigefügten Datei </w:t>
+        <w:t xml:space="preserve"> anhand der beigefügten Datei </w:t>
       </w:r>
       <w:r>
         <w:rPr>
           <w:i/>
           <w:lang w:eastAsia="de-DE"/>
         </w:rPr>
-        <w:t>„</w:t>
-      </w:r>
-      <w:proofErr w:type="spellStart"/>
-      <w:r>
-        <w:rPr>
-          <w:i/>
-          <w:lang w:eastAsia="de-DE"/>
-        </w:rPr>
-        <w:t>analysis.rmd</w:t>
-      </w:r>
-      <w:proofErr w:type="spellEnd"/>
-      <w:r>
-        <w:rPr>
-          <w:i/>
-          <w:lang w:eastAsia="de-DE"/>
-        </w:rPr>
-        <w:t>“</w:t>
+        <w:t>„analysis.rmd“</w:t>
       </w:r>
       <w:r>
         <w:rPr>
@@ -3523,27 +4271,13 @@
     </w:p>
     <w:p>
       <w:pPr>
-        <w:rPr>
-          <w:lang w:eastAsia="de-DE"/>
-        </w:rPr>
-      </w:pPr>
-    </w:p>
-    <w:p>
-      <w:pPr>
-        <w:rPr>
-          <w:lang w:eastAsia="de-DE"/>
-        </w:rPr>
-      </w:pPr>
-    </w:p>
-    <w:p>
-      <w:pPr>
         <w:pStyle w:val="Beschriftung"/>
         <w:rPr>
           <w:lang w:eastAsia="de-DE"/>
         </w:rPr>
       </w:pPr>
-      <w:bookmarkStart w:id="31" w:name="_Ref43237538"/>
-      <w:bookmarkStart w:id="32" w:name="_Toc43239035"/>
+      <w:bookmarkStart w:id="33" w:name="_Ref43237538"/>
+      <w:bookmarkStart w:id="34" w:name="_Toc43239035"/>
       <w:r>
         <w:t xml:space="preserve">Tabelle </w:t>
       </w:r>
@@ -3565,11 +4299,11 @@
       <w:r>
         <w:fldChar w:fldCharType="end"/>
       </w:r>
-      <w:bookmarkEnd w:id="31"/>
+      <w:bookmarkEnd w:id="33"/>
       <w:r>
         <w:t>. Buchungseinträge mit unvollständigen Zeilennummern.</w:t>
       </w:r>
-      <w:bookmarkEnd w:id="32"/>
+      <w:bookmarkEnd w:id="34"/>
     </w:p>
     <w:tbl>
       <w:tblPr>
@@ -4734,62 +5468,20 @@
         <w:rPr>
           <w:lang w:eastAsia="de-DE"/>
         </w:rPr>
-        <w:t xml:space="preserve"> zwei Quellengruppen </w:t>
+        <w:t xml:space="preserve"> zwei Beleg</w:t>
+      </w:r>
+      <w:r>
+        <w:rPr>
+          <w:lang w:eastAsia="de-DE"/>
+        </w:rPr>
+        <w:t xml:space="preserve">gruppen </w:t>
       </w:r>
       <w:r>
         <w:rPr>
           <w:i/>
           <w:lang w:eastAsia="de-DE"/>
         </w:rPr>
-        <w:t>("</w:t>
-      </w:r>
-      <w:proofErr w:type="spellStart"/>
-      <w:r>
-        <w:rPr>
-          <w:i/>
-          <w:lang w:eastAsia="de-DE"/>
-        </w:rPr>
-        <w:t>Accruals</w:t>
-      </w:r>
-      <w:proofErr w:type="spellEnd"/>
-      <w:r>
-        <w:rPr>
-          <w:i/>
-          <w:lang w:eastAsia="de-DE"/>
-        </w:rPr>
-        <w:t>" und "</w:t>
-      </w:r>
-      <w:proofErr w:type="spellStart"/>
-      <w:r>
-        <w:rPr>
-          <w:i/>
-          <w:lang w:eastAsia="de-DE"/>
-        </w:rPr>
-        <w:t>Goods</w:t>
-      </w:r>
-      <w:proofErr w:type="spellEnd"/>
-      <w:r>
-        <w:rPr>
-          <w:i/>
-          <w:lang w:eastAsia="de-DE"/>
-        </w:rPr>
-        <w:t xml:space="preserve"> </w:t>
-      </w:r>
-      <w:proofErr w:type="spellStart"/>
-      <w:r>
-        <w:rPr>
-          <w:i/>
-          <w:lang w:eastAsia="de-DE"/>
-        </w:rPr>
-        <w:t>receipts</w:t>
-      </w:r>
-      <w:proofErr w:type="spellEnd"/>
-      <w:r>
-        <w:rPr>
-          <w:i/>
-          <w:lang w:eastAsia="de-DE"/>
-        </w:rPr>
-        <w:t>")</w:t>
+        <w:t>("Accruals" und "Goods receipts")</w:t>
       </w:r>
       <w:r>
         <w:rPr>
@@ -4823,6 +5515,108 @@
           <w:lang w:eastAsia="de-DE"/>
         </w:rPr>
       </w:pPr>
+      <w:r>
+        <w:rPr>
+          <w:lang w:eastAsia="de-DE"/>
+        </w:rPr>
+        <w:t xml:space="preserve">Zusammenfassend </w:t>
+      </w:r>
+      <w:r>
+        <w:rPr>
+          <w:lang w:eastAsia="de-DE"/>
+        </w:rPr>
+        <w:t>erfüllen die zu</w:t>
+      </w:r>
+      <w:r>
+        <w:rPr>
+          <w:lang w:eastAsia="de-DE"/>
+        </w:rPr>
+        <w:t>r Verfügung gestellten Daten einen</w:t>
+      </w:r>
+      <w:r>
+        <w:rPr>
+          <w:lang w:eastAsia="de-DE"/>
+        </w:rPr>
+        <w:t xml:space="preserve"> überwiegende</w:t>
+      </w:r>
+      <w:r>
+        <w:rPr>
+          <w:lang w:eastAsia="de-DE"/>
+        </w:rPr>
+        <w:t>n</w:t>
+      </w:r>
+      <w:r>
+        <w:rPr>
+          <w:lang w:eastAsia="de-DE"/>
+        </w:rPr>
+        <w:t xml:space="preserve"> </w:t>
+      </w:r>
+      <w:r>
+        <w:rPr>
+          <w:lang w:eastAsia="de-DE"/>
+        </w:rPr>
+        <w:t>Teil</w:t>
+      </w:r>
+      <w:r>
+        <w:rPr>
+          <w:lang w:eastAsia="de-DE"/>
+        </w:rPr>
+        <w:t xml:space="preserve"> der</w:t>
+      </w:r>
+      <w:r>
+        <w:rPr>
+          <w:lang w:eastAsia="de-DE"/>
+        </w:rPr>
+        <w:t xml:space="preserve"> grundlegende</w:t>
+      </w:r>
+      <w:r>
+        <w:rPr>
+          <w:lang w:eastAsia="de-DE"/>
+        </w:rPr>
+        <w:t>n</w:t>
+      </w:r>
+      <w:r>
+        <w:rPr>
+          <w:lang w:eastAsia="de-DE"/>
+        </w:rPr>
+        <w:t xml:space="preserve"> Integritätskriterien</w:t>
+      </w:r>
+      <w:r>
+        <w:rPr>
+          <w:lang w:eastAsia="de-DE"/>
+        </w:rPr>
+        <w:t xml:space="preserve">. Allerdings gibt es </w:t>
+      </w:r>
+      <w:r>
+        <w:rPr>
+          <w:lang w:eastAsia="de-DE"/>
+        </w:rPr>
+        <w:t>Journaleinträge mit unvollständigen Zeilennummern, was ein erster Hi</w:t>
+      </w:r>
+      <w:r>
+        <w:rPr>
+          <w:lang w:eastAsia="de-DE"/>
+        </w:rPr>
+        <w:t>nweis auf dolose Handlungen ist und bei den w</w:t>
+      </w:r>
+      <w:r>
+        <w:rPr>
+          <w:lang w:eastAsia="de-DE"/>
+        </w:rPr>
+        <w:t>eiterführenden Analysen genauer untersucht</w:t>
+      </w:r>
+      <w:r>
+        <w:rPr>
+          <w:lang w:eastAsia="de-DE"/>
+        </w:rPr>
+        <w:t xml:space="preserve"> wird</w:t>
+      </w:r>
+      <w:r>
+        <w:rPr>
+          <w:lang w:eastAsia="de-DE"/>
+        </w:rPr>
+        <w:t>.</w:t>
+      </w:r>
     </w:p>
     <w:p>
       <w:pPr>
@@ -4830,79 +5624,165 @@
           <w:lang w:eastAsia="de-DE"/>
         </w:rPr>
       </w:pPr>
-      <w:r>
-        <w:rPr>
-          <w:lang w:eastAsia="de-DE"/>
-        </w:rPr>
-        <w:t xml:space="preserve">Zusammenfassend </w:t>
-      </w:r>
-      <w:r>
-        <w:rPr>
-          <w:lang w:eastAsia="de-DE"/>
-        </w:rPr>
-        <w:t>erfüllen die zur Verfügung gestellten Daten die überwiegende Anzahl grundlegende Integritätskriterien</w:t>
-      </w:r>
-      <w:r>
-        <w:rPr>
-          <w:lang w:eastAsia="de-DE"/>
-        </w:rPr>
-        <w:t xml:space="preserve">. Allerdings gibt es </w:t>
-      </w:r>
-      <w:r>
-        <w:rPr>
-          <w:lang w:eastAsia="de-DE"/>
-        </w:rPr>
-        <w:t>Journaleinträge mit unvollständigen Zeilennummern, was ein erster Hi</w:t>
-      </w:r>
-      <w:r>
-        <w:rPr>
-          <w:lang w:eastAsia="de-DE"/>
-        </w:rPr>
-        <w:t>nweis auf dolose Handlungen ist und bei den weiterführenden Analysen genauer betrachtet wird</w:t>
-      </w:r>
-      <w:r>
-        <w:rPr>
-          <w:lang w:eastAsia="de-DE"/>
-        </w:rPr>
-        <w:t>.</w:t>
-      </w:r>
     </w:p>
     <w:p>
       <w:pPr>
-        <w:rPr>
-          <w:lang w:eastAsia="de-DE"/>
-        </w:rPr>
-      </w:pPr>
+        <w:pStyle w:val="berschrift1"/>
+      </w:pPr>
+      <w:bookmarkStart w:id="35" w:name="_Toc43239045"/>
+      <w:r>
+        <w:t>Weiterführende Analysen</w:t>
+      </w:r>
+      <w:bookmarkEnd w:id="35"/>
     </w:p>
     <w:p>
       <w:pPr>
-        <w:pStyle w:val="berschrift1"/>
-      </w:pPr>
-      <w:bookmarkStart w:id="33" w:name="_Toc43239045"/>
-      <w:r>
-        <w:t>Weiterführende Analysen</w:t>
-      </w:r>
-      <w:bookmarkEnd w:id="33"/>
+        <w:rPr>
+          <w:lang w:eastAsia="de-DE"/>
+        </w:rPr>
+      </w:pPr>
     </w:p>
     <w:p>
       <w:pPr>
-        <w:rPr>
-          <w:lang w:eastAsia="de-DE"/>
-        </w:rPr>
-      </w:pPr>
+        <w:pStyle w:val="berschrift2"/>
+        <w:rPr>
+          <w:lang w:eastAsia="de-DE"/>
+        </w:rPr>
+      </w:pPr>
+      <w:r>
+        <w:rPr>
+          <w:lang w:eastAsia="de-DE"/>
+        </w:rPr>
+        <w:t>Prüfungen der buchenden Personen</w:t>
+      </w:r>
     </w:p>
     <w:p>
       <w:pPr>
-        <w:pStyle w:val="berschrift2"/>
-        <w:rPr>
-          <w:lang w:eastAsia="de-DE"/>
-        </w:rPr>
-      </w:pPr>
-      <w:r>
-        <w:rPr>
-          <w:lang w:eastAsia="de-DE"/>
-        </w:rPr>
-        <w:t>Prüfungen der buchenden Personen</w:t>
+        <w:rPr>
+          <w:lang w:eastAsia="de-DE"/>
+        </w:rPr>
+      </w:pPr>
+      <w:r>
+        <w:rPr>
+          <w:lang w:eastAsia="de-DE"/>
+        </w:rPr>
+        <w:t>Die folgenden Analysen beziehen sich schwerpunktmäßig auf die buchenden Personen, um mögliche Auffäll</w:t>
+      </w:r>
+      <w:r>
+        <w:rPr>
+          <w:lang w:eastAsia="de-DE"/>
+        </w:rPr>
+        <w:t>i</w:t>
+      </w:r>
+      <w:r>
+        <w:rPr>
+          <w:lang w:eastAsia="de-DE"/>
+        </w:rPr>
+        <w:t>gkeiten</w:t>
+      </w:r>
+      <w:r>
+        <w:rPr>
+          <w:lang w:eastAsia="de-DE"/>
+        </w:rPr>
+        <w:t xml:space="preserve"> in diesem Kontext zu identifizier</w:t>
+      </w:r>
+      <w:r>
+        <w:rPr>
+          <w:lang w:eastAsia="de-DE"/>
+        </w:rPr>
+        <w:t>en und genauer zu untersuchen.</w:t>
+      </w:r>
+      <w:r>
+        <w:rPr>
+          <w:lang w:eastAsia="de-DE"/>
+        </w:rPr>
+        <w:t xml:space="preserve"> Im Buchungsjournal haben insgesamt 48 Benutzer Buchungen durchgeführt. </w:t>
+      </w:r>
+      <w:r>
+        <w:rPr>
+          <w:lang w:eastAsia="de-DE"/>
+        </w:rPr>
+        <w:fldChar w:fldCharType="begin"/>
+      </w:r>
+      <w:r>
+        <w:rPr>
+          <w:lang w:eastAsia="de-DE"/>
+        </w:rPr>
+        <w:instrText xml:space="preserve"> REF _Ref43402188 \h </w:instrText>
+      </w:r>
+      <w:r>
+        <w:rPr>
+          <w:lang w:eastAsia="de-DE"/>
+        </w:rPr>
+      </w:r>
+      <w:r>
+        <w:rPr>
+          <w:lang w:eastAsia="de-DE"/>
+        </w:rPr>
+        <w:fldChar w:fldCharType="separate"/>
+      </w:r>
+      <w:r>
+        <w:t xml:space="preserve">Abbildung </w:t>
+      </w:r>
+      <w:r>
+        <w:rPr>
+          <w:noProof/>
+        </w:rPr>
+        <w:t>2</w:t>
+      </w:r>
+      <w:r>
+        <w:rPr>
+          <w:lang w:eastAsia="de-DE"/>
+        </w:rPr>
+        <w:fldChar w:fldCharType="end"/>
+      </w:r>
+      <w:r>
+        <w:rPr>
+          <w:lang w:eastAsia="de-DE"/>
+        </w:rPr>
+        <w:t xml:space="preserve"> stellt die Verteilung der Buchungshäufigkeit nach Benutzern dar (die Buchungshäufigkeit ist dabei auf einer logarithmischen Skala visualisiert). Wie in der Abbildung zu erkennen gibt es erhebliche Unterschiede in der Buchungshäufigkeit zwischen Nutzern: So gibt es einen Nutzer mit fast 100000 Buchungen, andere Benutzer haben weniger als 10 Buchungen insgesamt. Der Median der Buchungshäufigkeit liegt bei ca. 1000 Buchungen, die Spannweite ist allerdings erheblich.</w:t>
+      </w:r>
+      <w:r>
+        <w:rPr>
+          <w:lang w:eastAsia="de-DE"/>
+        </w:rPr>
+        <w:t xml:space="preserve"> Die Buchungshäufigkeit kann als Indikator für</w:t>
+      </w:r>
+      <w:r>
+        <w:rPr>
+          <w:lang w:eastAsia="de-DE"/>
+        </w:rPr>
+        <w:t xml:space="preserve"> die Expertise von Benutzer</w:t>
+      </w:r>
+      <w:r>
+        <w:rPr>
+          <w:lang w:eastAsia="de-DE"/>
+        </w:rPr>
+        <w:t>n</w:t>
+      </w:r>
+      <w:r>
+        <w:rPr>
+          <w:lang w:eastAsia="de-DE"/>
+        </w:rPr>
+        <w:t xml:space="preserve"> sein – dahinter steht </w:t>
+      </w:r>
+      <w:r>
+        <w:rPr>
+          <w:lang w:eastAsia="de-DE"/>
+        </w:rPr>
+        <w:t xml:space="preserve">beispielsweise </w:t>
+      </w:r>
+      <w:r>
+        <w:rPr>
+          <w:lang w:eastAsia="de-DE"/>
+        </w:rPr>
+        <w:t>die Annahme, dass</w:t>
+      </w:r>
+      <w:r>
+        <w:rPr>
+          <w:lang w:eastAsia="de-DE"/>
+        </w:rPr>
+        <w:t xml:space="preserve"> Mitarbeiter, die häufiger Buchungen durchführen und daher weniger Fehler machen.</w:t>
       </w:r>
     </w:p>
     <w:p>
@@ -4911,12 +5791,6 @@
           <w:lang w:eastAsia="de-DE"/>
         </w:rPr>
       </w:pPr>
-      <w:r>
-        <w:rPr>
-          <w:lang w:eastAsia="de-DE"/>
-        </w:rPr>
-        <w:t>…</w:t>
-      </w:r>
     </w:p>
     <w:p>
       <w:pPr>
@@ -4926,6 +5800,9 @@
         </w:rPr>
       </w:pPr>
       <w:r>
+        <w:rPr>
+          <w:noProof/>
+        </w:rPr>
         <w:drawing>
           <wp:inline distT="0" distB="0" distL="0" distR="0" wp14:anchorId="2760FF56" wp14:editId="73071D05">
             <wp:extent cx="4640400" cy="2613600"/>
@@ -4973,11 +5850,9 @@
     <w:p>
       <w:pPr>
         <w:pStyle w:val="Beschriftung"/>
-        <w:rPr>
-          <w:lang w:eastAsia="de-DE"/>
-        </w:rPr>
-      </w:pPr>
-      <w:bookmarkStart w:id="34" w:name="_Toc43239030"/>
+      </w:pPr>
+      <w:bookmarkStart w:id="36" w:name="_Toc43239030"/>
+      <w:bookmarkStart w:id="37" w:name="_Ref43402188"/>
       <w:r>
         <w:t xml:space="preserve">Abbildung </w:t>
       </w:r>
@@ -4999,14 +5874,14 @@
       <w:r>
         <w:fldChar w:fldCharType="end"/>
       </w:r>
+      <w:bookmarkEnd w:id="37"/>
       <w:r>
         <w:t>. Verteilung der Buchungshäufigkeit pro Benutzer.</w:t>
       </w:r>
-      <w:bookmarkEnd w:id="34"/>
+      <w:bookmarkEnd w:id="36"/>
     </w:p>
     <w:p>
       <w:pPr>
-        <w:jc w:val="center"/>
         <w:rPr>
           <w:lang w:eastAsia="de-DE"/>
         </w:rPr>
@@ -5020,7 +5895,9 @@
         </w:rPr>
       </w:pPr>
       <w:r>
-        <w:lastRenderedPageBreak/>
+        <w:rPr>
+          <w:noProof/>
+        </w:rPr>
         <w:drawing>
           <wp:inline distT="0" distB="0" distL="0" distR="0" wp14:anchorId="34C6BA0E" wp14:editId="70FF8472">
             <wp:extent cx="4640400" cy="2613600"/>
@@ -5068,11 +5945,9 @@
     <w:p>
       <w:pPr>
         <w:pStyle w:val="Beschriftung"/>
-        <w:rPr>
-          <w:lang w:eastAsia="de-DE"/>
-        </w:rPr>
-      </w:pPr>
-      <w:bookmarkStart w:id="35" w:name="_Toc43239031"/>
+      </w:pPr>
+      <w:bookmarkStart w:id="38" w:name="_Toc43239031"/>
+      <w:bookmarkStart w:id="39" w:name="_Ref43409888"/>
       <w:r>
         <w:t xml:space="preserve">Abbildung </w:t>
       </w:r>
@@ -5094,54 +5969,863 @@
       <w:r>
         <w:fldChar w:fldCharType="end"/>
       </w:r>
+      <w:bookmarkEnd w:id="39"/>
       <w:r>
         <w:t>. Anzahl an Buchungen pro Department.</w:t>
       </w:r>
-      <w:bookmarkEnd w:id="35"/>
+      <w:bookmarkEnd w:id="38"/>
+    </w:p>
+    <w:p/>
+    <w:p>
+      <w:r>
+        <w:lastRenderedPageBreak/>
+        <w:t xml:space="preserve">In diesem Zusammenhang erscheint auch ein Blick auf die Buchungshäufigkeiten der verschiedenen Departments sinnvoll, denen die verschiedenen Benutzer zugeordnet sind. Das gibt Aufschluss darüber, welche Departments typischerweise Buchungen durchführen. </w:t>
+      </w:r>
+      <w:r>
+        <w:fldChar w:fldCharType="begin"/>
+      </w:r>
+      <w:r>
+        <w:instrText xml:space="preserve"> REF _Ref43409888 \h </w:instrText>
+      </w:r>
+      <w:r>
+        <w:fldChar w:fldCharType="separate"/>
+      </w:r>
+      <w:r>
+        <w:t xml:space="preserve">Abbildung </w:t>
+      </w:r>
+      <w:r>
+        <w:rPr>
+          <w:noProof/>
+        </w:rPr>
+        <w:t>3</w:t>
+      </w:r>
+      <w:r>
+        <w:fldChar w:fldCharType="end"/>
+      </w:r>
+      <w:r>
+        <w:t xml:space="preserve"> stellt die Anzahl an Buchungen für die verschiedenen Departm</w:t>
+      </w:r>
+      <w:r>
+        <w:t>ents dar. Auch zwischen den Departments zeige</w:t>
+      </w:r>
+      <w:r>
+        <w:t>n sich erhebliche</w:t>
+      </w:r>
+      <w:r>
+        <w:t xml:space="preserve"> Unterschiede bei den Buchungshäufigkeiten: Das Department „Finance&amp;Admin“ hat über 180000 Buchung</w:t>
+      </w:r>
+      <w:r>
+        <w:t>szeilen erfasst, das Department „R&amp;D“ nur insgesamt 10 Buchungen.</w:t>
+      </w:r>
     </w:p>
     <w:p>
-      <w:pPr>
-        <w:jc w:val="center"/>
-        <w:rPr>
-          <w:lang w:eastAsia="de-DE"/>
-        </w:rPr>
-      </w:pPr>
+      <w:r>
+        <w:t>Im Folgenden sollen darüber hinaus</w:t>
+      </w:r>
+      <w:r>
+        <w:t xml:space="preserve"> </w:t>
+      </w:r>
+      <w:r>
+        <w:t>jene zwei Benutzer genauer betrachtet werden, die mit den lückenhaften Journaleinträgen assoziiert sind.</w:t>
+      </w:r>
+      <w:r>
+        <w:t xml:space="preserve"> </w:t>
+      </w:r>
+      <w:r>
+        <w:fldChar w:fldCharType="begin"/>
+      </w:r>
+      <w:r>
+        <w:instrText xml:space="preserve"> REF _Ref43412447 \h </w:instrText>
+      </w:r>
+      <w:r>
+        <w:fldChar w:fldCharType="separate"/>
+      </w:r>
+      <w:r>
+        <w:t xml:space="preserve">Tabelle </w:t>
+      </w:r>
+      <w:r>
+        <w:rPr>
+          <w:noProof/>
+        </w:rPr>
+        <w:t>2</w:t>
+      </w:r>
+      <w:r>
+        <w:fldChar w:fldCharType="end"/>
+      </w:r>
+      <w:r>
+        <w:t xml:space="preserve"> stellt Merkmale dieser Benutzer da.</w:t>
+      </w:r>
+    </w:p>
+    <w:p/>
+    <w:p>
+      <w:pPr>
+        <w:pStyle w:val="Beschriftung"/>
+      </w:pPr>
+      <w:bookmarkStart w:id="40" w:name="_Ref43412447"/>
+      <w:r>
+        <w:t xml:space="preserve">Tabelle </w:t>
+      </w:r>
+      <w:r>
+        <w:fldChar w:fldCharType="begin"/>
+      </w:r>
+      <w:r>
+        <w:instrText xml:space="preserve"> SEQ Tabelle \* ARABIC </w:instrText>
+      </w:r>
+      <w:r>
+        <w:fldChar w:fldCharType="separate"/>
+      </w:r>
+      <w:r>
+        <w:rPr>
+          <w:noProof/>
+        </w:rPr>
+        <w:t>2</w:t>
+      </w:r>
+      <w:r>
+        <w:fldChar w:fldCharType="end"/>
+      </w:r>
+      <w:bookmarkEnd w:id="40"/>
+      <w:r>
+        <w:t>. Merkmale der Benutzer, die mit lückenhaften Buchungszeilen assoziiert sind.</w:t>
+      </w:r>
+    </w:p>
+    <w:tbl>
+      <w:tblPr>
+        <w:tblW w:w="9195" w:type="dxa"/>
+        <w:tblInd w:w="100" w:type="dxa"/>
+        <w:tblLayout w:type="fixed"/>
+        <w:tblCellMar>
+          <w:left w:w="100" w:type="dxa"/>
+          <w:right w:w="100" w:type="dxa"/>
+        </w:tblCellMar>
+        <w:tblLook w:val="04A0" w:firstRow="1" w:lastRow="0" w:firstColumn="1" w:lastColumn="0" w:noHBand="0" w:noVBand="1"/>
+      </w:tblPr>
+      <w:tblGrid>
+        <w:gridCol w:w="1743"/>
+        <w:gridCol w:w="1843"/>
+        <w:gridCol w:w="1984"/>
+        <w:gridCol w:w="993"/>
+        <w:gridCol w:w="141"/>
+        <w:gridCol w:w="1007"/>
+        <w:gridCol w:w="1484"/>
+      </w:tblGrid>
+      <w:tr>
+        <w:trPr>
+          <w:trHeight w:val="258"/>
+        </w:trPr>
+        <w:tc>
+          <w:tcPr>
+            <w:tcW w:w="1743" w:type="dxa"/>
+            <w:tcBorders>
+              <w:top w:val="single" w:sz="4" w:space="0" w:color="auto"/>
+              <w:left w:val="nil"/>
+              <w:bottom w:val="single" w:sz="4" w:space="0" w:color="auto"/>
+              <w:right w:val="nil"/>
+            </w:tcBorders>
+            <w:shd w:val="clear" w:color="auto" w:fill="auto"/>
+            <w:vAlign w:val="center"/>
+          </w:tcPr>
+          <w:p>
+            <w:pPr>
+              <w:widowControl w:val="0"/>
+              <w:autoSpaceDE w:val="0"/>
+              <w:autoSpaceDN w:val="0"/>
+              <w:adjustRightInd w:val="0"/>
+              <w:spacing w:line="240" w:lineRule="auto"/>
+              <w:jc w:val="center"/>
+              <w:rPr>
+                <w:rFonts w:cs="Arial"/>
+                <w:b/>
+                <w:szCs w:val="20"/>
+                <w:lang w:val="de-AT"/>
+              </w:rPr>
+            </w:pPr>
+            <w:r>
+              <w:rPr>
+                <w:rFonts w:cs="Arial"/>
+                <w:b/>
+                <w:szCs w:val="20"/>
+                <w:lang w:val="de-AT"/>
+              </w:rPr>
+              <w:t>Benutzername</w:t>
+            </w:r>
+          </w:p>
+        </w:tc>
+        <w:tc>
+          <w:tcPr>
+            <w:tcW w:w="1843" w:type="dxa"/>
+            <w:tcBorders>
+              <w:top w:val="single" w:sz="4" w:space="0" w:color="auto"/>
+              <w:left w:val="nil"/>
+              <w:bottom w:val="single" w:sz="4" w:space="0" w:color="auto"/>
+              <w:right w:val="nil"/>
+            </w:tcBorders>
+            <w:vAlign w:val="center"/>
+          </w:tcPr>
+          <w:p>
+            <w:pPr>
+              <w:widowControl w:val="0"/>
+              <w:autoSpaceDE w:val="0"/>
+              <w:autoSpaceDN w:val="0"/>
+              <w:adjustRightInd w:val="0"/>
+              <w:spacing w:line="240" w:lineRule="auto"/>
+              <w:jc w:val="center"/>
+              <w:rPr>
+                <w:rFonts w:cs="Arial"/>
+                <w:b/>
+                <w:szCs w:val="20"/>
+                <w:lang w:val="de-AT"/>
+              </w:rPr>
+            </w:pPr>
+            <w:r>
+              <w:rPr>
+                <w:rFonts w:cs="Arial"/>
+                <w:b/>
+                <w:szCs w:val="20"/>
+                <w:lang w:val="de-AT"/>
+              </w:rPr>
+              <w:t>Ganzer Name</w:t>
+            </w:r>
+          </w:p>
+        </w:tc>
+        <w:tc>
+          <w:tcPr>
+            <w:tcW w:w="1984" w:type="dxa"/>
+            <w:tcBorders>
+              <w:top w:val="single" w:sz="4" w:space="0" w:color="auto"/>
+              <w:left w:val="nil"/>
+              <w:bottom w:val="single" w:sz="4" w:space="0" w:color="auto"/>
+              <w:right w:val="nil"/>
+            </w:tcBorders>
+            <w:shd w:val="clear" w:color="auto" w:fill="auto"/>
+            <w:vAlign w:val="center"/>
+            <w:hideMark/>
+          </w:tcPr>
+          <w:p>
+            <w:pPr>
+              <w:widowControl w:val="0"/>
+              <w:autoSpaceDE w:val="0"/>
+              <w:autoSpaceDN w:val="0"/>
+              <w:adjustRightInd w:val="0"/>
+              <w:spacing w:line="240" w:lineRule="auto"/>
+              <w:jc w:val="center"/>
+              <w:rPr>
+                <w:rFonts w:cs="Arial"/>
+                <w:b/>
+                <w:szCs w:val="20"/>
+                <w:lang w:val="de-AT"/>
+              </w:rPr>
+            </w:pPr>
+            <w:r>
+              <w:rPr>
+                <w:rFonts w:cs="Arial"/>
+                <w:b/>
+                <w:szCs w:val="20"/>
+                <w:lang w:val="de-AT"/>
+              </w:rPr>
+              <w:t>Department</w:t>
+            </w:r>
+          </w:p>
+        </w:tc>
+        <w:tc>
+          <w:tcPr>
+            <w:tcW w:w="993" w:type="dxa"/>
+            <w:tcBorders>
+              <w:top w:val="single" w:sz="4" w:space="0" w:color="auto"/>
+              <w:left w:val="nil"/>
+              <w:bottom w:val="single" w:sz="4" w:space="0" w:color="auto"/>
+              <w:right w:val="nil"/>
+            </w:tcBorders>
+            <w:vAlign w:val="center"/>
+          </w:tcPr>
+          <w:p>
+            <w:pPr>
+              <w:widowControl w:val="0"/>
+              <w:autoSpaceDE w:val="0"/>
+              <w:autoSpaceDN w:val="0"/>
+              <w:adjustRightInd w:val="0"/>
+              <w:spacing w:line="240" w:lineRule="auto"/>
+              <w:jc w:val="center"/>
+              <w:rPr>
+                <w:rFonts w:cs="Arial"/>
+                <w:b/>
+                <w:szCs w:val="20"/>
+                <w:lang w:val="de-AT"/>
+              </w:rPr>
+            </w:pPr>
+            <w:r>
+              <w:rPr>
+                <w:rFonts w:cs="Arial"/>
+                <w:b/>
+                <w:szCs w:val="20"/>
+                <w:lang w:val="de-AT"/>
+              </w:rPr>
+              <w:t>Rolle</w:t>
+            </w:r>
+          </w:p>
+        </w:tc>
+        <w:tc>
+          <w:tcPr>
+            <w:tcW w:w="1148" w:type="dxa"/>
+            <w:gridSpan w:val="2"/>
+            <w:tcBorders>
+              <w:top w:val="single" w:sz="4" w:space="0" w:color="auto"/>
+              <w:left w:val="nil"/>
+              <w:bottom w:val="single" w:sz="4" w:space="0" w:color="auto"/>
+              <w:right w:val="nil"/>
+            </w:tcBorders>
+            <w:vAlign w:val="center"/>
+          </w:tcPr>
+          <w:p>
+            <w:pPr>
+              <w:widowControl w:val="0"/>
+              <w:autoSpaceDE w:val="0"/>
+              <w:autoSpaceDN w:val="0"/>
+              <w:adjustRightInd w:val="0"/>
+              <w:spacing w:line="240" w:lineRule="auto"/>
+              <w:jc w:val="center"/>
+              <w:rPr>
+                <w:rFonts w:cs="Arial"/>
+                <w:b/>
+                <w:szCs w:val="20"/>
+                <w:lang w:val="de-AT"/>
+              </w:rPr>
+            </w:pPr>
+            <w:r>
+              <w:rPr>
+                <w:rFonts w:cs="Arial"/>
+                <w:b/>
+                <w:szCs w:val="20"/>
+                <w:lang w:val="de-AT"/>
+              </w:rPr>
+              <w:t>Titel</w:t>
+            </w:r>
+          </w:p>
+        </w:tc>
+        <w:tc>
+          <w:tcPr>
+            <w:tcW w:w="1484" w:type="dxa"/>
+            <w:tcBorders>
+              <w:top w:val="single" w:sz="4" w:space="0" w:color="auto"/>
+              <w:left w:val="nil"/>
+              <w:bottom w:val="single" w:sz="4" w:space="0" w:color="auto"/>
+              <w:right w:val="nil"/>
+            </w:tcBorders>
+            <w:vAlign w:val="center"/>
+          </w:tcPr>
+          <w:p>
+            <w:pPr>
+              <w:widowControl w:val="0"/>
+              <w:autoSpaceDE w:val="0"/>
+              <w:autoSpaceDN w:val="0"/>
+              <w:adjustRightInd w:val="0"/>
+              <w:spacing w:line="240" w:lineRule="auto"/>
+              <w:jc w:val="center"/>
+              <w:rPr>
+                <w:rFonts w:cs="Arial"/>
+                <w:b/>
+                <w:szCs w:val="20"/>
+                <w:lang w:val="de-AT"/>
+              </w:rPr>
+            </w:pPr>
+            <w:r>
+              <w:rPr>
+                <w:rFonts w:cs="Arial"/>
+                <w:b/>
+                <w:szCs w:val="20"/>
+                <w:lang w:val="de-AT"/>
+              </w:rPr>
+              <w:t>Anzahl Buchungen</w:t>
+            </w:r>
+          </w:p>
+        </w:tc>
+      </w:tr>
+      <w:tr>
+        <w:trPr>
+          <w:trHeight w:val="258"/>
+        </w:trPr>
+        <w:tc>
+          <w:tcPr>
+            <w:tcW w:w="1743" w:type="dxa"/>
+            <w:tcBorders>
+              <w:top w:val="single" w:sz="4" w:space="0" w:color="auto"/>
+              <w:left w:val="nil"/>
+              <w:bottom w:val="single" w:sz="4" w:space="0" w:color="auto"/>
+              <w:right w:val="nil"/>
+            </w:tcBorders>
+            <w:shd w:val="clear" w:color="auto" w:fill="auto"/>
+            <w:vAlign w:val="center"/>
+          </w:tcPr>
+          <w:p>
+            <w:pPr>
+              <w:widowControl w:val="0"/>
+              <w:autoSpaceDE w:val="0"/>
+              <w:autoSpaceDN w:val="0"/>
+              <w:adjustRightInd w:val="0"/>
+              <w:spacing w:line="240" w:lineRule="auto"/>
+              <w:jc w:val="center"/>
+              <w:rPr>
+                <w:rFonts w:cs="Arial"/>
+                <w:szCs w:val="20"/>
+                <w:lang w:val="de-AT"/>
+              </w:rPr>
+            </w:pPr>
+            <w:r>
+              <w:rPr>
+                <w:lang w:eastAsia="de-DE"/>
+              </w:rPr>
+              <w:t>SheAl01</w:t>
+            </w:r>
+          </w:p>
+        </w:tc>
+        <w:tc>
+          <w:tcPr>
+            <w:tcW w:w="1843" w:type="dxa"/>
+            <w:tcBorders>
+              <w:top w:val="single" w:sz="4" w:space="0" w:color="auto"/>
+              <w:left w:val="nil"/>
+              <w:bottom w:val="single" w:sz="4" w:space="0" w:color="auto"/>
+              <w:right w:val="nil"/>
+            </w:tcBorders>
+            <w:vAlign w:val="center"/>
+          </w:tcPr>
+          <w:p>
+            <w:pPr>
+              <w:widowControl w:val="0"/>
+              <w:autoSpaceDE w:val="0"/>
+              <w:autoSpaceDN w:val="0"/>
+              <w:adjustRightInd w:val="0"/>
+              <w:spacing w:line="240" w:lineRule="auto"/>
+              <w:jc w:val="center"/>
+              <w:rPr>
+                <w:rFonts w:cs="Arial"/>
+                <w:szCs w:val="20"/>
+                <w:lang w:val="de-AT"/>
+              </w:rPr>
+            </w:pPr>
+            <w:r>
+              <w:rPr>
+                <w:lang w:eastAsia="de-DE"/>
+              </w:rPr>
+              <w:t>Alan Shepard</w:t>
+            </w:r>
+          </w:p>
+        </w:tc>
+        <w:tc>
+          <w:tcPr>
+            <w:tcW w:w="1984" w:type="dxa"/>
+            <w:tcBorders>
+              <w:top w:val="single" w:sz="4" w:space="0" w:color="auto"/>
+              <w:left w:val="nil"/>
+              <w:bottom w:val="single" w:sz="4" w:space="0" w:color="auto"/>
+              <w:right w:val="nil"/>
+            </w:tcBorders>
+            <w:shd w:val="clear" w:color="auto" w:fill="auto"/>
+            <w:vAlign w:val="center"/>
+          </w:tcPr>
+          <w:p>
+            <w:pPr>
+              <w:widowControl w:val="0"/>
+              <w:autoSpaceDE w:val="0"/>
+              <w:autoSpaceDN w:val="0"/>
+              <w:adjustRightInd w:val="0"/>
+              <w:spacing w:line="240" w:lineRule="auto"/>
+              <w:jc w:val="center"/>
+              <w:rPr>
+                <w:rFonts w:cs="Arial"/>
+                <w:szCs w:val="20"/>
+                <w:lang w:val="de-AT"/>
+              </w:rPr>
+            </w:pPr>
+            <w:r>
+              <w:rPr>
+                <w:rFonts w:cs="Arial"/>
+                <w:szCs w:val="20"/>
+                <w:lang w:val="de-AT"/>
+              </w:rPr>
+              <w:t>Finance&amp;Admin</w:t>
+            </w:r>
+          </w:p>
+        </w:tc>
+        <w:tc>
+          <w:tcPr>
+            <w:tcW w:w="1134" w:type="dxa"/>
+            <w:gridSpan w:val="2"/>
+            <w:tcBorders>
+              <w:top w:val="single" w:sz="4" w:space="0" w:color="auto"/>
+              <w:left w:val="nil"/>
+              <w:bottom w:val="single" w:sz="4" w:space="0" w:color="auto"/>
+              <w:right w:val="nil"/>
+            </w:tcBorders>
+            <w:vAlign w:val="center"/>
+          </w:tcPr>
+          <w:p>
+            <w:pPr>
+              <w:widowControl w:val="0"/>
+              <w:autoSpaceDE w:val="0"/>
+              <w:autoSpaceDN w:val="0"/>
+              <w:adjustRightInd w:val="0"/>
+              <w:spacing w:line="240" w:lineRule="auto"/>
+              <w:jc w:val="center"/>
+              <w:rPr>
+                <w:i/>
+                <w:color w:val="808080" w:themeColor="background1" w:themeShade="80"/>
+                <w:lang w:eastAsia="de-DE"/>
+              </w:rPr>
+            </w:pPr>
+            <w:r>
+              <w:rPr>
+                <w:i/>
+                <w:color w:val="808080" w:themeColor="background1" w:themeShade="80"/>
+                <w:lang w:eastAsia="de-DE"/>
+              </w:rPr>
+              <w:t>Fehlend</w:t>
+            </w:r>
+          </w:p>
+        </w:tc>
+        <w:tc>
+          <w:tcPr>
+            <w:tcW w:w="1007" w:type="dxa"/>
+            <w:tcBorders>
+              <w:top w:val="single" w:sz="4" w:space="0" w:color="auto"/>
+              <w:left w:val="nil"/>
+              <w:bottom w:val="single" w:sz="4" w:space="0" w:color="auto"/>
+              <w:right w:val="nil"/>
+            </w:tcBorders>
+            <w:vAlign w:val="center"/>
+          </w:tcPr>
+          <w:p>
+            <w:pPr>
+              <w:widowControl w:val="0"/>
+              <w:autoSpaceDE w:val="0"/>
+              <w:autoSpaceDN w:val="0"/>
+              <w:adjustRightInd w:val="0"/>
+              <w:spacing w:line="240" w:lineRule="auto"/>
+              <w:jc w:val="center"/>
+              <w:rPr>
+                <w:i/>
+                <w:color w:val="808080" w:themeColor="background1" w:themeShade="80"/>
+                <w:lang w:eastAsia="de-DE"/>
+              </w:rPr>
+            </w:pPr>
+            <w:r>
+              <w:rPr>
+                <w:i/>
+                <w:color w:val="808080" w:themeColor="background1" w:themeShade="80"/>
+                <w:lang w:eastAsia="de-DE"/>
+              </w:rPr>
+              <w:t>Fehlend</w:t>
+            </w:r>
+          </w:p>
+        </w:tc>
+        <w:tc>
+          <w:tcPr>
+            <w:tcW w:w="1484" w:type="dxa"/>
+            <w:tcBorders>
+              <w:top w:val="single" w:sz="4" w:space="0" w:color="auto"/>
+              <w:left w:val="nil"/>
+              <w:bottom w:val="single" w:sz="4" w:space="0" w:color="auto"/>
+              <w:right w:val="nil"/>
+            </w:tcBorders>
+            <w:vAlign w:val="center"/>
+          </w:tcPr>
+          <w:p>
+            <w:pPr>
+              <w:widowControl w:val="0"/>
+              <w:autoSpaceDE w:val="0"/>
+              <w:autoSpaceDN w:val="0"/>
+              <w:adjustRightInd w:val="0"/>
+              <w:spacing w:line="240" w:lineRule="auto"/>
+              <w:jc w:val="center"/>
+              <w:rPr>
+                <w:lang w:eastAsia="de-DE"/>
+              </w:rPr>
+            </w:pPr>
+            <w:r>
+              <w:rPr>
+                <w:lang w:eastAsia="de-DE"/>
+              </w:rPr>
+              <w:t>17561</w:t>
+            </w:r>
+          </w:p>
+        </w:tc>
+      </w:tr>
+      <w:tr>
+        <w:trPr>
+          <w:trHeight w:val="258"/>
+        </w:trPr>
+        <w:tc>
+          <w:tcPr>
+            <w:tcW w:w="1743" w:type="dxa"/>
+            <w:tcBorders>
+              <w:top w:val="single" w:sz="4" w:space="0" w:color="auto"/>
+              <w:left w:val="nil"/>
+              <w:bottom w:val="single" w:sz="4" w:space="0" w:color="auto"/>
+              <w:right w:val="nil"/>
+            </w:tcBorders>
+            <w:shd w:val="clear" w:color="auto" w:fill="auto"/>
+            <w:vAlign w:val="center"/>
+          </w:tcPr>
+          <w:p>
+            <w:pPr>
+              <w:widowControl w:val="0"/>
+              <w:autoSpaceDE w:val="0"/>
+              <w:autoSpaceDN w:val="0"/>
+              <w:adjustRightInd w:val="0"/>
+              <w:spacing w:line="240" w:lineRule="auto"/>
+              <w:jc w:val="center"/>
+              <w:rPr>
+                <w:rFonts w:cs="Arial"/>
+                <w:szCs w:val="20"/>
+                <w:lang w:val="de-AT"/>
+              </w:rPr>
+            </w:pPr>
+            <w:r>
+              <w:rPr>
+                <w:lang w:eastAsia="de-DE"/>
+              </w:rPr>
+              <w:t>SYS</w:t>
+            </w:r>
+          </w:p>
+        </w:tc>
+        <w:tc>
+          <w:tcPr>
+            <w:tcW w:w="1843" w:type="dxa"/>
+            <w:tcBorders>
+              <w:top w:val="single" w:sz="4" w:space="0" w:color="auto"/>
+              <w:left w:val="nil"/>
+              <w:bottom w:val="single" w:sz="4" w:space="0" w:color="auto"/>
+              <w:right w:val="nil"/>
+            </w:tcBorders>
+            <w:vAlign w:val="center"/>
+          </w:tcPr>
+          <w:p>
+            <w:pPr>
+              <w:widowControl w:val="0"/>
+              <w:autoSpaceDE w:val="0"/>
+              <w:autoSpaceDN w:val="0"/>
+              <w:adjustRightInd w:val="0"/>
+              <w:spacing w:line="240" w:lineRule="auto"/>
+              <w:jc w:val="center"/>
+              <w:rPr>
+                <w:rFonts w:cs="Arial"/>
+                <w:szCs w:val="20"/>
+                <w:lang w:val="de-AT"/>
+              </w:rPr>
+            </w:pPr>
+            <w:r>
+              <w:rPr>
+                <w:lang w:eastAsia="de-DE"/>
+              </w:rPr>
+              <w:t>SYS SYS</w:t>
+            </w:r>
+          </w:p>
+        </w:tc>
+        <w:tc>
+          <w:tcPr>
+            <w:tcW w:w="1984" w:type="dxa"/>
+            <w:tcBorders>
+              <w:top w:val="single" w:sz="4" w:space="0" w:color="auto"/>
+              <w:left w:val="nil"/>
+              <w:bottom w:val="single" w:sz="4" w:space="0" w:color="auto"/>
+              <w:right w:val="nil"/>
+            </w:tcBorders>
+            <w:shd w:val="clear" w:color="auto" w:fill="auto"/>
+            <w:vAlign w:val="center"/>
+          </w:tcPr>
+          <w:p>
+            <w:pPr>
+              <w:widowControl w:val="0"/>
+              <w:autoSpaceDE w:val="0"/>
+              <w:autoSpaceDN w:val="0"/>
+              <w:adjustRightInd w:val="0"/>
+              <w:spacing w:line="240" w:lineRule="auto"/>
+              <w:jc w:val="center"/>
+              <w:rPr>
+                <w:rFonts w:cs="Arial"/>
+                <w:szCs w:val="20"/>
+                <w:lang w:val="de-AT"/>
+              </w:rPr>
+            </w:pPr>
+            <w:r>
+              <w:rPr>
+                <w:rFonts w:cs="Arial"/>
+                <w:szCs w:val="20"/>
+                <w:lang w:val="de-AT"/>
+              </w:rPr>
+              <w:t>System</w:t>
+            </w:r>
+          </w:p>
+        </w:tc>
+        <w:tc>
+          <w:tcPr>
+            <w:tcW w:w="1134" w:type="dxa"/>
+            <w:gridSpan w:val="2"/>
+            <w:tcBorders>
+              <w:top w:val="single" w:sz="4" w:space="0" w:color="auto"/>
+              <w:left w:val="nil"/>
+              <w:bottom w:val="single" w:sz="4" w:space="0" w:color="auto"/>
+              <w:right w:val="nil"/>
+            </w:tcBorders>
+            <w:vAlign w:val="center"/>
+          </w:tcPr>
+          <w:p>
+            <w:pPr>
+              <w:widowControl w:val="0"/>
+              <w:autoSpaceDE w:val="0"/>
+              <w:autoSpaceDN w:val="0"/>
+              <w:adjustRightInd w:val="0"/>
+              <w:spacing w:line="240" w:lineRule="auto"/>
+              <w:jc w:val="center"/>
+              <w:rPr>
+                <w:i/>
+                <w:color w:val="808080" w:themeColor="background1" w:themeShade="80"/>
+                <w:lang w:eastAsia="de-DE"/>
+              </w:rPr>
+            </w:pPr>
+            <w:r>
+              <w:rPr>
+                <w:i/>
+                <w:color w:val="808080" w:themeColor="background1" w:themeShade="80"/>
+                <w:lang w:eastAsia="de-DE"/>
+              </w:rPr>
+              <w:t>Fehlend</w:t>
+            </w:r>
+          </w:p>
+        </w:tc>
+        <w:tc>
+          <w:tcPr>
+            <w:tcW w:w="1007" w:type="dxa"/>
+            <w:tcBorders>
+              <w:top w:val="single" w:sz="4" w:space="0" w:color="auto"/>
+              <w:left w:val="nil"/>
+              <w:bottom w:val="single" w:sz="4" w:space="0" w:color="auto"/>
+              <w:right w:val="nil"/>
+            </w:tcBorders>
+            <w:vAlign w:val="center"/>
+          </w:tcPr>
+          <w:p>
+            <w:pPr>
+              <w:widowControl w:val="0"/>
+              <w:autoSpaceDE w:val="0"/>
+              <w:autoSpaceDN w:val="0"/>
+              <w:adjustRightInd w:val="0"/>
+              <w:spacing w:line="240" w:lineRule="auto"/>
+              <w:jc w:val="center"/>
+              <w:rPr>
+                <w:i/>
+                <w:color w:val="808080" w:themeColor="background1" w:themeShade="80"/>
+                <w:lang w:eastAsia="de-DE"/>
+              </w:rPr>
+            </w:pPr>
+            <w:r>
+              <w:rPr>
+                <w:i/>
+                <w:color w:val="808080" w:themeColor="background1" w:themeShade="80"/>
+                <w:lang w:eastAsia="de-DE"/>
+              </w:rPr>
+              <w:t>Fehlend</w:t>
+            </w:r>
+          </w:p>
+        </w:tc>
+        <w:tc>
+          <w:tcPr>
+            <w:tcW w:w="1484" w:type="dxa"/>
+            <w:tcBorders>
+              <w:top w:val="single" w:sz="4" w:space="0" w:color="auto"/>
+              <w:left w:val="nil"/>
+              <w:bottom w:val="single" w:sz="4" w:space="0" w:color="auto"/>
+              <w:right w:val="nil"/>
+            </w:tcBorders>
+            <w:vAlign w:val="center"/>
+          </w:tcPr>
+          <w:p>
+            <w:pPr>
+              <w:widowControl w:val="0"/>
+              <w:autoSpaceDE w:val="0"/>
+              <w:autoSpaceDN w:val="0"/>
+              <w:adjustRightInd w:val="0"/>
+              <w:spacing w:line="240" w:lineRule="auto"/>
+              <w:jc w:val="center"/>
+              <w:rPr>
+                <w:lang w:eastAsia="de-DE"/>
+              </w:rPr>
+            </w:pPr>
+            <w:r>
+              <w:rPr>
+                <w:lang w:eastAsia="de-DE"/>
+              </w:rPr>
+              <w:t>16952</w:t>
+            </w:r>
+          </w:p>
+        </w:tc>
+      </w:tr>
+    </w:tbl>
+    <w:p/>
+    <w:p>
+      <w:r>
+        <w:t>Beide Benutzer gehören Departments an, die viele Buchungen durchgeführt haben.</w:t>
+      </w:r>
+      <w:r>
+        <w:t xml:space="preserve"> Die Benutzer selbst haben auch überdurchschnittlich viele Buchungen durchgeführt.</w:t>
+      </w:r>
+      <w:r>
+        <w:t xml:space="preserve"> Das lässt darauf schließen, dass es sich um „erfahrene“ Benutzer, die vergleichsweise wenige Fehler bei der Systembenutzung machen. Es erscheint also tendenziell unwahrscheinlich, dass die lückenhaften Journaleinträge durch Irrtum zustandegekommen. </w:t>
+      </w:r>
+      <w:r>
+        <w:t>Es empfiehlt sich jedenfalls weitere Details in Bezug auf diese Benutzer</w:t>
+      </w:r>
+      <w:r>
+        <w:t xml:space="preserve"> mit dem Management der ABC-Gesellschaft zu besprechen.</w:t>
+      </w:r>
+      <w:bookmarkStart w:id="41" w:name="_GoBack"/>
+      <w:bookmarkEnd w:id="41"/>
     </w:p>
     <w:p>
       <w:pPr>
-        <w:pStyle w:val="berschrift2"/>
-        <w:rPr>
-          <w:lang w:eastAsia="de-DE"/>
-        </w:rPr>
-      </w:pPr>
-      <w:r>
-        <w:rPr>
-          <w:lang w:eastAsia="de-DE"/>
-        </w:rPr>
-        <w:t>Prüfungen der Buchungs- und Erfassungszeit</w:t>
-      </w:r>
+        <w:jc w:val="center"/>
+        <w:rPr>
+          <w:lang w:eastAsia="de-DE"/>
+        </w:rPr>
+      </w:pPr>
     </w:p>
     <w:p>
       <w:pPr>
-        <w:rPr>
-          <w:lang w:eastAsia="de-DE"/>
-        </w:rPr>
-      </w:pPr>
-      <w:r>
-        <w:rPr>
-          <w:lang w:eastAsia="de-DE"/>
-        </w:rPr>
-        <w:t>…</w:t>
+        <w:pStyle w:val="berschrift2"/>
+        <w:rPr>
+          <w:lang w:eastAsia="de-DE"/>
+        </w:rPr>
+      </w:pPr>
+      <w:r>
+        <w:rPr>
+          <w:lang w:eastAsia="de-DE"/>
+        </w:rPr>
+        <w:t>Prüfungen der Buchungs- und Erfassungszeit</w:t>
       </w:r>
     </w:p>
     <w:p>
       <w:pPr>
+        <w:rPr>
+          <w:lang w:eastAsia="de-DE"/>
+        </w:rPr>
+      </w:pPr>
+      <w:r>
+        <w:rPr>
+          <w:lang w:eastAsia="de-DE"/>
+        </w:rPr>
+        <w:t>…</w:t>
+      </w:r>
+    </w:p>
+    <w:p>
+      <w:pPr>
         <w:jc w:val="center"/>
         <w:rPr>
           <w:lang w:eastAsia="de-DE"/>
         </w:rPr>
       </w:pPr>
       <w:r>
+        <w:rPr>
+          <w:noProof/>
+        </w:rPr>
         <w:drawing>
           <wp:inline distT="0" distB="0" distL="0" distR="0" wp14:anchorId="5E1A5BAC" wp14:editId="67897A1B">
             <wp:extent cx="4640400" cy="2613600"/>
@@ -5190,7 +6874,7 @@
       <w:pPr>
         <w:pStyle w:val="Beschriftung"/>
       </w:pPr>
-      <w:bookmarkStart w:id="36" w:name="_Toc43239032"/>
+      <w:bookmarkStart w:id="42" w:name="_Toc43239032"/>
       <w:r>
         <w:t xml:space="preserve">Abbildung </w:t>
       </w:r>
@@ -5215,7 +6899,7 @@
       <w:r>
         <w:t>. Anzahl an Buchungen pro Monat.</w:t>
       </w:r>
-      <w:bookmarkEnd w:id="36"/>
+      <w:bookmarkEnd w:id="42"/>
     </w:p>
     <w:p>
       <w:pPr>
@@ -5232,6 +6916,10 @@
         </w:rPr>
       </w:pPr>
       <w:r>
+        <w:rPr>
+          <w:noProof/>
+        </w:rPr>
+        <w:lastRenderedPageBreak/>
         <w:drawing>
           <wp:inline distT="0" distB="0" distL="0" distR="0" wp14:anchorId="50298A3E" wp14:editId="3ECDA806">
             <wp:extent cx="4640400" cy="2613600"/>
@@ -5280,9 +6968,8 @@
       <w:pPr>
         <w:pStyle w:val="Beschriftung"/>
       </w:pPr>
-      <w:bookmarkStart w:id="37" w:name="_Toc43239033"/>
-      <w:r>
-        <w:lastRenderedPageBreak/>
+      <w:bookmarkStart w:id="43" w:name="_Toc43239033"/>
+      <w:r>
         <w:t xml:space="preserve">Abbildung </w:t>
       </w:r>
       <w:r>
@@ -5306,7 +6993,7 @@
       <w:r>
         <w:t>. Anzahl an Buchungen pro Wochentag (Belegdatum).</w:t>
       </w:r>
-      <w:bookmarkEnd w:id="37"/>
+      <w:bookmarkEnd w:id="43"/>
     </w:p>
     <w:p/>
     <w:p>
@@ -5314,6 +7001,9 @@
         <w:jc w:val="center"/>
       </w:pPr>
       <w:r>
+        <w:rPr>
+          <w:noProof/>
+        </w:rPr>
         <w:drawing>
           <wp:inline distT="0" distB="0" distL="0" distR="0" wp14:anchorId="3CB4CB96" wp14:editId="39BA5860">
             <wp:extent cx="4640400" cy="2613600"/>
@@ -5362,7 +7052,7 @@
       <w:pPr>
         <w:pStyle w:val="Beschriftung"/>
       </w:pPr>
-      <w:bookmarkStart w:id="38" w:name="_Toc43239034"/>
+      <w:bookmarkStart w:id="44" w:name="_Toc43239034"/>
       <w:r>
         <w:t xml:space="preserve">Abbildung </w:t>
       </w:r>
@@ -5390,7 +7080,7 @@
       <w:r>
         <w:t xml:space="preserve"> Anzahl der Buchungen pro Wochentag (Erfassungsdatum).</w:t>
       </w:r>
-      <w:bookmarkEnd w:id="38"/>
+      <w:bookmarkEnd w:id="44"/>
     </w:p>
     <w:p/>
     <w:p>
@@ -5430,6 +7120,10 @@
         <w:jc w:val="center"/>
       </w:pPr>
       <w:r>
+        <w:rPr>
+          <w:noProof/>
+        </w:rPr>
+        <w:lastRenderedPageBreak/>
         <w:drawing>
           <wp:inline distT="0" distB="0" distL="0" distR="0" wp14:anchorId="7A0CDE05" wp14:editId="5AAE5708">
             <wp:extent cx="4640400" cy="2613600"/>
@@ -5507,8 +7201,6 @@
       <w:r>
         <w:t>…</w:t>
       </w:r>
-      <w:bookmarkStart w:id="39" w:name="_GoBack"/>
-      <w:bookmarkEnd w:id="39"/>
     </w:p>
     <w:p/>
     <w:p>
@@ -5536,11 +7228,11 @@
       <w:pPr>
         <w:pStyle w:val="berschrift1"/>
       </w:pPr>
-      <w:bookmarkStart w:id="40" w:name="_Toc43239046"/>
+      <w:bookmarkStart w:id="45" w:name="_Toc43239046"/>
       <w:r>
         <w:t>Schlussfolgerungen und Empfehlungen</w:t>
       </w:r>
-      <w:bookmarkEnd w:id="40"/>
+      <w:bookmarkEnd w:id="45"/>
     </w:p>
     <w:p>
       <w:pPr>
@@ -5552,13 +7244,7 @@
         <w:rPr>
           <w:lang w:eastAsia="de-DE"/>
         </w:rPr>
-        <w:t>Hinweise auf dolose Handlungen</w:t>
-      </w:r>
-      <w:r>
-        <w:rPr>
-          <w:lang w:eastAsia="de-DE"/>
-        </w:rPr>
-        <w:t xml:space="preserve"> / Verletzungen der Integrität:</w:t>
+        <w:t>Hinweise auf dolose Handlungen / Verletzungen der Integrität:</w:t>
       </w:r>
     </w:p>
     <w:p>
@@ -5612,7 +7298,6 @@
         <w:rPr>
           <w:lang w:eastAsia="de-DE"/>
         </w:rPr>
-        <w:lastRenderedPageBreak/>
         <w:t>Einträge mit Beleg- und/oder Erfassungsdatum am Wochenen</w:t>
       </w:r>
       <w:r>
@@ -5631,11 +7316,11 @@
       <w:pPr>
         <w:pStyle w:val="berschrift2"/>
       </w:pPr>
-      <w:bookmarkStart w:id="41" w:name="_Toc43239047"/>
+      <w:bookmarkStart w:id="46" w:name="_Toc43239047"/>
       <w:r>
         <w:t>…</w:t>
       </w:r>
-      <w:bookmarkEnd w:id="41"/>
+      <w:bookmarkEnd w:id="46"/>
     </w:p>
     <w:p>
       <w:pPr>
@@ -5646,11 +7331,11 @@
       <w:pPr>
         <w:pStyle w:val="berschrift3"/>
       </w:pPr>
-      <w:bookmarkStart w:id="42" w:name="_Toc43239048"/>
+      <w:bookmarkStart w:id="47" w:name="_Toc43239048"/>
       <w:r>
         <w:t>…</w:t>
       </w:r>
-      <w:bookmarkEnd w:id="42"/>
+      <w:bookmarkEnd w:id="47"/>
     </w:p>
     <w:p>
       <w:pPr>
@@ -5671,12 +7356,12 @@
       <w:pPr>
         <w:pStyle w:val="berschrift1"/>
       </w:pPr>
-      <w:bookmarkStart w:id="43" w:name="_Toc43239049"/>
+      <w:bookmarkStart w:id="48" w:name="_Toc43239049"/>
       <w:r>
         <w:lastRenderedPageBreak/>
         <w:t>Referenzen</w:t>
       </w:r>
-      <w:bookmarkEnd w:id="43"/>
+      <w:bookmarkEnd w:id="48"/>
     </w:p>
     <w:bookmarkEnd w:id="6"/>
     <w:bookmarkEnd w:id="7"/>
@@ -5690,33 +7375,11 @@
           <w:lang w:val="en-US" w:eastAsia="de-DE"/>
         </w:rPr>
       </w:pPr>
-      <w:proofErr w:type="spellStart"/>
       <w:r>
         <w:rPr>
           <w:lang w:val="en-US" w:eastAsia="de-DE"/>
         </w:rPr>
-        <w:t>Nigrini</w:t>
-      </w:r>
-      <w:proofErr w:type="spellEnd"/>
-      <w:r>
-        <w:rPr>
-          <w:lang w:val="en-US" w:eastAsia="de-DE"/>
-        </w:rPr>
-        <w:t xml:space="preserve">, M. J., &amp; Miller, S. J. (2009). Data diagnostics using second-order tests of </w:t>
-      </w:r>
-      <w:proofErr w:type="spellStart"/>
-      <w:r>
-        <w:rPr>
-          <w:lang w:val="en-US" w:eastAsia="de-DE"/>
-        </w:rPr>
-        <w:t>Benford's</w:t>
-      </w:r>
-      <w:proofErr w:type="spellEnd"/>
-      <w:r>
-        <w:rPr>
-          <w:lang w:val="en-US" w:eastAsia="de-DE"/>
-        </w:rPr>
-        <w:t xml:space="preserve"> law. Auditing: A Journal of Practice &amp; Theory, 28(2), 305-324.</w:t>
+        <w:t>Nigrini, M. J., &amp; Miller, S. J. (2009). Data diagnostics using second-order tests of Benford's law. Auditing: A Journal of Practice &amp; Theory, 28(2), 305-324.</w:t>
       </w:r>
     </w:p>
     <w:p>
@@ -6036,6 +7699,26 @@
       </w:pPr>
       <w:r>
         <w:continuationSeparator/>
+      </w:r>
+    </w:p>
+  </w:footnote>
+  <w:footnote w:id="1">
+    <w:p>
+      <w:pPr>
+        <w:pStyle w:val="Funotentext"/>
+      </w:pPr>
+      <w:r>
+        <w:rPr>
+          <w:rStyle w:val="Funotenzeichen"/>
+          <w:sz w:val="18"/>
+        </w:rPr>
+        <w:footnoteRef/>
+      </w:r>
+      <w:r>
+        <w:rPr>
+          <w:sz w:val="18"/>
+        </w:rPr>
+        <w:t xml:space="preserve"> Im Rahmen dieser Ausarbeitung wird der Begriff „Buchung“ synonym mit „Buchungszeile“ verwendet.</w:t>
       </w:r>
     </w:p>
   </w:footnote>
@@ -10837,6 +12520,7 @@
   <w:style w:type="character" w:default="1" w:styleId="Absatz-Standardschriftart">
     <w:name w:val="Default Paragraph Font"/>
     <w:uiPriority w:val="1"/>
+    <w:semiHidden/>
     <w:unhideWhenUsed/>
   </w:style>
   <w:style w:type="table" w:default="1" w:styleId="NormaleTabelle">
@@ -11988,7 +13672,7 @@
 </file>
 
 <file path=customXml/itemProps1.xml><?xml version="1.0" encoding="utf-8"?>
-<ds:datastoreItem xmlns:ds="http://schemas.openxmlformats.org/officeDocument/2006/customXml" ds:itemID="{0F9B07CA-46AD-45A5-8B93-79420CF9709B}">
+<ds:datastoreItem xmlns:ds="http://schemas.openxmlformats.org/officeDocument/2006/customXml" ds:itemID="{AF3A399A-577B-4651-A437-AEA055900814}">
   <ds:schemaRefs>
     <ds:schemaRef ds:uri="http://schemas.openxmlformats.org/officeDocument/2006/bibliography"/>
   </ds:schemaRefs>

</xml_diff>

<commit_message>
Add pre-final Word document
</commit_message>
<xml_diff>
--- a/04_output/Ausarbeitung_Case_Study_1_Bieg_Krug.docx
+++ b/04_output/Ausarbeitung_Case_Study_1_Bieg_Krug.docx
@@ -40,7 +40,7 @@
             <w:bookmarkStart w:id="0" w:name="_Toc43193726"/>
             <w:bookmarkStart w:id="1" w:name="OLE_LINK2"/>
             <w:bookmarkStart w:id="2" w:name="OLE_LINK9"/>
-            <w:bookmarkStart w:id="3" w:name="_Toc43637065"/>
+            <w:bookmarkStart w:id="3" w:name="_Toc43649841"/>
             <w:r>
               <w:t xml:space="preserve">Schriftliche </w:t>
             </w:r>
@@ -189,7 +189,7 @@
           <w:r>
             <w:fldChar w:fldCharType="separate"/>
           </w:r>
-          <w:hyperlink w:anchor="_Toc43637065" w:history="1">
+          <w:hyperlink w:anchor="_Toc43649841" w:history="1">
             <w:r>
               <w:rPr>
                 <w:rStyle w:val="Hyperlink"/>
@@ -216,7 +216,7 @@
                 <w:noProof/>
                 <w:webHidden/>
               </w:rPr>
-              <w:instrText xml:space="preserve"> PAGEREF _Toc43637065 \h </w:instrText>
+              <w:instrText xml:space="preserve"> PAGEREF _Toc43649841 \h </w:instrText>
             </w:r>
             <w:r>
               <w:rPr>
@@ -258,7 +258,7 @@
               <w:lang w:eastAsia="de-DE"/>
             </w:rPr>
           </w:pPr>
-          <w:hyperlink w:anchor="_Toc43637066" w:history="1">
+          <w:hyperlink w:anchor="_Toc43649842" w:history="1">
             <w:r>
               <w:rPr>
                 <w:rStyle w:val="Hyperlink"/>
@@ -285,7 +285,7 @@
                 <w:noProof/>
                 <w:webHidden/>
               </w:rPr>
-              <w:instrText xml:space="preserve"> PAGEREF _Toc43637066 \h </w:instrText>
+              <w:instrText xml:space="preserve"> PAGEREF _Toc43649842 \h </w:instrText>
             </w:r>
             <w:r>
               <w:rPr>
@@ -327,7 +327,7 @@
               <w:lang w:eastAsia="de-DE"/>
             </w:rPr>
           </w:pPr>
-          <w:hyperlink w:anchor="_Toc43637067" w:history="1">
+          <w:hyperlink w:anchor="_Toc43649843" w:history="1">
             <w:r>
               <w:rPr>
                 <w:rStyle w:val="Hyperlink"/>
@@ -354,7 +354,7 @@
                 <w:noProof/>
                 <w:webHidden/>
               </w:rPr>
-              <w:instrText xml:space="preserve"> PAGEREF _Toc43637067 \h </w:instrText>
+              <w:instrText xml:space="preserve"> PAGEREF _Toc43649843 \h </w:instrText>
             </w:r>
             <w:r>
               <w:rPr>
@@ -399,7 +399,7 @@
               <w:lang w:eastAsia="de-DE"/>
             </w:rPr>
           </w:pPr>
-          <w:hyperlink w:anchor="_Toc43637068" w:history="1">
+          <w:hyperlink w:anchor="_Toc43649844" w:history="1">
             <w:r>
               <w:rPr>
                 <w:rStyle w:val="Hyperlink"/>
@@ -443,7 +443,7 @@
                 <w:noProof/>
                 <w:webHidden/>
               </w:rPr>
-              <w:instrText xml:space="preserve"> PAGEREF _Toc43637068 \h </w:instrText>
+              <w:instrText xml:space="preserve"> PAGEREF _Toc43649844 \h </w:instrText>
             </w:r>
             <w:r>
               <w:rPr>
@@ -488,7 +488,7 @@
               <w:lang w:eastAsia="de-DE"/>
             </w:rPr>
           </w:pPr>
-          <w:hyperlink w:anchor="_Toc43637069" w:history="1">
+          <w:hyperlink w:anchor="_Toc43649845" w:history="1">
             <w:r>
               <w:rPr>
                 <w:rStyle w:val="Hyperlink"/>
@@ -532,7 +532,7 @@
                 <w:noProof/>
                 <w:webHidden/>
               </w:rPr>
-              <w:instrText xml:space="preserve"> PAGEREF _Toc43637069 \h </w:instrText>
+              <w:instrText xml:space="preserve"> PAGEREF _Toc43649845 \h </w:instrText>
             </w:r>
             <w:r>
               <w:rPr>
@@ -577,7 +577,7 @@
               <w:lang w:eastAsia="de-DE"/>
             </w:rPr>
           </w:pPr>
-          <w:hyperlink w:anchor="_Toc43637070" w:history="1">
+          <w:hyperlink w:anchor="_Toc43649846" w:history="1">
             <w:r>
               <w:rPr>
                 <w:rStyle w:val="Hyperlink"/>
@@ -621,7 +621,7 @@
                 <w:noProof/>
                 <w:webHidden/>
               </w:rPr>
-              <w:instrText xml:space="preserve"> PAGEREF _Toc43637070 \h </w:instrText>
+              <w:instrText xml:space="preserve"> PAGEREF _Toc43649846 \h </w:instrText>
             </w:r>
             <w:r>
               <w:rPr>
@@ -667,7 +667,7 @@
               <w:lang w:eastAsia="de-DE"/>
             </w:rPr>
           </w:pPr>
-          <w:hyperlink w:anchor="_Toc43637071" w:history="1">
+          <w:hyperlink w:anchor="_Toc43649847" w:history="1">
             <w:r>
               <w:rPr>
                 <w:rStyle w:val="Hyperlink"/>
@@ -711,7 +711,7 @@
                 <w:noProof/>
                 <w:webHidden/>
               </w:rPr>
-              <w:instrText xml:space="preserve"> PAGEREF _Toc43637071 \h </w:instrText>
+              <w:instrText xml:space="preserve"> PAGEREF _Toc43649847 \h </w:instrText>
             </w:r>
             <w:r>
               <w:rPr>
@@ -757,7 +757,7 @@
               <w:lang w:eastAsia="de-DE"/>
             </w:rPr>
           </w:pPr>
-          <w:hyperlink w:anchor="_Toc43637072" w:history="1">
+          <w:hyperlink w:anchor="_Toc43649848" w:history="1">
             <w:r>
               <w:rPr>
                 <w:rStyle w:val="Hyperlink"/>
@@ -803,7 +803,7 @@
                 <w:noProof/>
                 <w:webHidden/>
               </w:rPr>
-              <w:instrText xml:space="preserve"> PAGEREF _Toc43637072 \h </w:instrText>
+              <w:instrText xml:space="preserve"> PAGEREF _Toc43649848 \h </w:instrText>
             </w:r>
             <w:r>
               <w:rPr>
@@ -849,7 +849,7 @@
               <w:lang w:eastAsia="de-DE"/>
             </w:rPr>
           </w:pPr>
-          <w:hyperlink w:anchor="_Toc43637073" w:history="1">
+          <w:hyperlink w:anchor="_Toc43649849" w:history="1">
             <w:r>
               <w:rPr>
                 <w:rStyle w:val="Hyperlink"/>
@@ -895,7 +895,7 @@
                 <w:noProof/>
                 <w:webHidden/>
               </w:rPr>
-              <w:instrText xml:space="preserve"> PAGEREF _Toc43637073 \h </w:instrText>
+              <w:instrText xml:space="preserve"> PAGEREF _Toc43649849 \h </w:instrText>
             </w:r>
             <w:r>
               <w:rPr>
@@ -940,7 +940,7 @@
               <w:lang w:eastAsia="de-DE"/>
             </w:rPr>
           </w:pPr>
-          <w:hyperlink w:anchor="_Toc43637074" w:history="1">
+          <w:hyperlink w:anchor="_Toc43649850" w:history="1">
             <w:r>
               <w:rPr>
                 <w:rStyle w:val="Hyperlink"/>
@@ -984,7 +984,7 @@
                 <w:noProof/>
                 <w:webHidden/>
               </w:rPr>
-              <w:instrText xml:space="preserve"> PAGEREF _Toc43637074 \h </w:instrText>
+              <w:instrText xml:space="preserve"> PAGEREF _Toc43649850 \h </w:instrText>
             </w:r>
             <w:r>
               <w:rPr>
@@ -1030,7 +1030,7 @@
               <w:lang w:eastAsia="de-DE"/>
             </w:rPr>
           </w:pPr>
-          <w:hyperlink w:anchor="_Toc43637075" w:history="1">
+          <w:hyperlink w:anchor="_Toc43649851" w:history="1">
             <w:r>
               <w:rPr>
                 <w:rStyle w:val="Hyperlink"/>
@@ -1076,7 +1076,7 @@
                 <w:noProof/>
                 <w:webHidden/>
               </w:rPr>
-              <w:instrText xml:space="preserve"> PAGEREF _Toc43637075 \h </w:instrText>
+              <w:instrText xml:space="preserve"> PAGEREF _Toc43649851 \h </w:instrText>
             </w:r>
             <w:r>
               <w:rPr>
@@ -1122,7 +1122,7 @@
               <w:lang w:eastAsia="de-DE"/>
             </w:rPr>
           </w:pPr>
-          <w:hyperlink w:anchor="_Toc43637076" w:history="1">
+          <w:hyperlink w:anchor="_Toc43649852" w:history="1">
             <w:r>
               <w:rPr>
                 <w:rStyle w:val="Hyperlink"/>
@@ -1168,7 +1168,7 @@
                 <w:noProof/>
                 <w:webHidden/>
               </w:rPr>
-              <w:instrText xml:space="preserve"> PAGEREF _Toc43637076 \h </w:instrText>
+              <w:instrText xml:space="preserve"> PAGEREF _Toc43649852 \h </w:instrText>
             </w:r>
             <w:r>
               <w:rPr>
@@ -1214,7 +1214,7 @@
               <w:lang w:eastAsia="de-DE"/>
             </w:rPr>
           </w:pPr>
-          <w:hyperlink w:anchor="_Toc43637077" w:history="1">
+          <w:hyperlink w:anchor="_Toc43649853" w:history="1">
             <w:r>
               <w:rPr>
                 <w:rStyle w:val="Hyperlink"/>
@@ -1258,7 +1258,7 @@
                 <w:noProof/>
                 <w:webHidden/>
               </w:rPr>
-              <w:instrText xml:space="preserve"> PAGEREF _Toc43637077 \h </w:instrText>
+              <w:instrText xml:space="preserve"> PAGEREF _Toc43649853 \h </w:instrText>
             </w:r>
             <w:r>
               <w:rPr>
@@ -1304,7 +1304,7 @@
               <w:lang w:eastAsia="de-DE"/>
             </w:rPr>
           </w:pPr>
-          <w:hyperlink w:anchor="_Toc43637078" w:history="1">
+          <w:hyperlink w:anchor="_Toc43649854" w:history="1">
             <w:r>
               <w:rPr>
                 <w:rStyle w:val="Hyperlink"/>
@@ -1348,7 +1348,7 @@
                 <w:noProof/>
                 <w:webHidden/>
               </w:rPr>
-              <w:instrText xml:space="preserve"> PAGEREF _Toc43637078 \h </w:instrText>
+              <w:instrText xml:space="preserve"> PAGEREF _Toc43649854 \h </w:instrText>
             </w:r>
             <w:r>
               <w:rPr>
@@ -1368,7 +1368,7 @@
                 <w:noProof/>
                 <w:webHidden/>
               </w:rPr>
-              <w:t>13</w:t>
+              <w:t>12</w:t>
             </w:r>
             <w:r>
               <w:rPr>
@@ -1394,7 +1394,7 @@
               <w:lang w:eastAsia="de-DE"/>
             </w:rPr>
           </w:pPr>
-          <w:hyperlink w:anchor="_Toc43637079" w:history="1">
+          <w:hyperlink w:anchor="_Toc43649855" w:history="1">
             <w:r>
               <w:rPr>
                 <w:rStyle w:val="Hyperlink"/>
@@ -1438,7 +1438,7 @@
                 <w:noProof/>
                 <w:webHidden/>
               </w:rPr>
-              <w:instrText xml:space="preserve"> PAGEREF _Toc43637079 \h </w:instrText>
+              <w:instrText xml:space="preserve"> PAGEREF _Toc43649855 \h </w:instrText>
             </w:r>
             <w:r>
               <w:rPr>
@@ -1458,7 +1458,7 @@
                 <w:noProof/>
                 <w:webHidden/>
               </w:rPr>
-              <w:t>18</w:t>
+              <w:t>17</w:t>
             </w:r>
             <w:r>
               <w:rPr>
@@ -1483,7 +1483,7 @@
               <w:lang w:eastAsia="de-DE"/>
             </w:rPr>
           </w:pPr>
-          <w:hyperlink w:anchor="_Toc43637080" w:history="1">
+          <w:hyperlink w:anchor="_Toc43649856" w:history="1">
             <w:r>
               <w:rPr>
                 <w:rStyle w:val="Hyperlink"/>
@@ -1527,7 +1527,7 @@
                 <w:noProof/>
                 <w:webHidden/>
               </w:rPr>
-              <w:instrText xml:space="preserve"> PAGEREF _Toc43637080 \h </w:instrText>
+              <w:instrText xml:space="preserve"> PAGEREF _Toc43649856 \h </w:instrText>
             </w:r>
             <w:r>
               <w:rPr>
@@ -1547,7 +1547,7 @@
                 <w:noProof/>
                 <w:webHidden/>
               </w:rPr>
-              <w:t>22</w:t>
+              <w:t>21</w:t>
             </w:r>
             <w:r>
               <w:rPr>
@@ -1572,7 +1572,7 @@
               <w:lang w:eastAsia="de-DE"/>
             </w:rPr>
           </w:pPr>
-          <w:hyperlink w:anchor="_Toc43637081" w:history="1">
+          <w:hyperlink w:anchor="_Toc43649857" w:history="1">
             <w:r>
               <w:rPr>
                 <w:rStyle w:val="Hyperlink"/>
@@ -1616,7 +1616,7 @@
                 <w:noProof/>
                 <w:webHidden/>
               </w:rPr>
-              <w:instrText xml:space="preserve"> PAGEREF _Toc43637081 \h </w:instrText>
+              <w:instrText xml:space="preserve"> PAGEREF _Toc43649857 \h </w:instrText>
             </w:r>
             <w:r>
               <w:rPr>
@@ -1636,7 +1636,7 @@
                 <w:noProof/>
                 <w:webHidden/>
               </w:rPr>
-              <w:t>23</w:t>
+              <w:t>22</w:t>
             </w:r>
             <w:r>
               <w:rPr>
@@ -1673,7 +1673,7 @@
       <w:bookmarkStart w:id="11" w:name="_Toc41849424"/>
       <w:bookmarkStart w:id="12" w:name="_Toc42018083"/>
       <w:bookmarkStart w:id="13" w:name="_Toc42036720"/>
-      <w:bookmarkStart w:id="14" w:name="_Toc43637066"/>
+      <w:bookmarkStart w:id="14" w:name="_Toc43649842"/>
       <w:r>
         <w:t>Tabellenverzeichnis</w:t>
       </w:r>
@@ -1708,7 +1708,7 @@
       <w:r>
         <w:fldChar w:fldCharType="separate"/>
       </w:r>
-      <w:hyperlink w:anchor="_Toc43637082" w:history="1">
+      <w:hyperlink w:anchor="_Toc43649858" w:history="1">
         <w:r>
           <w:rPr>
             <w:rStyle w:val="Hyperlink"/>
@@ -1735,7 +1735,7 @@
             <w:noProof/>
             <w:webHidden/>
           </w:rPr>
-          <w:instrText xml:space="preserve"> PAGEREF _Toc43637082 \h </w:instrText>
+          <w:instrText xml:space="preserve"> PAGEREF _Toc43649858 \h </w:instrText>
         </w:r>
         <w:r>
           <w:rPr>
@@ -1780,7 +1780,7 @@
           <w:lang w:eastAsia="de-DE"/>
         </w:rPr>
       </w:pPr>
-      <w:hyperlink w:anchor="_Toc43637083" w:history="1">
+      <w:hyperlink w:anchor="_Toc43649859" w:history="1">
         <w:r>
           <w:rPr>
             <w:rStyle w:val="Hyperlink"/>
@@ -1807,7 +1807,7 @@
             <w:noProof/>
             <w:webHidden/>
           </w:rPr>
-          <w:instrText xml:space="preserve"> PAGEREF _Toc43637083 \h </w:instrText>
+          <w:instrText xml:space="preserve"> PAGEREF _Toc43649859 \h </w:instrText>
         </w:r>
         <w:r>
           <w:rPr>
@@ -1852,13 +1852,13 @@
           <w:lang w:eastAsia="de-DE"/>
         </w:rPr>
       </w:pPr>
-      <w:hyperlink w:anchor="_Toc43637084" w:history="1">
+      <w:hyperlink w:anchor="_Toc43649860" w:history="1">
         <w:r>
           <w:rPr>
             <w:rStyle w:val="Hyperlink"/>
             <w:noProof/>
           </w:rPr>
-          <w:t>Tabelle 13. Auffällige Buchungstage auf Basis einer Ausreißer-Analyse mittels Isolation Forest.</w:t>
+          <w:t>Tabelle 3. Auffällige Buchungstage (Belegdatum) auf Basis einer Ausreißer-Analyse mittels Isolation Forest.</w:t>
         </w:r>
         <w:r>
           <w:rPr>
@@ -1879,7 +1879,7 @@
             <w:noProof/>
             <w:webHidden/>
           </w:rPr>
-          <w:instrText xml:space="preserve"> PAGEREF _Toc43637084 \h </w:instrText>
+          <w:instrText xml:space="preserve"> PAGEREF _Toc43649860 \h </w:instrText>
         </w:r>
         <w:r>
           <w:rPr>
@@ -1924,13 +1924,13 @@
           <w:lang w:eastAsia="de-DE"/>
         </w:rPr>
       </w:pPr>
-      <w:hyperlink w:anchor="_Toc43637085" w:history="1">
+      <w:hyperlink w:anchor="_Toc43649861" w:history="1">
         <w:r>
           <w:rPr>
             <w:rStyle w:val="Hyperlink"/>
             <w:noProof/>
           </w:rPr>
-          <w:t>Tabelle 3. Konten mit den geringsten Buchungshäufigkeiten.</w:t>
+          <w:t>Tabelle 5. Ziffern der positiven Beträge mit der höchsten absoluten Abweichung (First-Two-Digits-Test).</w:t>
         </w:r>
         <w:r>
           <w:rPr>
@@ -1951,7 +1951,7 @@
             <w:noProof/>
             <w:webHidden/>
           </w:rPr>
-          <w:instrText xml:space="preserve"> PAGEREF _Toc43637085 \h </w:instrText>
+          <w:instrText xml:space="preserve"> PAGEREF _Toc43649861 \h </w:instrText>
         </w:r>
         <w:r>
           <w:rPr>
@@ -1971,7 +1971,7 @@
             <w:noProof/>
             <w:webHidden/>
           </w:rPr>
-          <w:t>12</w:t>
+          <w:t>13</w:t>
         </w:r>
         <w:r>
           <w:rPr>
@@ -1996,13 +1996,13 @@
           <w:lang w:eastAsia="de-DE"/>
         </w:rPr>
       </w:pPr>
-      <w:hyperlink w:anchor="_Toc43637086" w:history="1">
+      <w:hyperlink w:anchor="_Toc43649862" w:history="1">
         <w:r>
           <w:rPr>
             <w:rStyle w:val="Hyperlink"/>
             <w:noProof/>
           </w:rPr>
-          <w:t>Tabelle 4. Ziffern der positiven Beträge mit der höchsten absoluten Abweichung (First-Two-Digits-Test).</w:t>
+          <w:t>Tabelle 6. Ziffern der negativen Beträge mit der höchsten absoluten Abweichung (First-Two-Digits-Test).</w:t>
         </w:r>
         <w:r>
           <w:rPr>
@@ -2023,7 +2023,7 @@
             <w:noProof/>
             <w:webHidden/>
           </w:rPr>
-          <w:instrText xml:space="preserve"> PAGEREF _Toc43637086 \h </w:instrText>
+          <w:instrText xml:space="preserve"> PAGEREF _Toc43649862 \h </w:instrText>
         </w:r>
         <w:r>
           <w:rPr>
@@ -2068,13 +2068,13 @@
           <w:lang w:eastAsia="de-DE"/>
         </w:rPr>
       </w:pPr>
-      <w:hyperlink w:anchor="_Toc43637087" w:history="1">
+      <w:hyperlink w:anchor="_Toc43649863" w:history="1">
         <w:r>
           <w:rPr>
             <w:rStyle w:val="Hyperlink"/>
             <w:noProof/>
           </w:rPr>
-          <w:t>Tabelle 5. Ziffern der negativen Beträge mit der höchsten absoluten Abweichung (First-Two-Digits-Test).</w:t>
+          <w:t>Tabelle 7. Ziffernpaare mit der höchsten absoluten Abweichung nach positiven Beträgen und Kontotypen.</w:t>
         </w:r>
         <w:r>
           <w:rPr>
@@ -2095,7 +2095,7 @@
             <w:noProof/>
             <w:webHidden/>
           </w:rPr>
-          <w:instrText xml:space="preserve"> PAGEREF _Toc43637087 \h </w:instrText>
+          <w:instrText xml:space="preserve"> PAGEREF _Toc43649863 \h </w:instrText>
         </w:r>
         <w:r>
           <w:rPr>
@@ -2115,7 +2115,7 @@
             <w:noProof/>
             <w:webHidden/>
           </w:rPr>
-          <w:t>15</w:t>
+          <w:t>16</w:t>
         </w:r>
         <w:r>
           <w:rPr>
@@ -2140,13 +2140,13 @@
           <w:lang w:eastAsia="de-DE"/>
         </w:rPr>
       </w:pPr>
-      <w:hyperlink w:anchor="_Toc43637088" w:history="1">
+      <w:hyperlink w:anchor="_Toc43649864" w:history="1">
         <w:r>
           <w:rPr>
             <w:rStyle w:val="Hyperlink"/>
             <w:noProof/>
           </w:rPr>
-          <w:t>Tabelle 6. Ziffernpaare mit der höchsten absoluten Abweichung nach positiven Beträgen und Kontotypen.</w:t>
+          <w:t>Tabelle 8. Beträge mit der höchsten Buchungshäufigkeit.</w:t>
         </w:r>
         <w:r>
           <w:rPr>
@@ -2167,7 +2167,7 @@
             <w:noProof/>
             <w:webHidden/>
           </w:rPr>
-          <w:instrText xml:space="preserve"> PAGEREF _Toc43637088 \h </w:instrText>
+          <w:instrText xml:space="preserve"> PAGEREF _Toc43649864 \h </w:instrText>
         </w:r>
         <w:r>
           <w:rPr>
@@ -2212,13 +2212,13 @@
           <w:lang w:eastAsia="de-DE"/>
         </w:rPr>
       </w:pPr>
-      <w:hyperlink w:anchor="_Toc43637089" w:history="1">
+      <w:hyperlink w:anchor="_Toc43649865" w:history="1">
         <w:r>
           <w:rPr>
             <w:rStyle w:val="Hyperlink"/>
             <w:noProof/>
           </w:rPr>
-          <w:t>Tabelle 10. Ausreißer nach Betrag und Anzahl (hohe Buchungshäufigkeit).</w:t>
+          <w:t>Tabelle 9. Beträge mit der niedrigsten Buchungshäufigkeit.</w:t>
         </w:r>
         <w:r>
           <w:rPr>
@@ -2239,7 +2239,7 @@
             <w:noProof/>
             <w:webHidden/>
           </w:rPr>
-          <w:instrText xml:space="preserve"> PAGEREF _Toc43637089 \h </w:instrText>
+          <w:instrText xml:space="preserve"> PAGEREF _Toc43649865 \h </w:instrText>
         </w:r>
         <w:r>
           <w:rPr>
@@ -2259,7 +2259,7 @@
             <w:noProof/>
             <w:webHidden/>
           </w:rPr>
-          <w:t>18</w:t>
+          <w:t>17</w:t>
         </w:r>
         <w:r>
           <w:rPr>
@@ -2284,13 +2284,13 @@
           <w:lang w:eastAsia="de-DE"/>
         </w:rPr>
       </w:pPr>
-      <w:hyperlink w:anchor="_Toc43637090" w:history="1">
+      <w:hyperlink w:anchor="_Toc43649866" w:history="1">
         <w:r>
           <w:rPr>
             <w:rStyle w:val="Hyperlink"/>
             <w:noProof/>
           </w:rPr>
-          <w:t>Tabelle 11. Ausreißer nach Betrag und Anzahl (niedrige Buchungshäufigkeit).</w:t>
+          <w:t>Tabelle 10. Konten mit den höchsten Abweichungen in der Buchungsanzahl im Vergleich zum Vorjahr.</w:t>
         </w:r>
         <w:r>
           <w:rPr>
@@ -2311,7 +2311,7 @@
             <w:noProof/>
             <w:webHidden/>
           </w:rPr>
-          <w:instrText xml:space="preserve"> PAGEREF _Toc43637090 \h </w:instrText>
+          <w:instrText xml:space="preserve"> PAGEREF _Toc43649866 \h </w:instrText>
         </w:r>
         <w:r>
           <w:rPr>
@@ -2331,7 +2331,7 @@
             <w:noProof/>
             <w:webHidden/>
           </w:rPr>
-          <w:t>18</w:t>
+          <w:t>19</w:t>
         </w:r>
         <w:r>
           <w:rPr>
@@ -2356,13 +2356,13 @@
           <w:lang w:eastAsia="de-DE"/>
         </w:rPr>
       </w:pPr>
-      <w:hyperlink w:anchor="_Toc43637091" w:history="1">
+      <w:hyperlink w:anchor="_Toc43649867" w:history="1">
         <w:r>
           <w:rPr>
             <w:rStyle w:val="Hyperlink"/>
             <w:noProof/>
           </w:rPr>
-          <w:t>Tabelle 7. Konten mit den höchsten Abweichungen in der Buchungsanzahl im Vergleich zum Vorjahr.</w:t>
+          <w:t>Tabelle 11. Beträge mit den höchsten Abweichungen (Buchungshäufigkeit) im Vergleich zum Vorjahr.</w:t>
         </w:r>
         <w:r>
           <w:rPr>
@@ -2383,7 +2383,7 @@
             <w:noProof/>
             <w:webHidden/>
           </w:rPr>
-          <w:instrText xml:space="preserve"> PAGEREF _Toc43637091 \h </w:instrText>
+          <w:instrText xml:space="preserve"> PAGEREF _Toc43649867 \h </w:instrText>
         </w:r>
         <w:r>
           <w:rPr>
@@ -2428,13 +2428,13 @@
           <w:lang w:eastAsia="de-DE"/>
         </w:rPr>
       </w:pPr>
-      <w:hyperlink w:anchor="_Toc43637092" w:history="1">
+      <w:hyperlink w:anchor="_Toc43649868" w:history="1">
         <w:r>
           <w:rPr>
             <w:rStyle w:val="Hyperlink"/>
             <w:noProof/>
           </w:rPr>
-          <w:t>Tabelle 8. Beträge mit den höchsten Abweichungen (Buchungshäufigkeit) im Vergleich zum Vorjahr.</w:t>
+          <w:t>Tabelle 12. Beträge mit den geringsten Abweichungen (Buchungshäufigkeit) Vergleich zum Vorjahr.</w:t>
         </w:r>
         <w:r>
           <w:rPr>
@@ -2455,7 +2455,7 @@
             <w:noProof/>
             <w:webHidden/>
           </w:rPr>
-          <w:instrText xml:space="preserve"> PAGEREF _Toc43637092 \h </w:instrText>
+          <w:instrText xml:space="preserve"> PAGEREF _Toc43649868 \h </w:instrText>
         </w:r>
         <w:r>
           <w:rPr>
@@ -2475,7 +2475,7 @@
             <w:noProof/>
             <w:webHidden/>
           </w:rPr>
-          <w:t>21</w:t>
+          <w:t>20</w:t>
         </w:r>
         <w:r>
           <w:rPr>
@@ -2500,13 +2500,13 @@
           <w:lang w:eastAsia="de-DE"/>
         </w:rPr>
       </w:pPr>
-      <w:hyperlink w:anchor="_Toc43637093" w:history="1">
+      <w:hyperlink w:anchor="_Toc43649869" w:history="1">
         <w:r>
           <w:rPr>
             <w:rStyle w:val="Hyperlink"/>
             <w:noProof/>
           </w:rPr>
-          <w:t>Tabelle 9. Beträge mit den geringsten Abweichungen (Buchungshäufigkeit) Vergleich zum Vorjahr.</w:t>
+          <w:t>Tabelle 13. Tage mit der höchsten Anzahl an Buchungen (Jahr 2014).</w:t>
         </w:r>
         <w:r>
           <w:rPr>
@@ -2527,7 +2527,7 @@
             <w:noProof/>
             <w:webHidden/>
           </w:rPr>
-          <w:instrText xml:space="preserve"> PAGEREF _Toc43637093 \h </w:instrText>
+          <w:instrText xml:space="preserve"> PAGEREF _Toc43649869 \h </w:instrText>
         </w:r>
         <w:r>
           <w:rPr>
@@ -2547,79 +2547,7 @@
             <w:noProof/>
             <w:webHidden/>
           </w:rPr>
-          <w:t>21</w:t>
-        </w:r>
-        <w:r>
-          <w:rPr>
-            <w:noProof/>
-            <w:webHidden/>
-          </w:rPr>
-          <w:fldChar w:fldCharType="end"/>
-        </w:r>
-      </w:hyperlink>
-    </w:p>
-    <w:p>
-      <w:pPr>
-        <w:pStyle w:val="Abbildungsverzeichnis"/>
-        <w:tabs>
-          <w:tab w:val="right" w:leader="dot" w:pos="9622"/>
-        </w:tabs>
-        <w:rPr>
-          <w:rFonts w:asciiTheme="minorHAnsi" w:eastAsiaTheme="minorEastAsia" w:hAnsiTheme="minorHAnsi" w:cstheme="minorBidi"/>
-          <w:noProof/>
-          <w:color w:val="auto"/>
-          <w:szCs w:val="22"/>
-          <w:lang w:eastAsia="de-DE"/>
-        </w:rPr>
-      </w:pPr>
-      <w:hyperlink w:anchor="_Toc43637094" w:history="1">
-        <w:r>
-          <w:rPr>
-            <w:rStyle w:val="Hyperlink"/>
-            <w:noProof/>
-          </w:rPr>
-          <w:t>Tabelle 12. Tage mit der höchsten Anzahl an Buchungen (Jahr 2014).</w:t>
-        </w:r>
-        <w:r>
-          <w:rPr>
-            <w:noProof/>
-            <w:webHidden/>
-          </w:rPr>
-          <w:tab/>
-        </w:r>
-        <w:r>
-          <w:rPr>
-            <w:noProof/>
-            <w:webHidden/>
-          </w:rPr>
-          <w:fldChar w:fldCharType="begin"/>
-        </w:r>
-        <w:r>
-          <w:rPr>
-            <w:noProof/>
-            <w:webHidden/>
-          </w:rPr>
-          <w:instrText xml:space="preserve"> PAGEREF _Toc43637094 \h </w:instrText>
-        </w:r>
-        <w:r>
-          <w:rPr>
-            <w:noProof/>
-            <w:webHidden/>
-          </w:rPr>
-        </w:r>
-        <w:r>
-          <w:rPr>
-            <w:noProof/>
-            <w:webHidden/>
-          </w:rPr>
-          <w:fldChar w:fldCharType="separate"/>
-        </w:r>
-        <w:r>
-          <w:rPr>
-            <w:noProof/>
-            <w:webHidden/>
-          </w:rPr>
-          <w:t>21</w:t>
+          <w:t>20</w:t>
         </w:r>
         <w:r>
           <w:rPr>
@@ -2637,6 +2565,8 @@
       <w:r>
         <w:fldChar w:fldCharType="end"/>
       </w:r>
+      <w:bookmarkStart w:id="15" w:name="_GoBack"/>
+      <w:bookmarkEnd w:id="15"/>
     </w:p>
     <w:p>
       <w:pPr>
@@ -2646,23 +2576,23 @@
           <w:numId w:val="0"/>
         </w:numPr>
       </w:pPr>
-      <w:bookmarkStart w:id="15" w:name="_Toc41817532"/>
-      <w:bookmarkStart w:id="16" w:name="_Toc41823186"/>
-      <w:bookmarkStart w:id="17" w:name="_Toc41828726"/>
-      <w:bookmarkStart w:id="18" w:name="_Toc41849425"/>
-      <w:bookmarkStart w:id="19" w:name="_Toc42018084"/>
-      <w:bookmarkStart w:id="20" w:name="_Toc42036721"/>
-      <w:bookmarkStart w:id="21" w:name="_Toc43637067"/>
+      <w:bookmarkStart w:id="16" w:name="_Toc41817532"/>
+      <w:bookmarkStart w:id="17" w:name="_Toc41823186"/>
+      <w:bookmarkStart w:id="18" w:name="_Toc41828726"/>
+      <w:bookmarkStart w:id="19" w:name="_Toc41849425"/>
+      <w:bookmarkStart w:id="20" w:name="_Toc42018084"/>
+      <w:bookmarkStart w:id="21" w:name="_Toc42036721"/>
+      <w:bookmarkStart w:id="22" w:name="_Toc43649843"/>
       <w:r>
         <w:t>Abbildungsverzeichnis</w:t>
       </w:r>
-      <w:bookmarkEnd w:id="15"/>
       <w:bookmarkEnd w:id="16"/>
       <w:bookmarkEnd w:id="17"/>
       <w:bookmarkEnd w:id="18"/>
       <w:bookmarkEnd w:id="19"/>
       <w:bookmarkEnd w:id="20"/>
       <w:bookmarkEnd w:id="21"/>
+      <w:bookmarkEnd w:id="22"/>
     </w:p>
     <w:p>
       <w:pPr>
@@ -4148,12 +4078,12 @@
           <w:lang w:eastAsia="de-DE"/>
         </w:rPr>
       </w:pPr>
-      <w:bookmarkStart w:id="22" w:name="OLE_LINK25"/>
-      <w:bookmarkStart w:id="23" w:name="OLE_LINK28"/>
+      <w:bookmarkStart w:id="23" w:name="OLE_LINK25"/>
+      <w:bookmarkStart w:id="24" w:name="OLE_LINK28"/>
       <w:bookmarkEnd w:id="5"/>
     </w:p>
     <w:p>
-      <w:bookmarkStart w:id="24" w:name="_Ref43399825"/>
+      <w:bookmarkStart w:id="25" w:name="_Ref43399825"/>
       <w:r>
         <w:t xml:space="preserve">Diese </w:t>
       </w:r>
@@ -4187,12 +4117,12 @@
       <w:pPr>
         <w:pStyle w:val="berschrift1"/>
       </w:pPr>
-      <w:bookmarkStart w:id="25" w:name="_Toc43637068"/>
+      <w:bookmarkStart w:id="26" w:name="_Toc43649844"/>
       <w:r>
         <w:t>Beschreibung des Technologie-Stacks</w:t>
       </w:r>
-      <w:bookmarkEnd w:id="24"/>
       <w:bookmarkEnd w:id="25"/>
+      <w:bookmarkEnd w:id="26"/>
     </w:p>
     <w:p>
       <w:pPr>
@@ -4977,11 +4907,11 @@
       <w:pPr>
         <w:pStyle w:val="berschrift1"/>
       </w:pPr>
-      <w:bookmarkStart w:id="26" w:name="_Toc43637069"/>
+      <w:bookmarkStart w:id="27" w:name="_Toc43649845"/>
       <w:r>
         <w:t>Beschreibung des ETL-ProzessES</w:t>
       </w:r>
-      <w:bookmarkEnd w:id="26"/>
+      <w:bookmarkEnd w:id="27"/>
     </w:p>
     <w:p>
       <w:pPr>
@@ -5269,6 +5199,41 @@
         <w:rPr>
           <w:lang w:eastAsia="de-DE"/>
         </w:rPr>
+        <w:t xml:space="preserve">Bei Bedarf wurden einzelne Datensätze über </w:t>
+      </w:r>
+      <w:proofErr w:type="spellStart"/>
+      <w:r>
+        <w:rPr>
+          <w:lang w:eastAsia="de-DE"/>
+        </w:rPr>
+        <w:t>Join</w:t>
+      </w:r>
+      <w:proofErr w:type="spellEnd"/>
+      <w:r>
+        <w:rPr>
+          <w:lang w:eastAsia="de-DE"/>
+        </w:rPr>
+        <w:t xml:space="preserve">-Funktionen des </w:t>
+      </w:r>
+      <w:proofErr w:type="spellStart"/>
+      <w:r>
+        <w:rPr>
+          <w:i/>
+          <w:lang w:eastAsia="de-DE"/>
+        </w:rPr>
+        <w:t>dplyr</w:t>
+      </w:r>
+      <w:proofErr w:type="spellEnd"/>
+      <w:r>
+        <w:rPr>
+          <w:lang w:eastAsia="de-DE"/>
+        </w:rPr>
+        <w:t xml:space="preserve">-Packages kombiniert. </w:t>
+      </w:r>
+      <w:r>
+        <w:rPr>
+          <w:lang w:eastAsia="de-DE"/>
+        </w:rPr>
         <w:t xml:space="preserve">Zur visuellen </w:t>
       </w:r>
       <w:r>
@@ -5443,7 +5408,13 @@
         <w:rPr>
           <w:lang w:eastAsia="de-DE"/>
         </w:rPr>
-        <w:t>verwenden. Die</w:t>
+        <w:t>verwendet</w:t>
+      </w:r>
+      <w:r>
+        <w:rPr>
+          <w:lang w:eastAsia="de-DE"/>
+        </w:rPr>
+        <w:t>. Die</w:t>
       </w:r>
       <w:r>
         <w:rPr>
@@ -5669,8 +5640,8 @@
           <w:lang w:eastAsia="de-DE"/>
         </w:rPr>
       </w:pPr>
-      <w:bookmarkStart w:id="27" w:name="_Ref43399672"/>
-      <w:bookmarkStart w:id="28" w:name="_Toc43639986"/>
+      <w:bookmarkStart w:id="28" w:name="_Ref43399672"/>
+      <w:bookmarkStart w:id="29" w:name="_Toc43639986"/>
       <w:r>
         <w:t xml:space="preserve">Abbildung </w:t>
       </w:r>
@@ -5692,7 +5663,7 @@
       <w:r>
         <w:fldChar w:fldCharType="end"/>
       </w:r>
-      <w:bookmarkEnd w:id="27"/>
+      <w:bookmarkEnd w:id="28"/>
       <w:r>
         <w:t>. Visua</w:t>
       </w:r>
@@ -5708,7 +5679,7 @@
       <w:r>
         <w:t>-Prozesses.</w:t>
       </w:r>
-      <w:bookmarkEnd w:id="28"/>
+      <w:bookmarkEnd w:id="29"/>
     </w:p>
     <w:p>
       <w:pPr>
@@ -5721,24 +5692,24 @@
       <w:pPr>
         <w:pStyle w:val="berschrift1"/>
       </w:pPr>
-      <w:bookmarkStart w:id="29" w:name="_Toc43637070"/>
+      <w:bookmarkStart w:id="30" w:name="_Toc43649846"/>
       <w:r>
         <w:t>Beschreibung der Datenbasis</w:t>
       </w:r>
       <w:r>
         <w:t xml:space="preserve"> Und Prüfung der Integrität</w:t>
       </w:r>
-      <w:bookmarkEnd w:id="29"/>
+      <w:bookmarkEnd w:id="30"/>
     </w:p>
     <w:p>
       <w:pPr>
         <w:pStyle w:val="berschrift2"/>
       </w:pPr>
-      <w:bookmarkStart w:id="30" w:name="_Toc43637071"/>
+      <w:bookmarkStart w:id="31" w:name="_Toc43649847"/>
       <w:r>
         <w:t>Überblick</w:t>
       </w:r>
-      <w:bookmarkEnd w:id="30"/>
+      <w:bookmarkEnd w:id="31"/>
     </w:p>
     <w:p>
       <w:pPr>
@@ -6126,7 +6097,7 @@
           <w:lang w:eastAsia="de-DE"/>
         </w:rPr>
       </w:pPr>
-      <w:bookmarkStart w:id="31" w:name="_Toc43637072"/>
+      <w:bookmarkStart w:id="32" w:name="_Toc43649848"/>
       <w:r>
         <w:rPr>
           <w:lang w:eastAsia="de-DE"/>
@@ -6139,7 +6110,7 @@
         </w:rPr>
         <w:t>basis</w:t>
       </w:r>
-      <w:bookmarkEnd w:id="31"/>
+      <w:bookmarkEnd w:id="32"/>
     </w:p>
     <w:p>
       <w:pPr>
@@ -6538,74 +6509,14 @@
           <w:lang w:eastAsia="de-DE"/>
         </w:rPr>
       </w:pPr>
-      <w:bookmarkStart w:id="32" w:name="_Toc43637073"/>
+      <w:bookmarkStart w:id="33" w:name="_Toc43649849"/>
       <w:r>
         <w:rPr>
           <w:lang w:eastAsia="de-DE"/>
         </w:rPr>
         <w:t>Grundlegende Überprüfung der Datenintegrität</w:t>
       </w:r>
-      <w:bookmarkEnd w:id="32"/>
-    </w:p>
-    <w:p>
-      <w:pPr>
-        <w:rPr>
-          <w:lang w:eastAsia="de-DE"/>
-        </w:rPr>
-      </w:pPr>
-      <w:r>
-        <w:rPr>
-          <w:lang w:eastAsia="de-DE"/>
-        </w:rPr>
-        <w:t>Die</w:t>
-      </w:r>
-      <w:r>
-        <w:rPr>
-          <w:lang w:eastAsia="de-DE"/>
-        </w:rPr>
-        <w:t xml:space="preserve"> im Folgenden vorgestellten Überprüfunge</w:t>
-      </w:r>
-      <w:r>
-        <w:rPr>
-          <w:lang w:eastAsia="de-DE"/>
-        </w:rPr>
-        <w:t>n der Datenintegrität lassen sich</w:t>
-      </w:r>
-      <w:r>
-        <w:rPr>
-          <w:lang w:eastAsia="de-DE"/>
-        </w:rPr>
-        <w:t xml:space="preserve"> anhand der beigefügten Datei </w:t>
-      </w:r>
-      <w:r>
-        <w:rPr>
-          <w:i/>
-          <w:lang w:eastAsia="de-DE"/>
-        </w:rPr>
-        <w:t>„</w:t>
-      </w:r>
-      <w:proofErr w:type="spellStart"/>
-      <w:r>
-        <w:rPr>
-          <w:i/>
-          <w:lang w:eastAsia="de-DE"/>
-        </w:rPr>
-        <w:t>analysis.rmd</w:t>
-      </w:r>
-      <w:proofErr w:type="spellEnd"/>
-      <w:r>
-        <w:rPr>
-          <w:i/>
-          <w:lang w:eastAsia="de-DE"/>
-        </w:rPr>
-        <w:t>“</w:t>
-      </w:r>
-      <w:r>
-        <w:rPr>
-          <w:lang w:eastAsia="de-DE"/>
-        </w:rPr>
-        <w:t xml:space="preserve"> nachvollziehen.</w:t>
-      </w:r>
+      <w:bookmarkEnd w:id="33"/>
     </w:p>
     <w:p>
       <w:pPr>
@@ -6721,8 +6632,8 @@
           <w:lang w:eastAsia="de-DE"/>
         </w:rPr>
       </w:pPr>
-      <w:bookmarkStart w:id="33" w:name="_Ref43237538"/>
-      <w:bookmarkStart w:id="34" w:name="_Toc43637082"/>
+      <w:bookmarkStart w:id="34" w:name="_Ref43237538"/>
+      <w:bookmarkStart w:id="35" w:name="_Toc43649858"/>
       <w:r>
         <w:t xml:space="preserve">Tabelle </w:t>
       </w:r>
@@ -6744,11 +6655,11 @@
       <w:r>
         <w:fldChar w:fldCharType="end"/>
       </w:r>
-      <w:bookmarkEnd w:id="33"/>
+      <w:bookmarkEnd w:id="34"/>
       <w:r>
         <w:t>. Buchungseinträge mit unvollständigen Zeilennummern.</w:t>
       </w:r>
-      <w:bookmarkEnd w:id="34"/>
+      <w:bookmarkEnd w:id="35"/>
     </w:p>
     <w:tbl>
       <w:tblPr>
@@ -8122,11 +8033,12 @@
       <w:pPr>
         <w:pStyle w:val="berschrift1"/>
       </w:pPr>
-      <w:bookmarkStart w:id="35" w:name="_Toc43637074"/>
-      <w:r>
+      <w:bookmarkStart w:id="36" w:name="_Toc43649850"/>
+      <w:r>
+        <w:lastRenderedPageBreak/>
         <w:t>Weiterführende Analysen</w:t>
       </w:r>
-      <w:bookmarkEnd w:id="35"/>
+      <w:bookmarkEnd w:id="36"/>
     </w:p>
     <w:p>
       <w:pPr>
@@ -8135,14 +8047,14 @@
           <w:lang w:eastAsia="de-DE"/>
         </w:rPr>
       </w:pPr>
-      <w:bookmarkStart w:id="36" w:name="_Toc43637075"/>
+      <w:bookmarkStart w:id="37" w:name="_Toc43649851"/>
       <w:r>
         <w:rPr>
           <w:lang w:eastAsia="de-DE"/>
         </w:rPr>
         <w:t>Prüfungen der buchenden Personen</w:t>
       </w:r>
-      <w:bookmarkEnd w:id="36"/>
+      <w:bookmarkEnd w:id="37"/>
     </w:p>
     <w:p>
       <w:pPr>
@@ -8339,8 +8251,8 @@
       <w:pPr>
         <w:pStyle w:val="Beschriftung"/>
       </w:pPr>
-      <w:bookmarkStart w:id="37" w:name="_Ref43402188"/>
-      <w:bookmarkStart w:id="38" w:name="_Toc43639987"/>
+      <w:bookmarkStart w:id="38" w:name="_Ref43402188"/>
+      <w:bookmarkStart w:id="39" w:name="_Toc43639987"/>
       <w:r>
         <w:t xml:space="preserve">Abbildung </w:t>
       </w:r>
@@ -8362,11 +8274,11 @@
       <w:r>
         <w:fldChar w:fldCharType="end"/>
       </w:r>
-      <w:bookmarkEnd w:id="37"/>
+      <w:bookmarkEnd w:id="38"/>
       <w:r>
         <w:t>. Verteilung der Buchungshäufigkeit pro Benutzer.</w:t>
       </w:r>
-      <w:bookmarkEnd w:id="38"/>
+      <w:bookmarkEnd w:id="39"/>
     </w:p>
     <w:p>
       <w:pPr>
@@ -8434,8 +8346,8 @@
       <w:pPr>
         <w:pStyle w:val="Beschriftung"/>
       </w:pPr>
-      <w:bookmarkStart w:id="39" w:name="_Ref43409888"/>
-      <w:bookmarkStart w:id="40" w:name="_Toc43639988"/>
+      <w:bookmarkStart w:id="40" w:name="_Ref43409888"/>
+      <w:bookmarkStart w:id="41" w:name="_Toc43639988"/>
       <w:r>
         <w:t xml:space="preserve">Abbildung </w:t>
       </w:r>
@@ -8457,11 +8369,11 @@
       <w:r>
         <w:fldChar w:fldCharType="end"/>
       </w:r>
-      <w:bookmarkEnd w:id="39"/>
+      <w:bookmarkEnd w:id="40"/>
       <w:r>
         <w:t>. Anzahl an Buchungen pro Department.</w:t>
       </w:r>
-      <w:bookmarkEnd w:id="40"/>
+      <w:bookmarkEnd w:id="41"/>
     </w:p>
     <w:p/>
     <w:p>
@@ -8560,8 +8472,8 @@
       <w:pPr>
         <w:pStyle w:val="Beschriftung"/>
       </w:pPr>
-      <w:bookmarkStart w:id="41" w:name="_Ref43412447"/>
-      <w:bookmarkStart w:id="42" w:name="_Toc43637083"/>
+      <w:bookmarkStart w:id="42" w:name="_Ref43412447"/>
+      <w:bookmarkStart w:id="43" w:name="_Toc43649859"/>
       <w:r>
         <w:t xml:space="preserve">Tabelle </w:t>
       </w:r>
@@ -8583,11 +8495,11 @@
       <w:r>
         <w:fldChar w:fldCharType="end"/>
       </w:r>
-      <w:bookmarkEnd w:id="41"/>
+      <w:bookmarkEnd w:id="42"/>
       <w:r>
         <w:t>. Merkmale der Benutzer, die mit lückenhaften Buchungszeilen assoziiert sind.</w:t>
       </w:r>
-      <w:bookmarkEnd w:id="42"/>
+      <w:bookmarkEnd w:id="43"/>
     </w:p>
     <w:tbl>
       <w:tblPr>
@@ -9304,8 +9216,8 @@
           <w:lang w:eastAsia="de-DE"/>
         </w:rPr>
       </w:pPr>
-      <w:bookmarkStart w:id="43" w:name="_Ref43590602"/>
-      <w:bookmarkStart w:id="44" w:name="_Toc43637076"/>
+      <w:bookmarkStart w:id="44" w:name="_Ref43590602"/>
+      <w:bookmarkStart w:id="45" w:name="_Toc43649852"/>
       <w:r>
         <w:rPr>
           <w:lang w:eastAsia="de-DE"/>
@@ -9324,8 +9236,8 @@
         </w:rPr>
         <w:t>- und Erfassungszeit</w:t>
       </w:r>
-      <w:bookmarkEnd w:id="43"/>
       <w:bookmarkEnd w:id="44"/>
+      <w:bookmarkEnd w:id="45"/>
     </w:p>
     <w:p>
       <w:pPr>
@@ -9482,9 +9394,9 @@
       <w:pPr>
         <w:pStyle w:val="Beschriftung"/>
       </w:pPr>
-      <w:bookmarkStart w:id="45" w:name="_Ref43455932"/>
-      <w:bookmarkStart w:id="46" w:name="_Ref43455918"/>
-      <w:bookmarkStart w:id="47" w:name="_Toc43639989"/>
+      <w:bookmarkStart w:id="46" w:name="_Ref43455932"/>
+      <w:bookmarkStart w:id="47" w:name="_Ref43455918"/>
+      <w:bookmarkStart w:id="48" w:name="_Toc43639989"/>
       <w:r>
         <w:t xml:space="preserve">Abbildung </w:t>
       </w:r>
@@ -9506,15 +9418,15 @@
       <w:r>
         <w:fldChar w:fldCharType="end"/>
       </w:r>
-      <w:bookmarkEnd w:id="45"/>
+      <w:bookmarkEnd w:id="46"/>
       <w:r>
         <w:t>. Anzahl an Buchungen pro Monat</w:t>
       </w:r>
-      <w:bookmarkEnd w:id="46"/>
+      <w:bookmarkEnd w:id="47"/>
       <w:r>
         <w:t xml:space="preserve"> basierend auf dem Belegdatum.</w:t>
       </w:r>
-      <w:bookmarkEnd w:id="47"/>
+      <w:bookmarkEnd w:id="48"/>
     </w:p>
     <w:p>
       <w:pPr>
@@ -9653,8 +9565,8 @@
       <w:pPr>
         <w:pStyle w:val="Beschriftung"/>
       </w:pPr>
-      <w:bookmarkStart w:id="48" w:name="_Ref43460748"/>
-      <w:bookmarkStart w:id="49" w:name="_Toc43639990"/>
+      <w:bookmarkStart w:id="49" w:name="_Ref43460748"/>
+      <w:bookmarkStart w:id="50" w:name="_Toc43639990"/>
       <w:r>
         <w:t xml:space="preserve">Abbildung </w:t>
       </w:r>
@@ -9676,11 +9588,11 @@
       <w:r>
         <w:fldChar w:fldCharType="end"/>
       </w:r>
-      <w:bookmarkEnd w:id="48"/>
+      <w:bookmarkEnd w:id="49"/>
       <w:r>
         <w:t>. Verteilung der Buchungshäufigkeit nach Belegdatum.</w:t>
       </w:r>
-      <w:bookmarkEnd w:id="49"/>
+      <w:bookmarkEnd w:id="50"/>
     </w:p>
     <w:p/>
     <w:p>
@@ -9736,8 +9648,8 @@
       <w:pPr>
         <w:pStyle w:val="Beschriftung"/>
       </w:pPr>
-      <w:bookmarkStart w:id="50" w:name="_Ref43461646"/>
-      <w:bookmarkStart w:id="51" w:name="_Toc43639991"/>
+      <w:bookmarkStart w:id="51" w:name="_Ref43461646"/>
+      <w:bookmarkStart w:id="52" w:name="_Toc43639991"/>
       <w:r>
         <w:t xml:space="preserve">Abbildung </w:t>
       </w:r>
@@ -9759,11 +9671,11 @@
       <w:r>
         <w:fldChar w:fldCharType="end"/>
       </w:r>
-      <w:bookmarkEnd w:id="50"/>
+      <w:bookmarkEnd w:id="51"/>
       <w:r>
         <w:t>. Verteilung der Buchungshäufigkeit nach Erfassungsdatum.</w:t>
       </w:r>
-      <w:bookmarkEnd w:id="51"/>
+      <w:bookmarkEnd w:id="52"/>
     </w:p>
     <w:p/>
     <w:p>
@@ -9961,8 +9873,8 @@
       <w:pPr>
         <w:pStyle w:val="Beschriftung"/>
       </w:pPr>
-      <w:bookmarkStart w:id="52" w:name="_Ref43463040"/>
-      <w:bookmarkStart w:id="53" w:name="_Toc43639992"/>
+      <w:bookmarkStart w:id="53" w:name="_Ref43463040"/>
+      <w:bookmarkStart w:id="54" w:name="_Toc43639992"/>
       <w:r>
         <w:t xml:space="preserve">Abbildung </w:t>
       </w:r>
@@ -9984,11 +9896,11 @@
       <w:r>
         <w:fldChar w:fldCharType="end"/>
       </w:r>
-      <w:bookmarkEnd w:id="52"/>
+      <w:bookmarkEnd w:id="53"/>
       <w:r>
         <w:t>. Anzahl an Buchungen pro Wochentag (Belegdatum).</w:t>
       </w:r>
-      <w:bookmarkEnd w:id="53"/>
+      <w:bookmarkEnd w:id="54"/>
     </w:p>
     <w:p/>
     <w:p>
@@ -10047,8 +9959,8 @@
       <w:pPr>
         <w:pStyle w:val="Beschriftung"/>
       </w:pPr>
-      <w:bookmarkStart w:id="54" w:name="_Ref43463042"/>
-      <w:bookmarkStart w:id="55" w:name="_Toc43639993"/>
+      <w:bookmarkStart w:id="55" w:name="_Ref43463042"/>
+      <w:bookmarkStart w:id="56" w:name="_Toc43639993"/>
       <w:r>
         <w:t xml:space="preserve">Abbildung </w:t>
       </w:r>
@@ -10070,14 +9982,14 @@
       <w:r>
         <w:fldChar w:fldCharType="end"/>
       </w:r>
-      <w:bookmarkEnd w:id="54"/>
+      <w:bookmarkEnd w:id="55"/>
       <w:r>
         <w:t>.</w:t>
       </w:r>
       <w:r>
         <w:t xml:space="preserve"> Anzahl der Buchungen pro Wochentag (Erfassungsdatum).</w:t>
       </w:r>
-      <w:bookmarkEnd w:id="55"/>
+      <w:bookmarkEnd w:id="56"/>
     </w:p>
     <w:p/>
     <w:p>
@@ -10254,8 +10166,8 @@
       <w:pPr>
         <w:pStyle w:val="Beschriftung"/>
       </w:pPr>
-      <w:bookmarkStart w:id="56" w:name="_Ref43560028"/>
-      <w:bookmarkStart w:id="57" w:name="_Toc43639994"/>
+      <w:bookmarkStart w:id="57" w:name="_Ref43560028"/>
+      <w:bookmarkStart w:id="58" w:name="_Toc43639994"/>
       <w:r>
         <w:t xml:space="preserve">Abbildung </w:t>
       </w:r>
@@ -10277,14 +10189,14 @@
       <w:r>
         <w:fldChar w:fldCharType="end"/>
       </w:r>
-      <w:bookmarkEnd w:id="56"/>
+      <w:bookmarkEnd w:id="57"/>
       <w:r>
         <w:t xml:space="preserve">. </w:t>
       </w:r>
       <w:r>
         <w:t>Auffällige Buchungstage (Belegdatum) auf Basis einer Ausreißer-Analyse mittels Isolation Forest.</w:t>
       </w:r>
-      <w:bookmarkEnd w:id="57"/>
+      <w:bookmarkEnd w:id="58"/>
     </w:p>
     <w:p/>
     <w:p>
@@ -10346,8 +10258,8 @@
         <w:pStyle w:val="Beschriftung"/>
         <w:keepNext/>
       </w:pPr>
-      <w:bookmarkStart w:id="58" w:name="_Ref43560649"/>
-      <w:bookmarkStart w:id="59" w:name="_Toc43637084"/>
+      <w:bookmarkStart w:id="59" w:name="_Ref43560649"/>
+      <w:bookmarkStart w:id="60" w:name="_Toc43649860"/>
       <w:r>
         <w:t xml:space="preserve">Tabelle </w:t>
       </w:r>
@@ -10369,7 +10281,7 @@
       <w:r>
         <w:fldChar w:fldCharType="end"/>
       </w:r>
-      <w:bookmarkEnd w:id="58"/>
+      <w:bookmarkEnd w:id="59"/>
       <w:r>
         <w:t>. Auffällige Buchungstage</w:t>
       </w:r>
@@ -10379,7 +10291,7 @@
       <w:r>
         <w:t xml:space="preserve"> auf Basis einer Ausreißer-Analyse mittels Isolation Forest.</w:t>
       </w:r>
-      <w:bookmarkEnd w:id="59"/>
+      <w:bookmarkEnd w:id="60"/>
     </w:p>
     <w:tbl>
       <w:tblPr>
@@ -11263,11 +11175,11 @@
       <w:pPr>
         <w:pStyle w:val="berschrift2"/>
       </w:pPr>
-      <w:bookmarkStart w:id="60" w:name="_Toc43637077"/>
+      <w:bookmarkStart w:id="61" w:name="_Toc43649853"/>
       <w:r>
         <w:t>Prüfung der verwendeten Konten</w:t>
       </w:r>
-      <w:bookmarkEnd w:id="60"/>
+      <w:bookmarkEnd w:id="61"/>
     </w:p>
     <w:p>
       <w:pPr>
@@ -11506,9 +11418,9 @@
       <w:pPr>
         <w:pStyle w:val="Beschriftung"/>
       </w:pPr>
-      <w:bookmarkStart w:id="61" w:name="_Ref43478613"/>
-      <w:bookmarkStart w:id="62" w:name="_Ref43478601"/>
-      <w:bookmarkStart w:id="63" w:name="_Toc43639995"/>
+      <w:bookmarkStart w:id="62" w:name="_Ref43478613"/>
+      <w:bookmarkStart w:id="63" w:name="_Ref43478601"/>
+      <w:bookmarkStart w:id="64" w:name="_Toc43639995"/>
       <w:r>
         <w:t xml:space="preserve">Abbildung </w:t>
       </w:r>
@@ -11530,12 +11442,12 @@
       <w:r>
         <w:fldChar w:fldCharType="end"/>
       </w:r>
-      <w:bookmarkEnd w:id="61"/>
+      <w:bookmarkEnd w:id="62"/>
       <w:r>
         <w:t>. Verteilung der Buchungshäufigkeit nach Konten.</w:t>
       </w:r>
-      <w:bookmarkEnd w:id="62"/>
       <w:bookmarkEnd w:id="63"/>
+      <w:bookmarkEnd w:id="64"/>
     </w:p>
     <w:p>
       <w:r>
@@ -11580,7 +11492,7 @@
       <w:pPr>
         <w:pStyle w:val="berschrift2"/>
       </w:pPr>
-      <w:bookmarkStart w:id="64" w:name="_Toc43637078"/>
+      <w:bookmarkStart w:id="65" w:name="_Toc43649854"/>
       <w:r>
         <w:t>Prüfung der H</w:t>
       </w:r>
@@ -11590,7 +11502,7 @@
       <w:r>
         <w:t>Beträgen</w:t>
       </w:r>
-      <w:bookmarkEnd w:id="64"/>
+      <w:bookmarkEnd w:id="65"/>
     </w:p>
     <w:p>
       <w:r>
@@ -11744,8 +11656,8 @@
       <w:pPr>
         <w:pStyle w:val="Beschriftung"/>
       </w:pPr>
-      <w:bookmarkStart w:id="65" w:name="_Ref43501897"/>
-      <w:bookmarkStart w:id="66" w:name="_Toc43639996"/>
+      <w:bookmarkStart w:id="66" w:name="_Ref43501897"/>
+      <w:bookmarkStart w:id="67" w:name="_Toc43639996"/>
       <w:r>
         <w:t xml:space="preserve">Abbildung </w:t>
       </w:r>
@@ -11767,11 +11679,11 @@
       <w:r>
         <w:fldChar w:fldCharType="end"/>
       </w:r>
-      <w:bookmarkEnd w:id="65"/>
+      <w:bookmarkEnd w:id="66"/>
       <w:r>
         <w:t>. Verteilung der funktionalen Beträge nach positiven und negativen Beträgen.</w:t>
       </w:r>
-      <w:bookmarkEnd w:id="66"/>
+      <w:bookmarkEnd w:id="67"/>
     </w:p>
     <w:p/>
     <w:p>
@@ -11964,7 +11876,13 @@
         <w:rPr>
           <w:szCs w:val="22"/>
         </w:rPr>
-        <w:t xml:space="preserve"> 0.00001, was nach entspricht nach </w:t>
+        <w:t xml:space="preserve"> 0.0</w:t>
+      </w:r>
+      <w:r>
+        <w:rPr>
+          <w:szCs w:val="22"/>
+        </w:rPr>
+        <w:t xml:space="preserve">001, was nach entspricht nach </w:t>
       </w:r>
       <w:proofErr w:type="spellStart"/>
       <w:r>
@@ -11996,14 +11914,7 @@
         <w:rPr>
           <w:szCs w:val="22"/>
         </w:rPr>
-        <w:t xml:space="preserve"> </w:t>
-      </w:r>
-      <w:r>
-        <w:rPr>
-          <w:szCs w:val="22"/>
-        </w:rPr>
-        <w:lastRenderedPageBreak/>
-        <w:t>Die Ergebnisse</w:t>
+        <w:t xml:space="preserve"> Die Ergebnisse</w:t>
       </w:r>
       <w:r>
         <w:rPr>
@@ -12081,6 +11992,7 @@
           <w:szCs w:val="22"/>
           <w:shd w:val="clear" w:color="auto" w:fill="FFFFFF"/>
         </w:rPr>
+        <w:lastRenderedPageBreak/>
         <w:t>(</w:t>
       </w:r>
       <w:r>
@@ -12308,8 +12220,8 @@
       <w:pPr>
         <w:pStyle w:val="Beschriftung"/>
       </w:pPr>
-      <w:bookmarkStart w:id="67" w:name="_Ref43549198"/>
-      <w:bookmarkStart w:id="68" w:name="_Toc43639997"/>
+      <w:bookmarkStart w:id="68" w:name="_Ref43549198"/>
+      <w:bookmarkStart w:id="69" w:name="_Toc43639997"/>
       <w:r>
         <w:t xml:space="preserve">Abbildung </w:t>
       </w:r>
@@ -12331,7 +12243,7 @@
       <w:r>
         <w:fldChar w:fldCharType="end"/>
       </w:r>
-      <w:bookmarkEnd w:id="67"/>
+      <w:bookmarkEnd w:id="68"/>
       <w:r>
         <w:t>. Ziffernverteilung der ersten zwei Ziffern in Bezug auf alle positiven Beträge</w:t>
       </w:r>
@@ -12341,16 +12253,16 @@
       <w:r>
         <w:t>.</w:t>
       </w:r>
-      <w:bookmarkEnd w:id="68"/>
+      <w:bookmarkEnd w:id="69"/>
     </w:p>
     <w:p/>
     <w:p>
       <w:pPr>
         <w:pStyle w:val="Beschriftung"/>
       </w:pPr>
-      <w:bookmarkStart w:id="69" w:name="_Ref43550886"/>
-      <w:bookmarkStart w:id="70" w:name="_Ref43550864"/>
-      <w:bookmarkStart w:id="71" w:name="_Toc43637086"/>
+      <w:bookmarkStart w:id="70" w:name="_Ref43550886"/>
+      <w:bookmarkStart w:id="71" w:name="_Ref43550864"/>
+      <w:bookmarkStart w:id="72" w:name="_Toc43649861"/>
       <w:r>
         <w:t xml:space="preserve">Tabelle </w:t>
       </w:r>
@@ -12367,12 +12279,12 @@
         <w:rPr>
           <w:noProof/>
         </w:rPr>
-        <w:t>5</w:t>
+        <w:t>4</w:t>
       </w:r>
       <w:r>
         <w:fldChar w:fldCharType="end"/>
       </w:r>
-      <w:bookmarkEnd w:id="69"/>
+      <w:bookmarkEnd w:id="70"/>
       <w:r>
         <w:t>. Ziffern der positiven Beträge mit der höchsten absoluten Abweichung (First-</w:t>
       </w:r>
@@ -12387,8 +12299,8 @@
       <w:r>
         <w:t>.</w:t>
       </w:r>
-      <w:bookmarkEnd w:id="70"/>
       <w:bookmarkEnd w:id="71"/>
+      <w:bookmarkEnd w:id="72"/>
     </w:p>
     <w:tbl>
       <w:tblPr>
@@ -12942,7 +12854,7 @@
         <w:rPr>
           <w:noProof/>
         </w:rPr>
-        <w:t>5</w:t>
+        <w:t>4</w:t>
       </w:r>
       <w:r>
         <w:rPr>
@@ -13074,7 +12986,7 @@
         <w:rPr>
           <w:noProof/>
         </w:rPr>
-        <w:t>5</w:t>
+        <w:t>4</w:t>
       </w:r>
       <w:r>
         <w:t>. Ziffern der positiven Beträge mit der höchsten absoluten Abweichung (First-</w:t>
@@ -13378,7 +13290,7 @@
         <w:rPr>
           <w:noProof/>
         </w:rPr>
-        <w:t>6</w:t>
+        <w:t>5</w:t>
       </w:r>
       <w:r>
         <w:fldChar w:fldCharType="end"/>
@@ -13445,8 +13357,8 @@
       <w:pPr>
         <w:pStyle w:val="Beschriftung"/>
       </w:pPr>
-      <w:bookmarkStart w:id="72" w:name="_Ref43550249"/>
-      <w:bookmarkStart w:id="73" w:name="_Toc43639998"/>
+      <w:bookmarkStart w:id="73" w:name="_Ref43550249"/>
+      <w:bookmarkStart w:id="74" w:name="_Toc43639998"/>
       <w:r>
         <w:t xml:space="preserve">Abbildung </w:t>
       </w:r>
@@ -13468,19 +13380,19 @@
       <w:r>
         <w:fldChar w:fldCharType="end"/>
       </w:r>
-      <w:bookmarkEnd w:id="72"/>
+      <w:bookmarkEnd w:id="73"/>
       <w:r>
         <w:t>. Ziffernverteilung der ersten zwei Ziffern in Bezug auf alle negativen Beträge im Buchungsjournal.</w:t>
       </w:r>
-      <w:bookmarkEnd w:id="73"/>
+      <w:bookmarkEnd w:id="74"/>
     </w:p>
     <w:p/>
     <w:p>
       <w:pPr>
         <w:pStyle w:val="Beschriftung"/>
       </w:pPr>
-      <w:bookmarkStart w:id="74" w:name="_Ref43554198"/>
-      <w:bookmarkStart w:id="75" w:name="_Toc43637087"/>
+      <w:bookmarkStart w:id="75" w:name="_Ref43554198"/>
+      <w:bookmarkStart w:id="76" w:name="_Toc43649862"/>
       <w:r>
         <w:t xml:space="preserve">Tabelle </w:t>
       </w:r>
@@ -13497,12 +13409,12 @@
         <w:rPr>
           <w:noProof/>
         </w:rPr>
-        <w:t>6</w:t>
+        <w:t>5</w:t>
       </w:r>
       <w:r>
         <w:fldChar w:fldCharType="end"/>
       </w:r>
-      <w:bookmarkEnd w:id="74"/>
+      <w:bookmarkEnd w:id="75"/>
       <w:r>
         <w:t>. Ziffern der negativen Beträge mit der höchsten absoluten Abweichung (First-</w:t>
       </w:r>
@@ -13514,7 +13426,7 @@
       <w:r>
         <w:t>-Digits-Test).</w:t>
       </w:r>
-      <w:bookmarkEnd w:id="75"/>
+      <w:bookmarkEnd w:id="76"/>
     </w:p>
     <w:tbl>
       <w:tblPr>
@@ -13967,21 +13879,15 @@
     <w:p/>
     <w:p>
       <w:r>
-        <w:t xml:space="preserve">Auffällig </w:t>
-      </w:r>
-      <w:proofErr w:type="gramStart"/>
-      <w:r>
-        <w:t>sind</w:t>
-      </w:r>
-      <w:proofErr w:type="gramEnd"/>
-      <w:r>
-        <w:t xml:space="preserve"> vor allem wieder eine erhöhte Anzahl von Beträge mit den Anfangsziffern „20“ und eine (entsprechend) niedrige Anzahl von Beträge mit den Anfangsziffern „19“. Diese Abweichungen sollten jedenfalls mit dem Management der ABC-Gesellschaft erörtert werden.</w:t>
+        <w:t>Auffällig ist</w:t>
+      </w:r>
+      <w:r>
+        <w:t xml:space="preserve"> vor allem wieder eine erhöhte Anzahl von Beträge mit den Anfangsziffern „20“ und eine (entsprechend) niedrige Anzahl von Beträge mit den Anfangsziffern „19“. </w:t>
       </w:r>
     </w:p>
-    <w:p/>
     <w:p>
       <w:r>
-        <w:t xml:space="preserve">Auf Basis der ersten beiden </w:t>
+        <w:t xml:space="preserve">Auf Basis dieser beiden </w:t>
       </w:r>
       <w:proofErr w:type="spellStart"/>
       <w:r>
@@ -13989,7 +13895,16 @@
       </w:r>
       <w:proofErr w:type="spellEnd"/>
       <w:r>
-        <w:t>-Analysen wurden, die verdächtigen Beträge (z.B. Beträge, die mit den Ziffern „20“</w:t>
+        <w:t>-Analysen wurden</w:t>
+      </w:r>
+      <w:r>
+        <w:t xml:space="preserve"> die verdächtigen Beträge (</w:t>
+      </w:r>
+      <w:r>
+        <w:t>das heißt, zum Beispiel</w:t>
+      </w:r>
+      <w:r>
+        <w:t xml:space="preserve"> Beträge, die mit den Ziffern „20“</w:t>
       </w:r>
       <w:r>
         <w:t xml:space="preserve"> beginnen)</w:t>
@@ -13998,7 +13913,25 @@
         <w:t xml:space="preserve"> genauer untersucht.</w:t>
       </w:r>
       <w:r>
-        <w:t xml:space="preserve"> Dazu wurden jene Beträge hinsichtlich der Merkmale betrachtet, die im Vorhinein als auffällig identifiziert wurden:</w:t>
+        <w:t xml:space="preserve"> Dazu wurden </w:t>
+      </w:r>
+      <w:r>
+        <w:t>diese Beträge hinsichtlich weiterer</w:t>
+      </w:r>
+      <w:r>
+        <w:t xml:space="preserve"> Merkmale betrachtet, die im Vorhinein als auffällig identifiziert wurden:</w:t>
+      </w:r>
+    </w:p>
+    <w:p>
+      <w:pPr>
+        <w:pStyle w:val="Listenabsatz"/>
+        <w:numPr>
+          <w:ilvl w:val="0"/>
+          <w:numId w:val="7"/>
+        </w:numPr>
+      </w:pPr>
+      <w:r>
+        <w:t>Von welchen Benutzern wurden die Buchungen durchgeführt?</w:t>
       </w:r>
     </w:p>
     <w:p>
@@ -14010,13 +13943,7 @@
         </w:numPr>
       </w:pPr>
       <w:r>
-        <w:t>Wurden die</w:t>
-      </w:r>
-      <w:r>
-        <w:t>jen</w:t>
-      </w:r>
-      <w:r>
-        <w:t>igen Buchungen von „verdächtigen Benutzern“ durchgeführt (Benutzer, die mit lückenhaften Journaleinträgen assoziiert sind oder insgesamt wenige Buchungen durchführen)?</w:t>
+        <w:t>Wurden diejenigen Buchungen am Wochenende durchgeführt?</w:t>
       </w:r>
     </w:p>
     <w:p>
@@ -14028,7 +13955,7 @@
         </w:numPr>
       </w:pPr>
       <w:r>
-        <w:t>Wurden diejenigen Buchungen am Wochenende durchgeführt?</w:t>
+        <w:t>Handelt es sich um Buchungen deren Belegdatum nach dem Erfassungsdatum liegt?</w:t>
       </w:r>
     </w:p>
     <w:p>
@@ -14040,38 +13967,160 @@
         </w:numPr>
       </w:pPr>
       <w:r>
-        <w:t>Handelt es sich um Buchungen deren Belegdatum nach dem Erfassungsdatum liegt?</w:t>
+        <w:t>Beziehen sich die jeweiligen Buchungen auf Konten mit einer geringen Buchungshäufigkeit?</w:t>
       </w:r>
     </w:p>
     <w:p>
-      <w:pPr>
-        <w:pStyle w:val="Listenabsatz"/>
-        <w:numPr>
-          <w:ilvl w:val="0"/>
-          <w:numId w:val="6"/>
-        </w:numPr>
-      </w:pPr>
-      <w:r>
-        <w:t>Beziehen sich die jeweiligen Buchungen auf Konten mit einer geringen Buchungshäufigkeit?</w:t>
+      <w:r>
+        <w:t>Bei d</w:t>
+      </w:r>
+      <w:r>
+        <w:t>ieser Betrachtung zeigte sich,</w:t>
+      </w:r>
+      <w:r>
+        <w:t xml:space="preserve"> dass</w:t>
+      </w:r>
+      <w:r>
+        <w:t xml:space="preserve"> viele </w:t>
+      </w:r>
+      <w:r>
+        <w:t>individuelle Benutzer (bis zu 41 BenutzerInnen) mit den „verdächtigen“</w:t>
+      </w:r>
+      <w:r>
+        <w:t xml:space="preserve"> Beträgen assoziiert sind. Dieser Umstand lässt sich die Manipulation der Daten durch einzelne Nutzer</w:t>
+      </w:r>
+      <w:r>
+        <w:t xml:space="preserve"> eher</w:t>
+      </w:r>
+      <w:r>
+        <w:t xml:space="preserve"> un</w:t>
+      </w:r>
+      <w:r>
+        <w:t xml:space="preserve">wahrscheinlich wirken. </w:t>
+      </w:r>
+      <w:r>
+        <w:t xml:space="preserve">Es wurden auch </w:t>
+      </w:r>
+      <w:proofErr w:type="spellStart"/>
+      <w:r>
+        <w:t>oslche</w:t>
+      </w:r>
+      <w:proofErr w:type="spellEnd"/>
+      <w:r>
+        <w:t xml:space="preserve"> Buchungen identifiziert, die 1.) am Wochenende durchgeführt wurden, 2.) </w:t>
+      </w:r>
+      <w:r>
+        <w:t>deren Belegdatum nach dem Erfassungsdatum liegt</w:t>
+      </w:r>
+      <w:r>
+        <w:t xml:space="preserve">, 3.) mit Konten mit geringer Buchungshäufigkeit in assoziiert sind. Allerdings ließen sich weiters keine auffälligen Muster erkennen, die auf betrügerische Aktivitäten hinweisen. Dies steht auch im Zusammenhang mit dem niedrigen </w:t>
+      </w:r>
+      <w:proofErr w:type="spellStart"/>
+      <w:r>
+        <w:t>Granularitätsniveau</w:t>
+      </w:r>
+      <w:proofErr w:type="spellEnd"/>
+      <w:r>
+        <w:t xml:space="preserve"> der Analyse.</w:t>
       </w:r>
     </w:p>
     <w:p>
       <w:r>
-        <w:rPr>
-          <w:highlight w:val="yellow"/>
-        </w:rPr>
-        <w:t>…</w:t>
+        <w:t xml:space="preserve">Zur genaueren Betrachtung der Ziffernverteilung wurden auch </w:t>
+      </w:r>
+      <w:proofErr w:type="spellStart"/>
+      <w:r>
+        <w:t>Benford</w:t>
+      </w:r>
+      <w:proofErr w:type="spellEnd"/>
+      <w:r>
+        <w:t xml:space="preserve">-Analysen für die jeweiligen Kontotypen (Assets, </w:t>
+      </w:r>
+      <w:proofErr w:type="spellStart"/>
+      <w:r>
+        <w:t>Liabilities</w:t>
+      </w:r>
+      <w:proofErr w:type="spellEnd"/>
+      <w:r>
+        <w:t xml:space="preserve">, </w:t>
+      </w:r>
+      <w:proofErr w:type="spellStart"/>
+      <w:r>
+        <w:t>Expenses</w:t>
+      </w:r>
+      <w:proofErr w:type="spellEnd"/>
+      <w:r>
+        <w:t xml:space="preserve">, Revenue). Diese Aufgliederung bietet sich gut an, da 1.) anzunehmen ist, dass Manipulationen in Bezug auf die verschiedenen Kontotypen jeweils mit unterschiedlichen Motiven verknüpft sein können und 2.) die Fallzahl in Bezug auf die einzelnen </w:t>
+      </w:r>
+      <w:proofErr w:type="spellStart"/>
+      <w:r>
+        <w:t>Kontyotpen</w:t>
+      </w:r>
+      <w:proofErr w:type="spellEnd"/>
+      <w:r>
+        <w:t xml:space="preserve"> ausreichend groß ist, um eine </w:t>
+      </w:r>
+      <w:proofErr w:type="spellStart"/>
+      <w:r>
+        <w:t>Benford</w:t>
+      </w:r>
+      <w:proofErr w:type="spellEnd"/>
+      <w:r>
+        <w:t xml:space="preserve">-Analyse durchzuführen (ausgenommen Buchungen des Kontotyps „Equity“). </w:t>
+      </w:r>
+      <w:r>
+        <w:fldChar w:fldCharType="begin"/>
+      </w:r>
+      <w:r>
+        <w:instrText xml:space="preserve"> REF _Ref43631465 \h </w:instrText>
+      </w:r>
+      <w:r>
+        <w:fldChar w:fldCharType="separate"/>
+      </w:r>
+      <w:r>
+        <w:t xml:space="preserve">Abbildung </w:t>
+      </w:r>
+      <w:r>
+        <w:rPr>
+          <w:noProof/>
+        </w:rPr>
+        <w:t>14</w:t>
+      </w:r>
+      <w:r>
+        <w:fldChar w:fldCharType="end"/>
+      </w:r>
+      <w:r>
+        <w:t xml:space="preserve"> stellt die Ziffernverteilung nach Kontotyp und positiven und negativen Beträgen dar. </w:t>
+      </w:r>
+      <w:r>
+        <w:fldChar w:fldCharType="begin"/>
+      </w:r>
+      <w:r>
+        <w:instrText xml:space="preserve"> REF _Ref43631668 </w:instrText>
+      </w:r>
+      <w:r>
+        <w:fldChar w:fldCharType="separate"/>
+      </w:r>
+      <w:r>
+        <w:t xml:space="preserve">Tabelle </w:t>
+      </w:r>
+      <w:r>
+        <w:rPr>
+          <w:noProof/>
+        </w:rPr>
+        <w:t>6</w:t>
+      </w:r>
+      <w:r>
+        <w:fldChar w:fldCharType="end"/>
+      </w:r>
+      <w:r>
+        <w:t xml:space="preserve"> stellt darüber hinaus die entsprechenden Ziffernpaare mit der </w:t>
+      </w:r>
+      <w:r>
+        <w:lastRenderedPageBreak/>
+        <w:t>höchsten absoluten Abweichung dar. Hier zeigen sich einige interessante Auffälligkeiten, die aufgrund des Umfangs der vorliegenden Ausarbeitung nicht ausführlich beschrieben werden.</w:t>
       </w:r>
     </w:p>
-    <w:p/>
-    <w:p/>
-    <w:p/>
-    <w:p/>
-    <w:p/>
-    <w:p/>
-    <w:p/>
-    <w:p/>
-    <w:p/>
     <w:p/>
     <w:p>
       <w:pPr>
@@ -14126,8 +14175,8 @@
       <w:pPr>
         <w:pStyle w:val="Beschriftung"/>
       </w:pPr>
-      <w:bookmarkStart w:id="76" w:name="_Ref43631465"/>
-      <w:bookmarkStart w:id="77" w:name="_Toc43639999"/>
+      <w:bookmarkStart w:id="77" w:name="_Ref43631465"/>
+      <w:bookmarkStart w:id="78" w:name="_Toc43639999"/>
       <w:r>
         <w:t xml:space="preserve">Abbildung </w:t>
       </w:r>
@@ -14149,7 +14198,7 @@
       <w:r>
         <w:fldChar w:fldCharType="end"/>
       </w:r>
-      <w:bookmarkEnd w:id="76"/>
+      <w:bookmarkEnd w:id="77"/>
       <w:r>
         <w:t xml:space="preserve">. </w:t>
       </w:r>
@@ -14166,14 +14215,13 @@
         <w:t>n</w:t>
       </w:r>
       <w:r>
-        <w:t xml:space="preserve"> = 4).</w:t>
-      </w:r>
-      <w:bookmarkEnd w:id="77"/>
+        <w:t xml:space="preserve"> = 4)</w:t>
+      </w:r>
+      <w:bookmarkEnd w:id="78"/>
+      <w:r>
+        <w:t>.</w:t>
+      </w:r>
     </w:p>
-    <w:p/>
-    <w:p/>
-    <w:p/>
-    <w:p/>
     <w:tbl>
       <w:tblPr>
         <w:tblW w:w="9632" w:type="dxa"/>
@@ -14230,6 +14278,7 @@
                 <w:szCs w:val="20"/>
                 <w:lang w:eastAsia="de-DE"/>
               </w:rPr>
+              <w:lastRenderedPageBreak/>
               <w:t>Kontotype / Posten</w:t>
             </w:r>
           </w:p>
@@ -18566,9 +18615,9 @@
       <w:pPr>
         <w:pStyle w:val="Beschriftung"/>
       </w:pPr>
-      <w:bookmarkStart w:id="78" w:name="_Ref43631662"/>
-      <w:bookmarkStart w:id="79" w:name="_Ref43631668"/>
-      <w:bookmarkStart w:id="80" w:name="_Toc43637088"/>
+      <w:bookmarkStart w:id="79" w:name="_Ref43631662"/>
+      <w:bookmarkStart w:id="80" w:name="_Ref43631668"/>
+      <w:bookmarkStart w:id="81" w:name="_Toc43649863"/>
       <w:r>
         <w:t xml:space="preserve">Tabelle </w:t>
       </w:r>
@@ -18585,22 +18634,22 @@
         <w:rPr>
           <w:noProof/>
         </w:rPr>
-        <w:t>7</w:t>
+        <w:t>6</w:t>
       </w:r>
       <w:r>
         <w:fldChar w:fldCharType="end"/>
       </w:r>
+      <w:bookmarkEnd w:id="80"/>
+      <w:r>
+        <w:t>. Ziffernpaare mit der höchsten absoluten Abweichung nach positiven Beträgen und Kontotypen.</w:t>
+      </w:r>
       <w:bookmarkEnd w:id="79"/>
-      <w:r>
-        <w:t>. Ziffernpaare mit der höchsten absoluten Abweichung nach positiven Beträgen und Kontotypen.</w:t>
-      </w:r>
-      <w:bookmarkEnd w:id="78"/>
-      <w:bookmarkEnd w:id="80"/>
+      <w:bookmarkEnd w:id="81"/>
     </w:p>
     <w:p/>
     <w:p>
       <w:r>
-        <w:t xml:space="preserve">Zur genaueren Betrachtung der Ziffernverteilung wurden auch </w:t>
+        <w:t xml:space="preserve">Außerdem wurde einzelne </w:t>
       </w:r>
       <w:proofErr w:type="spellStart"/>
       <w:r>
@@ -18608,212 +18657,244 @@
       </w:r>
       <w:proofErr w:type="spellEnd"/>
       <w:r>
-        <w:t xml:space="preserve">-Analysen für die jeweiligen Kontotypen (Assets, </w:t>
+        <w:t xml:space="preserve">-Analysen für jeden buchenden Benutzer durchgeführt, um mögliche Manipulation durch einzelne Benutzer zu untersuchen. Die Ergebnisse dieser Analysen ist allerdings schwierig zu interpretieren, da nur die Ziffernverteilung in Bezug auf einen einzigen Nutzer (von insgesamt 48 Nutzern) eine hohe Konformität zur </w:t>
       </w:r>
       <w:proofErr w:type="spellStart"/>
       <w:r>
-        <w:t>Liabilities</w:t>
+        <w:t>Benford</w:t>
       </w:r>
       <w:proofErr w:type="spellEnd"/>
       <w:r>
-        <w:t xml:space="preserve">, </w:t>
+        <w:t xml:space="preserve">-Verteilung aufweist. Daraus lässt sich schließen, dass eine </w:t>
       </w:r>
       <w:proofErr w:type="spellStart"/>
       <w:r>
-        <w:t>Expenses</w:t>
+        <w:t>Benford</w:t>
       </w:r>
       <w:proofErr w:type="spellEnd"/>
       <w:r>
-        <w:t xml:space="preserve">, Revenue). Diese Aufgliederung bietet sich gut an, da 1.) anzunehmen ist, dass Manipulationen in Bezug auf die verschiedenen Kontotypen jeweils mit unterschiedlichen Motiven verknüpft sein können und 2.) die Fallzahl in Bezug auf die einzelnen </w:t>
-      </w:r>
-      <w:proofErr w:type="spellStart"/>
-      <w:r>
-        <w:t>Kontyotpen</w:t>
-      </w:r>
-      <w:proofErr w:type="spellEnd"/>
-      <w:r>
-        <w:t xml:space="preserve"> ausreichend groß ist, um eine </w:t>
-      </w:r>
-      <w:proofErr w:type="spellStart"/>
-      <w:r>
-        <w:t>Benford</w:t>
-      </w:r>
-      <w:proofErr w:type="spellEnd"/>
-      <w:r>
-        <w:t xml:space="preserve">-Analyse durchzuführen (ausgenommen Buchungen des Kontotyps „Equity“). </w:t>
-      </w:r>
-      <w:r>
-        <w:fldChar w:fldCharType="begin"/>
-      </w:r>
-      <w:r>
-        <w:instrText xml:space="preserve"> REF _Ref43631465 \h </w:instrText>
-      </w:r>
-      <w:r>
-        <w:fldChar w:fldCharType="separate"/>
-      </w:r>
-      <w:r>
-        <w:t xml:space="preserve">Abbildung </w:t>
-      </w:r>
-      <w:r>
-        <w:rPr>
-          <w:noProof/>
-        </w:rPr>
-        <w:t>14</w:t>
-      </w:r>
-      <w:r>
-        <w:fldChar w:fldCharType="end"/>
-      </w:r>
-      <w:r>
-        <w:t xml:space="preserve"> stellt die Ziffernverteilung nach Kontotyp und positiven und negativen Beträgen dar. </w:t>
-      </w:r>
-      <w:r>
-        <w:fldChar w:fldCharType="begin"/>
-      </w:r>
-      <w:r>
-        <w:instrText xml:space="preserve"> REF _Ref43631668 </w:instrText>
-      </w:r>
-      <w:r>
-        <w:fldChar w:fldCharType="separate"/>
-      </w:r>
-      <w:r>
-        <w:t xml:space="preserve">Tabelle </w:t>
-      </w:r>
-      <w:r>
-        <w:rPr>
-          <w:noProof/>
-        </w:rPr>
-        <w:t>7</w:t>
-      </w:r>
-      <w:r>
-        <w:fldChar w:fldCharType="end"/>
-      </w:r>
-      <w:r>
-        <w:t xml:space="preserve"> stellt darüber hinaus die entsprechenden Ziffernpaare mit der höchsten absoluten Abweichung dar. Hier zeigen sich einige interessante Auffälligkeiten, die aufgrund des Umfangs der vorliegenden Ausarbeitung nicht ausführlich beschrieben werden.</w:t>
+        <w:t>-Verteilung bezüglich der Buchungsziffern einzelner Nutzer im Vorhinein nicht an</w:t>
+      </w:r>
+      <w:r>
+        <w:t>zunehmen</w:t>
+      </w:r>
+      <w:r>
+        <w:t xml:space="preserve"> ist</w:t>
+      </w:r>
+      <w:r>
+        <w:t xml:space="preserve"> und </w:t>
+      </w:r>
+      <w:r>
+        <w:t>Abweichungen vermutlich keine Indizien für Manipulation darstellen.</w:t>
       </w:r>
     </w:p>
     <w:p>
       <w:r>
-        <w:t xml:space="preserve">Außerdem wurde einzelne </w:t>
+        <w:t xml:space="preserve">Ähnlich verhält es </w:t>
+      </w:r>
+      <w:r>
+        <w:t>sich</w:t>
+      </w:r>
+      <w:r>
+        <w:t xml:space="preserve"> mit den Ergebnissen der durchgeführten</w:t>
+      </w:r>
+      <w:r>
+        <w:t xml:space="preserve"> Last-</w:t>
       </w:r>
       <w:proofErr w:type="spellStart"/>
       <w:r>
-        <w:t>Benford</w:t>
+        <w:t>Two</w:t>
       </w:r>
       <w:proofErr w:type="spellEnd"/>
       <w:r>
-        <w:t xml:space="preserve">-Analysen für jeden buchenden Benutzer durchgeführt, um mögliche Manipulation durch einzelne Benutzer zu untersuchen. Die Ergebnisse dieser Analysen ist allerdings schwierig zu interpretieren, da nur die Ziffernverteilung in Bezug auf einen einzigen Nutzer (von insgesamt 48 Nutzern) eine hohe Konformität zur </w:t>
+        <w:t>-Digits-Analyse</w:t>
+      </w:r>
+      <w:r>
+        <w:t>n</w:t>
+      </w:r>
+      <w:r>
+        <w:t xml:space="preserve"> (Analyse der Verteilung der letzten b</w:t>
+      </w:r>
+      <w:r>
+        <w:t>ei</w:t>
+      </w:r>
+      <w:r>
+        <w:t>den Stellen</w:t>
+      </w:r>
+      <w:r>
+        <w:t>, um z.B. ungewöhnliche gerundete Beträge zu entdecken</w:t>
+      </w:r>
+      <w:r>
+        <w:t>)</w:t>
+      </w:r>
+      <w:r>
+        <w:t>: N</w:t>
+      </w:r>
+      <w:r>
+        <w:t>ach grundlegender Datenexploration</w:t>
+      </w:r>
+      <w:r>
+        <w:t xml:space="preserve"> erscheint</w:t>
+      </w:r>
+      <w:r>
+        <w:t xml:space="preserve"> eine Last-</w:t>
       </w:r>
       <w:proofErr w:type="spellStart"/>
       <w:r>
-        <w:t>Benford</w:t>
+        <w:t>Two</w:t>
       </w:r>
       <w:proofErr w:type="spellEnd"/>
       <w:r>
-        <w:t xml:space="preserve">-Verteilung aufweist. Daraus lässt sich schließen, dass eine </w:t>
+        <w:t>-Digits-Analyse in Bezug auf die zu Verfügung gestellten Daten ungeeignet, da die Abweichungen zwischen den beobachteten und theoretischen Häufigkeiten so groß ist, dass im Vorhinein die Annahme „</w:t>
       </w:r>
       <w:proofErr w:type="spellStart"/>
       <w:r>
-        <w:t>Benford</w:t>
+        <w:t>benfordverteilter</w:t>
       </w:r>
       <w:proofErr w:type="spellEnd"/>
       <w:r>
-        <w:t>-Verteilung bezüglich der Buchungsziffern einzelner Nutzer im Vorhinein nicht an</w:t>
-      </w:r>
-      <w:r>
-        <w:t xml:space="preserve">zunehmen und </w:t>
-      </w:r>
-      <w:r>
-        <w:t>Abweichungen vermutlich keine Indizien für Manipulation darstellen.</w:t>
+        <w:t>“ Ziffern nicht plausibel ist.</w:t>
       </w:r>
     </w:p>
     <w:p>
       <w:r>
-        <w:t xml:space="preserve">Ähnlich verhält es </w:t>
-      </w:r>
-      <w:r>
-        <w:t>sich</w:t>
-      </w:r>
-      <w:r>
-        <w:t xml:space="preserve"> mit den Ergebnissen der durchgeführten</w:t>
-      </w:r>
-      <w:r>
-        <w:t xml:space="preserve"> Last-</w:t>
+        <w:t>Insgesamt führen die</w:t>
+      </w:r>
+      <w:r>
+        <w:t xml:space="preserve"> Ergebnisse die Herausforderung der Wahl eines passenden </w:t>
       </w:r>
       <w:proofErr w:type="spellStart"/>
       <w:r>
-        <w:t>Two</w:t>
+        <w:t>Granularitätsniveaus</w:t>
       </w:r>
       <w:proofErr w:type="spellEnd"/>
       <w:r>
-        <w:t>-Digits-Analyse</w:t>
+        <w:t xml:space="preserve"> für </w:t>
+      </w:r>
+      <w:proofErr w:type="spellStart"/>
+      <w:r>
+        <w:t>Benford</w:t>
+      </w:r>
+      <w:proofErr w:type="spellEnd"/>
+      <w:r>
+        <w:t xml:space="preserve">-Analysen vor Augen: Ist das </w:t>
+      </w:r>
+      <w:proofErr w:type="spellStart"/>
+      <w:r>
+        <w:t>Granularitätsniveau</w:t>
+      </w:r>
+      <w:proofErr w:type="spellEnd"/>
+      <w:r>
+        <w:t xml:space="preserve"> zu gering (z.B.</w:t>
+      </w:r>
+      <w:r>
+        <w:t xml:space="preserve"> bei Betrachtung</w:t>
+      </w:r>
+      <w:r>
+        <w:t xml:space="preserve"> des Gesamtdatensatz</w:t>
+      </w:r>
+      <w:r>
+        <w:t>)</w:t>
+      </w:r>
+      <w:r>
+        <w:t xml:space="preserve"> könnten betrügerische Aktivitäten in</w:t>
+      </w:r>
+      <w:r>
+        <w:t xml:space="preserve"> der hohen Anzahl der Buchungszeilen übersehen werden. Bei zu hohem </w:t>
+      </w:r>
+      <w:proofErr w:type="spellStart"/>
+      <w:r>
+        <w:t>Granularitätsniveau</w:t>
+      </w:r>
+      <w:proofErr w:type="spellEnd"/>
+      <w:r>
+        <w:t xml:space="preserve"> weichen die Daten oft schon im Vorhinein von der</w:t>
+      </w:r>
+      <w:r>
+        <w:t xml:space="preserve"> </w:t>
+      </w:r>
+      <w:proofErr w:type="spellStart"/>
+      <w:r>
+        <w:t>Benford</w:t>
+      </w:r>
+      <w:proofErr w:type="spellEnd"/>
+      <w:r>
+        <w:t>-Verteilung ab, sodass</w:t>
+      </w:r>
+      <w:r>
+        <w:t xml:space="preserve"> </w:t>
+      </w:r>
+      <w:proofErr w:type="spellStart"/>
+      <w:r>
+        <w:t>Benford</w:t>
+      </w:r>
+      <w:proofErr w:type="spellEnd"/>
+      <w:r>
+        <w:t>-Analyse</w:t>
       </w:r>
       <w:r>
         <w:t>n</w:t>
       </w:r>
       <w:r>
-        <w:t xml:space="preserve"> (Analyse der Verteilung der letzten b</w:t>
-      </w:r>
-      <w:r>
-        <w:t>ei</w:t>
-      </w:r>
-      <w:r>
-        <w:t>den Stellen</w:t>
-      </w:r>
-      <w:r>
-        <w:t>, um z.B. ungewöhnliche gerundete Beträge zu entdecken</w:t>
-      </w:r>
-      <w:r>
-        <w:t>)</w:t>
-      </w:r>
-      <w:r>
-        <w:t>: N</w:t>
-      </w:r>
-      <w:r>
-        <w:t>ach grundlegender Datenexploration</w:t>
-      </w:r>
-      <w:r>
-        <w:t xml:space="preserve"> erscheint</w:t>
-      </w:r>
-      <w:r>
-        <w:t xml:space="preserve"> eine Last-</w:t>
+        <w:t xml:space="preserve"> zur Untersuchung</w:t>
+      </w:r>
+      <w:r>
+        <w:t xml:space="preserve"> nicht geeignet erscheinen</w:t>
+      </w:r>
+      <w:r>
+        <w:t>.</w:t>
+      </w:r>
+      <w:r>
+        <w:t xml:space="preserve"> </w:t>
       </w:r>
       <w:proofErr w:type="spellStart"/>
       <w:r>
-        <w:t>Two</w:t>
+        <w:t>Benford</w:t>
       </w:r>
       <w:proofErr w:type="spellEnd"/>
       <w:r>
-        <w:t>-Digits-Analyse in Bezug auf die zu Verfügung gestellten Daten ungeeignet, da die Abweichungen zwischen den beobachteten und theoretischen Häufigkeiten so groß ist, dass im Vorhinein die Annahme „</w:t>
+        <w:t xml:space="preserve">-Analysen </w:t>
+      </w:r>
+      <w:r>
+        <w:t xml:space="preserve">können </w:t>
+      </w:r>
+      <w:r>
+        <w:t>di</w:t>
+      </w:r>
+      <w:r>
+        <w:t>e Aufdeckung von betrügerischen Aktivitäten also nicht</w:t>
+      </w:r>
+      <w:r>
+        <w:t xml:space="preserve"> garantieren.</w:t>
+      </w:r>
+      <w:r>
+        <w:t xml:space="preserve"> Entsprechend liefern die </w:t>
       </w:r>
       <w:proofErr w:type="spellStart"/>
       <w:r>
-        <w:t>benfordverteilter</w:t>
+        <w:t>Benford</w:t>
       </w:r>
       <w:proofErr w:type="spellEnd"/>
       <w:r>
-        <w:t>“ Ziffern nicht plausibel ist.</w:t>
+        <w:t>-Analysen nur einen wichtigen Ansatzpunkt für weitere Begutachtungen unter Berücksichtigung von Domänenwissen, die aufgrund des Umfangs der vorliegenden Ausarbeitung nicht durchgeführt wurden.</w:t>
       </w:r>
       <w:r>
         <w:t xml:space="preserve"> </w:t>
       </w:r>
       <w:r>
-        <w:t xml:space="preserve">Abschließend ist zu bemerken, dass die </w:t>
-      </w:r>
-      <w:proofErr w:type="spellStart"/>
-      <w:r>
-        <w:t>Benford</w:t>
-      </w:r>
-      <w:proofErr w:type="spellEnd"/>
-      <w:r>
-        <w:t>-Analysen die Aufdeckung von betrügerischen-</w:t>
-      </w:r>
-      <w:proofErr w:type="spellStart"/>
-      <w:r>
-        <w:t>Aktvitäten</w:t>
-      </w:r>
-      <w:proofErr w:type="spellEnd"/>
-      <w:r>
-        <w:t xml:space="preserve"> nicht garantieren. Stattdessen müssen die im Rahmen der vorgestellten Analysen gefundenen Auffälligkeiten sorgsam </w:t>
+        <w:t>D</w:t>
+      </w:r>
+      <w:r>
+        <w:t>ie im Rahmen der vorgestellten Analysen gefundenen Auffälligkeiten</w:t>
+      </w:r>
+      <w:r>
+        <w:t xml:space="preserve"> sollten aber jedenfalls</w:t>
+      </w:r>
+      <w:r>
+        <w:t xml:space="preserve"> </w:t>
+      </w:r>
+      <w:r>
+        <w:t xml:space="preserve">sorgsam </w:t>
       </w:r>
       <w:r>
         <w:t xml:space="preserve">unter Berücksichtigung von Domänenwissen betrachtet </w:t>
@@ -18822,6 +18903,8 @@
         <w:t>und in Bezug auf deren Relevanz und Bedeutung interpretiert werden.</w:t>
       </w:r>
     </w:p>
+    <w:p/>
+    <w:p/>
     <w:p>
       <w:pPr>
         <w:rPr>
@@ -18865,16 +18948,20 @@
         <w:rPr>
           <w:lang w:eastAsia="de-DE"/>
         </w:rPr>
-        <w:t xml:space="preserve">glich der Anzahl </w:t>
-      </w:r>
-      <w:proofErr w:type="spellStart"/>
-      <w:r>
-        <w:rPr>
-          <w:lang w:eastAsia="de-DE"/>
-        </w:rPr>
-        <w:t>vonBuchungen</w:t>
-      </w:r>
-      <w:proofErr w:type="spellEnd"/>
+        <w:t>glich der Anzahl von</w:t>
+      </w:r>
+      <w:r>
+        <w:rPr>
+          <w:lang w:eastAsia="de-DE"/>
+        </w:rPr>
+        <w:t xml:space="preserve"> </w:t>
+      </w:r>
+      <w:r>
+        <w:rPr>
+          <w:lang w:eastAsia="de-DE"/>
+        </w:rPr>
+        <w:t>Buchungen</w:t>
+      </w:r>
       <w:r>
         <w:rPr>
           <w:lang w:eastAsia="de-DE"/>
@@ -18930,7 +19017,7 @@
         <w:rPr>
           <w:noProof/>
         </w:rPr>
-        <w:t>10</w:t>
+        <w:t>9</w:t>
       </w:r>
       <w:r>
         <w:rPr>
@@ -18957,9 +19044,9 @@
         <w:pStyle w:val="Beschriftung"/>
         <w:keepNext/>
       </w:pPr>
-      <w:bookmarkStart w:id="81" w:name="_Ref43549329"/>
-      <w:bookmarkStart w:id="82" w:name="_Ref43549323"/>
-      <w:bookmarkStart w:id="83" w:name="_Toc43637089"/>
+      <w:bookmarkStart w:id="82" w:name="_Ref43549329"/>
+      <w:bookmarkStart w:id="83" w:name="_Ref43549323"/>
+      <w:bookmarkStart w:id="84" w:name="_Toc43649864"/>
       <w:r>
         <w:t xml:space="preserve">Tabelle </w:t>
       </w:r>
@@ -18976,23 +19063,23 @@
         <w:rPr>
           <w:noProof/>
         </w:rPr>
-        <w:t>8</w:t>
+        <w:t>7</w:t>
       </w:r>
       <w:r>
         <w:fldChar w:fldCharType="end"/>
       </w:r>
-      <w:bookmarkEnd w:id="81"/>
+      <w:bookmarkEnd w:id="82"/>
       <w:r>
         <w:t>. Beträge mit der höchsten</w:t>
       </w:r>
-      <w:bookmarkEnd w:id="82"/>
+      <w:bookmarkEnd w:id="83"/>
       <w:r>
         <w:t xml:space="preserve"> Buchungshäufigkeit</w:t>
       </w:r>
-      <w:bookmarkEnd w:id="83"/>
       <w:r>
         <w:t>.</w:t>
       </w:r>
+      <w:bookmarkEnd w:id="84"/>
     </w:p>
     <w:tbl>
       <w:tblPr>
@@ -20314,7 +20401,7 @@
         <w:rPr>
           <w:noProof/>
         </w:rPr>
-        <w:t>9</w:t>
+        <w:t>8</w:t>
       </w:r>
       <w:r>
         <w:rPr>
@@ -20347,8 +20434,8 @@
         <w:pStyle w:val="Beschriftung"/>
         <w:keepNext/>
       </w:pPr>
-      <w:bookmarkStart w:id="84" w:name="_Ref43549734"/>
-      <w:bookmarkStart w:id="85" w:name="_Toc43637090"/>
+      <w:bookmarkStart w:id="85" w:name="_Ref43549734"/>
+      <w:bookmarkStart w:id="86" w:name="_Toc43649865"/>
       <w:r>
         <w:t xml:space="preserve">Tabelle </w:t>
       </w:r>
@@ -20365,22 +20452,22 @@
         <w:rPr>
           <w:noProof/>
         </w:rPr>
-        <w:t>9</w:t>
+        <w:t>8</w:t>
       </w:r>
       <w:r>
         <w:fldChar w:fldCharType="end"/>
       </w:r>
-      <w:bookmarkEnd w:id="84"/>
+      <w:bookmarkEnd w:id="85"/>
       <w:r>
         <w:t xml:space="preserve">. </w:t>
       </w:r>
-      <w:bookmarkEnd w:id="85"/>
       <w:r>
         <w:t>Beträge mit der niedrigsten</w:t>
       </w:r>
       <w:r>
         <w:t xml:space="preserve"> Buchungshäufigkeit.</w:t>
       </w:r>
+      <w:bookmarkEnd w:id="86"/>
     </w:p>
     <w:tbl>
       <w:tblPr>
@@ -21757,14 +21844,14 @@
       <w:pPr>
         <w:pStyle w:val="berschrift2"/>
       </w:pPr>
-      <w:bookmarkStart w:id="86" w:name="_Toc43637079"/>
+      <w:bookmarkStart w:id="87" w:name="_Toc43649855"/>
       <w:r>
         <w:t>Prüfunge</w:t>
       </w:r>
       <w:r>
         <w:t>n auf Unterschiede zum Vorjahr</w:t>
       </w:r>
-      <w:bookmarkEnd w:id="86"/>
+      <w:bookmarkEnd w:id="87"/>
     </w:p>
     <w:p>
       <w:r>
@@ -21881,9 +21968,9 @@
       <w:pPr>
         <w:pStyle w:val="Beschriftung"/>
       </w:pPr>
-      <w:bookmarkStart w:id="87" w:name="_Ref43542360"/>
-      <w:bookmarkStart w:id="88" w:name="_Ref43542352"/>
-      <w:bookmarkStart w:id="89" w:name="_Toc43640000"/>
+      <w:bookmarkStart w:id="88" w:name="_Ref43542360"/>
+      <w:bookmarkStart w:id="89" w:name="_Ref43542352"/>
+      <w:bookmarkStart w:id="90" w:name="_Toc43640000"/>
       <w:r>
         <w:t xml:space="preserve">Abbildung </w:t>
       </w:r>
@@ -21905,15 +21992,15 @@
       <w:r>
         <w:fldChar w:fldCharType="end"/>
       </w:r>
-      <w:bookmarkEnd w:id="87"/>
+      <w:bookmarkEnd w:id="88"/>
       <w:r>
         <w:t>. Verlauf der summierten Beträge pro Monat</w:t>
       </w:r>
-      <w:bookmarkEnd w:id="88"/>
+      <w:bookmarkEnd w:id="89"/>
       <w:r>
         <w:t>.</w:t>
       </w:r>
-      <w:bookmarkEnd w:id="89"/>
+      <w:bookmarkEnd w:id="90"/>
     </w:p>
     <w:p>
       <w:pPr>
@@ -21979,8 +22066,8 @@
       <w:pPr>
         <w:pStyle w:val="Beschriftung"/>
       </w:pPr>
-      <w:bookmarkStart w:id="90" w:name="_Ref43542921"/>
-      <w:bookmarkStart w:id="91" w:name="_Toc43640001"/>
+      <w:bookmarkStart w:id="91" w:name="_Ref43542921"/>
+      <w:bookmarkStart w:id="92" w:name="_Toc43640001"/>
       <w:r>
         <w:t xml:space="preserve">Abbildung </w:t>
       </w:r>
@@ -22002,11 +22089,11 @@
       <w:r>
         <w:fldChar w:fldCharType="end"/>
       </w:r>
-      <w:bookmarkEnd w:id="90"/>
+      <w:bookmarkEnd w:id="91"/>
       <w:r>
         <w:t>. Verlauf der Anzahl an Buchungen pro Monat.</w:t>
       </w:r>
-      <w:bookmarkEnd w:id="91"/>
+      <w:bookmarkEnd w:id="92"/>
     </w:p>
     <w:p/>
     <w:p>
@@ -22257,7 +22344,7 @@
         <w:rPr>
           <w:noProof/>
         </w:rPr>
-        <w:t>10</w:t>
+        <w:t>9</w:t>
       </w:r>
       <w:r>
         <w:rPr>
@@ -22340,9 +22427,9 @@
           <w:lang w:eastAsia="de-DE"/>
         </w:rPr>
       </w:pPr>
-      <w:bookmarkStart w:id="92" w:name="_Ref43560995"/>
-      <w:bookmarkStart w:id="93" w:name="_Ref43560938"/>
-      <w:bookmarkStart w:id="94" w:name="_Toc43640002"/>
+      <w:bookmarkStart w:id="93" w:name="_Ref43560995"/>
+      <w:bookmarkStart w:id="94" w:name="_Ref43560938"/>
+      <w:bookmarkStart w:id="95" w:name="_Toc43640002"/>
       <w:r>
         <w:t xml:space="preserve">Abbildung </w:t>
       </w:r>
@@ -22364,15 +22451,15 @@
       <w:r>
         <w:fldChar w:fldCharType="end"/>
       </w:r>
-      <w:bookmarkEnd w:id="92"/>
+      <w:bookmarkEnd w:id="93"/>
       <w:r>
         <w:t xml:space="preserve">. </w:t>
       </w:r>
-      <w:bookmarkEnd w:id="93"/>
+      <w:bookmarkEnd w:id="94"/>
       <w:r>
         <w:t>Konten mit den höchsten Abweichungen in der Buchungsanzahl im Vergleich zum Vorjahr.</w:t>
       </w:r>
-      <w:bookmarkEnd w:id="94"/>
+      <w:bookmarkEnd w:id="95"/>
     </w:p>
     <w:p>
       <w:pPr>
@@ -22386,8 +22473,8 @@
         <w:pStyle w:val="Beschriftung"/>
         <w:keepNext/>
       </w:pPr>
-      <w:bookmarkStart w:id="95" w:name="_Ref43561497"/>
-      <w:bookmarkStart w:id="96" w:name="_Toc43637091"/>
+      <w:bookmarkStart w:id="96" w:name="_Ref43561497"/>
+      <w:bookmarkStart w:id="97" w:name="_Toc43649866"/>
       <w:r>
         <w:t xml:space="preserve">Tabelle </w:t>
       </w:r>
@@ -22404,19 +22491,19 @@
         <w:rPr>
           <w:noProof/>
         </w:rPr>
-        <w:t>10</w:t>
+        <w:t>9</w:t>
       </w:r>
       <w:r>
         <w:fldChar w:fldCharType="end"/>
       </w:r>
-      <w:bookmarkEnd w:id="95"/>
+      <w:bookmarkEnd w:id="96"/>
       <w:r>
         <w:t xml:space="preserve">. </w:t>
       </w:r>
       <w:r>
         <w:t>Konten mit den höchsten Abweichungen in der Buchungsanzahl im Vergleich zum Vorjahr.</w:t>
       </w:r>
-      <w:bookmarkEnd w:id="96"/>
+      <w:bookmarkEnd w:id="97"/>
     </w:p>
     <w:tbl>
       <w:tblPr>
@@ -24120,9 +24207,9 @@
       <w:pPr>
         <w:pStyle w:val="Beschriftung"/>
       </w:pPr>
-      <w:bookmarkStart w:id="97" w:name="_Ref43561696"/>
-      <w:bookmarkStart w:id="98" w:name="_Ref43583336"/>
-      <w:bookmarkStart w:id="99" w:name="_Toc43640003"/>
+      <w:bookmarkStart w:id="98" w:name="_Ref43561696"/>
+      <w:bookmarkStart w:id="99" w:name="_Ref43583336"/>
+      <w:bookmarkStart w:id="100" w:name="_Toc43640003"/>
       <w:r>
         <w:t xml:space="preserve">Abbildung </w:t>
       </w:r>
@@ -24144,7 +24231,7 @@
       <w:r>
         <w:fldChar w:fldCharType="end"/>
       </w:r>
-      <w:bookmarkEnd w:id="97"/>
+      <w:bookmarkEnd w:id="98"/>
       <w:r>
         <w:t>.</w:t>
       </w:r>
@@ -24157,8 +24244,8 @@
       <w:r>
         <w:t>Beträge mit den höchsten Abweichungen in der Anzahl im Vergleich zum Vorjahr.</w:t>
       </w:r>
-      <w:bookmarkEnd w:id="98"/>
       <w:bookmarkEnd w:id="99"/>
+      <w:bookmarkEnd w:id="100"/>
     </w:p>
     <w:p>
       <w:pPr>
@@ -24321,7 +24408,7 @@
         <w:rPr>
           <w:noProof/>
         </w:rPr>
-        <w:t>11</w:t>
+        <w:t>10</w:t>
       </w:r>
       <w:r>
         <w:rPr>
@@ -24355,8 +24442,8 @@
         <w:pStyle w:val="Beschriftung"/>
         <w:keepNext/>
       </w:pPr>
-      <w:bookmarkStart w:id="100" w:name="_Ref43561972"/>
-      <w:bookmarkStart w:id="101" w:name="_Toc43637092"/>
+      <w:bookmarkStart w:id="101" w:name="_Ref43561972"/>
+      <w:bookmarkStart w:id="102" w:name="_Toc43649867"/>
       <w:r>
         <w:t xml:space="preserve">Tabelle </w:t>
       </w:r>
@@ -24373,12 +24460,12 @@
         <w:rPr>
           <w:noProof/>
         </w:rPr>
-        <w:t>11</w:t>
+        <w:t>10</w:t>
       </w:r>
       <w:r>
         <w:fldChar w:fldCharType="end"/>
       </w:r>
-      <w:bookmarkEnd w:id="100"/>
+      <w:bookmarkEnd w:id="101"/>
       <w:r>
         <w:t xml:space="preserve">. </w:t>
       </w:r>
@@ -24391,7 +24478,7 @@
       <w:r>
         <w:t>im Vergleich zum Vorjahr.</w:t>
       </w:r>
-      <w:bookmarkEnd w:id="101"/>
+      <w:bookmarkEnd w:id="102"/>
     </w:p>
     <w:tbl>
       <w:tblPr>
@@ -26093,7 +26180,7 @@
         <w:rPr>
           <w:noProof/>
         </w:rPr>
-        <w:t>12</w:t>
+        <w:t>11</w:t>
       </w:r>
       <w:r>
         <w:rPr>
@@ -26138,8 +26225,8 @@
         <w:pStyle w:val="Beschriftung"/>
         <w:keepNext/>
       </w:pPr>
-      <w:bookmarkStart w:id="102" w:name="_Ref43562488"/>
-      <w:bookmarkStart w:id="103" w:name="_Toc43637093"/>
+      <w:bookmarkStart w:id="103" w:name="_Ref43562488"/>
+      <w:bookmarkStart w:id="104" w:name="_Toc43649868"/>
       <w:r>
         <w:t xml:space="preserve">Tabelle </w:t>
       </w:r>
@@ -26156,12 +26243,12 @@
         <w:rPr>
           <w:noProof/>
         </w:rPr>
-        <w:t>12</w:t>
+        <w:t>11</w:t>
       </w:r>
       <w:r>
         <w:fldChar w:fldCharType="end"/>
       </w:r>
-      <w:bookmarkEnd w:id="102"/>
+      <w:bookmarkEnd w:id="103"/>
       <w:r>
         <w:t>. Beträge mit</w:t>
       </w:r>
@@ -26180,7 +26267,7 @@
       <w:r>
         <w:t>äufigkeit) Vergleich zum Vorjahr.</w:t>
       </w:r>
-      <w:bookmarkEnd w:id="103"/>
+      <w:bookmarkEnd w:id="104"/>
     </w:p>
     <w:tbl>
       <w:tblPr>
@@ -27905,7 +27992,7 @@
         <w:rPr>
           <w:noProof/>
         </w:rPr>
-        <w:t>13</w:t>
+        <w:t>12</w:t>
       </w:r>
       <w:r>
         <w:rPr>
@@ -27932,8 +28019,8 @@
         <w:pStyle w:val="Beschriftung"/>
         <w:keepNext/>
       </w:pPr>
-      <w:bookmarkStart w:id="104" w:name="_Ref43559017"/>
-      <w:bookmarkStart w:id="105" w:name="_Toc43637094"/>
+      <w:bookmarkStart w:id="105" w:name="_Ref43559017"/>
+      <w:bookmarkStart w:id="106" w:name="_Toc43649869"/>
       <w:r>
         <w:t xml:space="preserve">Tabelle </w:t>
       </w:r>
@@ -27950,16 +28037,16 @@
         <w:rPr>
           <w:noProof/>
         </w:rPr>
-        <w:t>13</w:t>
+        <w:t>12</w:t>
       </w:r>
       <w:r>
         <w:fldChar w:fldCharType="end"/>
       </w:r>
-      <w:bookmarkEnd w:id="104"/>
+      <w:bookmarkEnd w:id="105"/>
       <w:r>
         <w:t>. Tage mit der höchsten Anzahl an Buchungen (Jahr 2014).</w:t>
       </w:r>
-      <w:bookmarkEnd w:id="105"/>
+      <w:bookmarkEnd w:id="106"/>
     </w:p>
     <w:tbl>
       <w:tblPr>
@@ -28700,9 +28787,9 @@
       <w:pPr>
         <w:pStyle w:val="Beschriftung"/>
       </w:pPr>
-      <w:bookmarkStart w:id="106" w:name="_Ref43559380"/>
-      <w:bookmarkStart w:id="107" w:name="_Ref43559376"/>
-      <w:bookmarkStart w:id="108" w:name="_Toc43640004"/>
+      <w:bookmarkStart w:id="107" w:name="_Ref43559380"/>
+      <w:bookmarkStart w:id="108" w:name="_Ref43559376"/>
+      <w:bookmarkStart w:id="109" w:name="_Toc43640004"/>
       <w:r>
         <w:t xml:space="preserve">Abbildung </w:t>
       </w:r>
@@ -28724,12 +28811,12 @@
       <w:r>
         <w:fldChar w:fldCharType="end"/>
       </w:r>
-      <w:bookmarkEnd w:id="106"/>
+      <w:bookmarkEnd w:id="107"/>
       <w:r>
         <w:t>. Anzahl der Buchungen pro Tag</w:t>
       </w:r>
-      <w:bookmarkEnd w:id="107"/>
       <w:bookmarkEnd w:id="108"/>
+      <w:bookmarkEnd w:id="109"/>
     </w:p>
     <w:p/>
     <w:p>
@@ -28789,8 +28876,8 @@
       <w:pPr>
         <w:pStyle w:val="Beschriftung"/>
       </w:pPr>
-      <w:bookmarkStart w:id="109" w:name="_Ref43559740"/>
-      <w:bookmarkStart w:id="110" w:name="_Toc43640005"/>
+      <w:bookmarkStart w:id="110" w:name="_Ref43559740"/>
+      <w:bookmarkStart w:id="111" w:name="_Toc43640005"/>
       <w:r>
         <w:t xml:space="preserve">Abbildung </w:t>
       </w:r>
@@ -28812,11 +28899,11 @@
       <w:r>
         <w:fldChar w:fldCharType="end"/>
       </w:r>
-      <w:bookmarkEnd w:id="109"/>
+      <w:bookmarkEnd w:id="110"/>
       <w:r>
         <w:t>. Anzahl der Buchungen pro Tag (2013).</w:t>
       </w:r>
-      <w:bookmarkEnd w:id="110"/>
+      <w:bookmarkEnd w:id="111"/>
     </w:p>
     <w:p/>
     <w:p>
@@ -28965,11 +29052,11 @@
       <w:pPr>
         <w:pStyle w:val="berschrift1"/>
       </w:pPr>
-      <w:bookmarkStart w:id="111" w:name="_Toc43637080"/>
+      <w:bookmarkStart w:id="112" w:name="_Toc43649856"/>
       <w:r>
         <w:t>Schlussfolgerungen</w:t>
       </w:r>
-      <w:bookmarkEnd w:id="111"/>
+      <w:bookmarkEnd w:id="112"/>
     </w:p>
     <w:p>
       <w:pPr>
@@ -29128,8 +29215,12 @@
         </w:rPr>
         <w:t xml:space="preserve"> identifiziert wurden</w:t>
       </w:r>
-      <w:bookmarkStart w:id="112" w:name="_GoBack"/>
-      <w:bookmarkEnd w:id="112"/>
+      <w:r>
+        <w:rPr>
+          <w:lang w:eastAsia="de-DE"/>
+        </w:rPr>
+        <w:t xml:space="preserve"> (bedürfen weiterer Untersuchungen unter Berücksichtigung von Domänenwissen)</w:t>
+      </w:r>
     </w:p>
     <w:p>
       <w:pPr>
@@ -29179,7 +29270,6 @@
         <w:spacing w:line="276" w:lineRule="auto"/>
       </w:pPr>
       <w:r>
-        <w:lastRenderedPageBreak/>
         <w:t>Es ist darauf hinzuweisen, dass es sich bei den gefundenen Auffälligkeiten lediglich um Anhaltspunkte für fehlerhafte Daten beziehungsweise betrügerische Aktivitäten handelt.</w:t>
       </w:r>
       <w:r>
@@ -29257,7 +29347,7 @@
       <w:pPr>
         <w:pStyle w:val="berschrift1"/>
       </w:pPr>
-      <w:bookmarkStart w:id="113" w:name="_Toc43637081"/>
+      <w:bookmarkStart w:id="113" w:name="_Toc43649857"/>
       <w:r>
         <w:t>Referenzen</w:t>
       </w:r>
@@ -29265,8 +29355,8 @@
     </w:p>
     <w:bookmarkEnd w:id="6"/>
     <w:bookmarkEnd w:id="7"/>
-    <w:bookmarkEnd w:id="22"/>
     <w:bookmarkEnd w:id="23"/>
+    <w:bookmarkEnd w:id="24"/>
     <w:p>
       <w:pPr>
         <w:spacing w:line="360" w:lineRule="auto"/>
@@ -30205,6 +30295,119 @@
     </w:lvl>
   </w:abstractNum>
   <w:abstractNum w:abstractNumId="3" w15:restartNumberingAfterBreak="0">
+    <w:nsid w:val="35AB0F48"/>
+    <w:multiLevelType w:val="hybridMultilevel"/>
+    <w:tmpl w:val="BD9A65E4"/>
+    <w:lvl w:ilvl="0" w:tplc="04070001">
+      <w:start w:val="1"/>
+      <w:numFmt w:val="bullet"/>
+      <w:lvlText w:val=""/>
+      <w:lvlJc w:val="left"/>
+      <w:pPr>
+        <w:ind w:left="720" w:hanging="360"/>
+      </w:pPr>
+      <w:rPr>
+        <w:rFonts w:ascii="Symbol" w:hAnsi="Symbol" w:hint="default"/>
+      </w:rPr>
+    </w:lvl>
+    <w:lvl w:ilvl="1" w:tplc="04070003" w:tentative="1">
+      <w:start w:val="1"/>
+      <w:numFmt w:val="bullet"/>
+      <w:lvlText w:val="o"/>
+      <w:lvlJc w:val="left"/>
+      <w:pPr>
+        <w:ind w:left="1440" w:hanging="360"/>
+      </w:pPr>
+      <w:rPr>
+        <w:rFonts w:ascii="Courier New" w:hAnsi="Courier New" w:cs="Courier New" w:hint="default"/>
+      </w:rPr>
+    </w:lvl>
+    <w:lvl w:ilvl="2" w:tplc="04070005" w:tentative="1">
+      <w:start w:val="1"/>
+      <w:numFmt w:val="bullet"/>
+      <w:lvlText w:val=""/>
+      <w:lvlJc w:val="left"/>
+      <w:pPr>
+        <w:ind w:left="2160" w:hanging="360"/>
+      </w:pPr>
+      <w:rPr>
+        <w:rFonts w:ascii="Wingdings" w:hAnsi="Wingdings" w:hint="default"/>
+      </w:rPr>
+    </w:lvl>
+    <w:lvl w:ilvl="3" w:tplc="04070001" w:tentative="1">
+      <w:start w:val="1"/>
+      <w:numFmt w:val="bullet"/>
+      <w:lvlText w:val=""/>
+      <w:lvlJc w:val="left"/>
+      <w:pPr>
+        <w:ind w:left="2880" w:hanging="360"/>
+      </w:pPr>
+      <w:rPr>
+        <w:rFonts w:ascii="Symbol" w:hAnsi="Symbol" w:hint="default"/>
+      </w:rPr>
+    </w:lvl>
+    <w:lvl w:ilvl="4" w:tplc="04070003" w:tentative="1">
+      <w:start w:val="1"/>
+      <w:numFmt w:val="bullet"/>
+      <w:lvlText w:val="o"/>
+      <w:lvlJc w:val="left"/>
+      <w:pPr>
+        <w:ind w:left="3600" w:hanging="360"/>
+      </w:pPr>
+      <w:rPr>
+        <w:rFonts w:ascii="Courier New" w:hAnsi="Courier New" w:cs="Courier New" w:hint="default"/>
+      </w:rPr>
+    </w:lvl>
+    <w:lvl w:ilvl="5" w:tplc="04070005" w:tentative="1">
+      <w:start w:val="1"/>
+      <w:numFmt w:val="bullet"/>
+      <w:lvlText w:val=""/>
+      <w:lvlJc w:val="left"/>
+      <w:pPr>
+        <w:ind w:left="4320" w:hanging="360"/>
+      </w:pPr>
+      <w:rPr>
+        <w:rFonts w:ascii="Wingdings" w:hAnsi="Wingdings" w:hint="default"/>
+      </w:rPr>
+    </w:lvl>
+    <w:lvl w:ilvl="6" w:tplc="04070001" w:tentative="1">
+      <w:start w:val="1"/>
+      <w:numFmt w:val="bullet"/>
+      <w:lvlText w:val=""/>
+      <w:lvlJc w:val="left"/>
+      <w:pPr>
+        <w:ind w:left="5040" w:hanging="360"/>
+      </w:pPr>
+      <w:rPr>
+        <w:rFonts w:ascii="Symbol" w:hAnsi="Symbol" w:hint="default"/>
+      </w:rPr>
+    </w:lvl>
+    <w:lvl w:ilvl="7" w:tplc="04070003" w:tentative="1">
+      <w:start w:val="1"/>
+      <w:numFmt w:val="bullet"/>
+      <w:lvlText w:val="o"/>
+      <w:lvlJc w:val="left"/>
+      <w:pPr>
+        <w:ind w:left="5760" w:hanging="360"/>
+      </w:pPr>
+      <w:rPr>
+        <w:rFonts w:ascii="Courier New" w:hAnsi="Courier New" w:cs="Courier New" w:hint="default"/>
+      </w:rPr>
+    </w:lvl>
+    <w:lvl w:ilvl="8" w:tplc="04070005" w:tentative="1">
+      <w:start w:val="1"/>
+      <w:numFmt w:val="bullet"/>
+      <w:lvlText w:val=""/>
+      <w:lvlJc w:val="left"/>
+      <w:pPr>
+        <w:ind w:left="6480" w:hanging="360"/>
+      </w:pPr>
+      <w:rPr>
+        <w:rFonts w:ascii="Wingdings" w:hAnsi="Wingdings" w:hint="default"/>
+      </w:rPr>
+    </w:lvl>
+  </w:abstractNum>
+  <w:abstractNum w:abstractNumId="4" w15:restartNumberingAfterBreak="0">
     <w:nsid w:val="3FEB61B9"/>
     <w:multiLevelType w:val="hybridMultilevel"/>
     <w:tmpl w:val="5D26E338"/>
@@ -30317,7 +30520,7 @@
       </w:rPr>
     </w:lvl>
   </w:abstractNum>
-  <w:abstractNum w:abstractNumId="4" w15:restartNumberingAfterBreak="0">
+  <w:abstractNum w:abstractNumId="5" w15:restartNumberingAfterBreak="0">
     <w:nsid w:val="57995321"/>
     <w:multiLevelType w:val="hybridMultilevel"/>
     <w:tmpl w:val="89BED258"/>
@@ -30429,7 +30632,7 @@
       </w:rPr>
     </w:lvl>
   </w:abstractNum>
-  <w:abstractNum w:abstractNumId="5" w15:restartNumberingAfterBreak="0">
+  <w:abstractNum w:abstractNumId="6" w15:restartNumberingAfterBreak="0">
     <w:nsid w:val="7EFC6EEC"/>
     <w:multiLevelType w:val="hybridMultilevel"/>
     <w:tmpl w:val="31D2B178"/>
@@ -30549,18 +30752,21 @@
     <w:abstractNumId w:val="2"/>
   </w:num>
   <w:num w:numId="3">
-    <w:abstractNumId w:val="4"/>
+    <w:abstractNumId w:val="5"/>
   </w:num>
   <w:num w:numId="4">
     <w:abstractNumId w:val="1"/>
   </w:num>
   <w:num w:numId="5">
-    <w:abstractNumId w:val="5"/>
+    <w:abstractNumId w:val="6"/>
   </w:num>
   <w:num w:numId="6">
+    <w:abstractNumId w:val="4"/>
+  </w:num>
+  <w:num w:numId="7">
     <w:abstractNumId w:val="3"/>
   </w:num>
-  <w:numIdMacAtCleanup w:val="6"/>
+  <w:numIdMacAtCleanup w:val="7"/>
 </w:numbering>
 </file>
 
@@ -32312,7 +32518,7 @@
 </file>
 
 <file path=customXml/itemProps1.xml><?xml version="1.0" encoding="utf-8"?>
-<ds:datastoreItem xmlns:ds="http://schemas.openxmlformats.org/officeDocument/2006/customXml" ds:itemID="{B1D6BBF9-50E5-44A2-8923-D33468075B8B}">
+<ds:datastoreItem xmlns:ds="http://schemas.openxmlformats.org/officeDocument/2006/customXml" ds:itemID="{7C46A198-63AA-4F86-9F53-A22EA59112ED}">
   <ds:schemaRefs>
     <ds:schemaRef ds:uri="http://schemas.openxmlformats.org/officeDocument/2006/bibliography"/>
   </ds:schemaRefs>

</xml_diff>

<commit_message>
Add slides on analysis, update analysis.Rmd, correct spelling in Word document
</commit_message>
<xml_diff>
--- a/04_output/Ausarbeitung_Case_Study_1_Bieg_Krug.docx
+++ b/04_output/Ausarbeitung_Case_Study_1_Bieg_Krug.docx
@@ -4314,13 +4314,25 @@
           <w:i/>
           <w:lang w:eastAsia="de-DE"/>
         </w:rPr>
-        <w:t>ggplot2</w:t>
-      </w:r>
-      <w:r>
-        <w:rPr>
-          <w:lang w:eastAsia="de-DE"/>
-        </w:rPr>
-        <w:t>: Zur Erstellung statischer Grafiken</w:t>
+        <w:t>purrr</w:t>
+      </w:r>
+      <w:r>
+        <w:rPr>
+          <w:lang w:eastAsia="de-DE"/>
+        </w:rPr>
+        <w:t>:</w:t>
+      </w:r>
+      <w:r>
+        <w:rPr>
+          <w:lang w:eastAsia="de-DE"/>
+        </w:rPr>
+        <w:t xml:space="preserve"> </w:t>
+      </w:r>
+      <w:r>
+        <w:rPr>
+          <w:lang w:eastAsia="de-DE"/>
+        </w:rPr>
+        <w:t>Zum effizienten Arbeiten mit Funktionen und Vektoren</w:t>
       </w:r>
     </w:p>
     <w:p>
@@ -4340,7 +4352,7 @@
           <w:i/>
           <w:lang w:eastAsia="de-DE"/>
         </w:rPr>
-        <w:t>ggforce</w:t>
+        <w:t>forcats</w:t>
       </w:r>
       <w:r>
         <w:rPr>
@@ -4352,7 +4364,13 @@
         <w:rPr>
           <w:lang w:eastAsia="de-DE"/>
         </w:rPr>
-        <w:t xml:space="preserve"> Zur Erstellung statischer Grafiken</w:t>
+        <w:t xml:space="preserve"> Zur Manipulation von </w:t>
+      </w:r>
+      <w:r>
+        <w:rPr>
+          <w:lang w:eastAsia="de-DE"/>
+        </w:rPr>
+        <w:t>nominal- und ordinalskalierten Variablen</w:t>
       </w:r>
     </w:p>
     <w:p>
@@ -4369,9 +4387,10 @@
       </w:pPr>
       <w:r>
         <w:rPr>
-          <w:lang w:eastAsia="de-DE"/>
-        </w:rPr>
-        <w:t>plotly</w:t>
+          <w:i/>
+          <w:lang w:eastAsia="de-DE"/>
+        </w:rPr>
+        <w:t>stringr</w:t>
       </w:r>
       <w:r>
         <w:rPr>
@@ -4383,7 +4402,7 @@
         <w:rPr>
           <w:lang w:eastAsia="de-DE"/>
         </w:rPr>
-        <w:t xml:space="preserve"> Zur Erstellung interaktiver Grafiken</w:t>
+        <w:t xml:space="preserve"> Zur Manipulation von textbasierten Daten.</w:t>
       </w:r>
     </w:p>
     <w:p>
@@ -4403,13 +4422,13 @@
           <w:i/>
           <w:lang w:eastAsia="de-DE"/>
         </w:rPr>
-        <w:t>rmarkdown</w:t>
-      </w:r>
-      <w:r>
-        <w:rPr>
-          <w:lang w:eastAsia="de-DE"/>
-        </w:rPr>
-        <w:t>: Zur Erstellung und Export von Analyseberichten</w:t>
+        <w:t>ggplot2</w:t>
+      </w:r>
+      <w:r>
+        <w:rPr>
+          <w:lang w:eastAsia="de-DE"/>
+        </w:rPr>
+        <w:t>: Zur Erstellung statischer Grafiken</w:t>
       </w:r>
     </w:p>
     <w:p>
@@ -4429,13 +4448,19 @@
           <w:i/>
           <w:lang w:eastAsia="de-DE"/>
         </w:rPr>
-        <w:t>benford.analysis</w:t>
-      </w:r>
-      <w:r>
-        <w:rPr>
-          <w:lang w:eastAsia="de-DE"/>
-        </w:rPr>
-        <w:t>: Zur Durchführung von Benford-Analysen</w:t>
+        <w:t>ggforce</w:t>
+      </w:r>
+      <w:r>
+        <w:rPr>
+          <w:lang w:eastAsia="de-DE"/>
+        </w:rPr>
+        <w:t>:</w:t>
+      </w:r>
+      <w:r>
+        <w:rPr>
+          <w:lang w:eastAsia="de-DE"/>
+        </w:rPr>
+        <w:t xml:space="preserve"> Zur Erstellung statischer Grafiken</w:t>
       </w:r>
     </w:p>
     <w:p>
@@ -4455,31 +4480,25 @@
           <w:i/>
           <w:lang w:eastAsia="de-DE"/>
         </w:rPr>
-        <w:t>solitude</w:t>
-      </w:r>
-      <w:r>
-        <w:rPr>
-          <w:lang w:eastAsia="de-DE"/>
-        </w:rPr>
-        <w:t xml:space="preserve">: </w:t>
-      </w:r>
-      <w:r>
-        <w:rPr>
-          <w:lang w:eastAsia="de-DE"/>
-        </w:rPr>
-        <w:t>Zur Anpassung von Isolation For</w:t>
-      </w:r>
-      <w:r>
-        <w:rPr>
-          <w:lang w:eastAsia="de-DE"/>
-        </w:rPr>
-        <w:t>ests</w:t>
-      </w:r>
-      <w:r>
-        <w:rPr>
-          <w:lang w:eastAsia="de-DE"/>
-        </w:rPr>
-        <w:t xml:space="preserve"> (z.B. Ausreißerdetektion)</w:t>
+        <w:t>cowplot</w:t>
+      </w:r>
+      <w:r>
+        <w:rPr>
+          <w:lang w:eastAsia="de-DE"/>
+        </w:rPr>
+        <w:t>:</w:t>
+      </w:r>
+      <w:r>
+        <w:rPr>
+          <w:lang w:eastAsia="de-DE"/>
+        </w:rPr>
+        <w:t xml:space="preserve"> </w:t>
+      </w:r>
+      <w:r>
+        <w:rPr>
+          <w:lang w:eastAsia="de-DE"/>
+        </w:rPr>
+        <w:t>Zur Erstellung statischer Grafiken</w:t>
       </w:r>
     </w:p>
     <w:p>
@@ -4496,10 +4515,9 @@
       </w:pPr>
       <w:r>
         <w:rPr>
-          <w:i/>
-          <w:lang w:eastAsia="de-DE"/>
-        </w:rPr>
-        <w:t>naniar</w:t>
+          <w:lang w:eastAsia="de-DE"/>
+        </w:rPr>
+        <w:t>plotly</w:t>
       </w:r>
       <w:r>
         <w:rPr>
@@ -4511,7 +4529,7 @@
         <w:rPr>
           <w:lang w:eastAsia="de-DE"/>
         </w:rPr>
-        <w:t xml:space="preserve"> Zur Analyse fehlender Werte</w:t>
+        <w:t xml:space="preserve"> Zur Erstellung interaktiver Grafiken</w:t>
       </w:r>
     </w:p>
     <w:p>
@@ -4531,19 +4549,13 @@
           <w:i/>
           <w:lang w:eastAsia="de-DE"/>
         </w:rPr>
-        <w:t>janitor</w:t>
-      </w:r>
-      <w:r>
-        <w:rPr>
-          <w:lang w:eastAsia="de-DE"/>
-        </w:rPr>
-        <w:t>:</w:t>
-      </w:r>
-      <w:r>
-        <w:rPr>
-          <w:lang w:eastAsia="de-DE"/>
-        </w:rPr>
-        <w:t xml:space="preserve"> Zur Datenbereinigung</w:t>
+        <w:t>rmarkdown</w:t>
+      </w:r>
+      <w:r>
+        <w:rPr>
+          <w:lang w:eastAsia="de-DE"/>
+        </w:rPr>
+        <w:t>: Zur Erstellung und Export von Analyseberichten</w:t>
       </w:r>
     </w:p>
     <w:p>
@@ -4563,6 +4575,140 @@
           <w:i/>
           <w:lang w:eastAsia="de-DE"/>
         </w:rPr>
+        <w:t>benford.analysis</w:t>
+      </w:r>
+      <w:r>
+        <w:rPr>
+          <w:lang w:eastAsia="de-DE"/>
+        </w:rPr>
+        <w:t>: Zur Durchführung von Benford-Analysen</w:t>
+      </w:r>
+    </w:p>
+    <w:p>
+      <w:pPr>
+        <w:pStyle w:val="Listenabsatz"/>
+        <w:numPr>
+          <w:ilvl w:val="1"/>
+          <w:numId w:val="3"/>
+        </w:numPr>
+        <w:spacing w:line="276" w:lineRule="auto"/>
+        <w:rPr>
+          <w:lang w:eastAsia="de-DE"/>
+        </w:rPr>
+      </w:pPr>
+      <w:r>
+        <w:rPr>
+          <w:i/>
+          <w:lang w:eastAsia="de-DE"/>
+        </w:rPr>
+        <w:t>solitude</w:t>
+      </w:r>
+      <w:r>
+        <w:rPr>
+          <w:lang w:eastAsia="de-DE"/>
+        </w:rPr>
+        <w:t xml:space="preserve">: </w:t>
+      </w:r>
+      <w:r>
+        <w:rPr>
+          <w:lang w:eastAsia="de-DE"/>
+        </w:rPr>
+        <w:t>Zur Anpassung von Isolation For</w:t>
+      </w:r>
+      <w:r>
+        <w:rPr>
+          <w:lang w:eastAsia="de-DE"/>
+        </w:rPr>
+        <w:t>ests</w:t>
+      </w:r>
+      <w:r>
+        <w:rPr>
+          <w:lang w:eastAsia="de-DE"/>
+        </w:rPr>
+        <w:t xml:space="preserve"> (z.B. Ausreißerdetektion)</w:t>
+      </w:r>
+    </w:p>
+    <w:p>
+      <w:pPr>
+        <w:pStyle w:val="Listenabsatz"/>
+        <w:numPr>
+          <w:ilvl w:val="1"/>
+          <w:numId w:val="3"/>
+        </w:numPr>
+        <w:spacing w:line="276" w:lineRule="auto"/>
+        <w:rPr>
+          <w:lang w:eastAsia="de-DE"/>
+        </w:rPr>
+      </w:pPr>
+      <w:r>
+        <w:rPr>
+          <w:i/>
+          <w:lang w:eastAsia="de-DE"/>
+        </w:rPr>
+        <w:t>naniar</w:t>
+      </w:r>
+      <w:r>
+        <w:rPr>
+          <w:lang w:eastAsia="de-DE"/>
+        </w:rPr>
+        <w:t>:</w:t>
+      </w:r>
+      <w:r>
+        <w:rPr>
+          <w:lang w:eastAsia="de-DE"/>
+        </w:rPr>
+        <w:t xml:space="preserve"> Zur Analyse fehlender Werte</w:t>
+      </w:r>
+    </w:p>
+    <w:p>
+      <w:pPr>
+        <w:pStyle w:val="Listenabsatz"/>
+        <w:numPr>
+          <w:ilvl w:val="1"/>
+          <w:numId w:val="3"/>
+        </w:numPr>
+        <w:spacing w:line="276" w:lineRule="auto"/>
+        <w:rPr>
+          <w:lang w:eastAsia="de-DE"/>
+        </w:rPr>
+      </w:pPr>
+      <w:r>
+        <w:rPr>
+          <w:i/>
+          <w:lang w:eastAsia="de-DE"/>
+        </w:rPr>
+        <w:t>janitor</w:t>
+      </w:r>
+      <w:r>
+        <w:rPr>
+          <w:lang w:eastAsia="de-DE"/>
+        </w:rPr>
+        <w:t>:</w:t>
+      </w:r>
+      <w:r>
+        <w:rPr>
+          <w:lang w:eastAsia="de-DE"/>
+        </w:rPr>
+        <w:t xml:space="preserve"> Zur Datenbereinigung</w:t>
+      </w:r>
+    </w:p>
+    <w:p>
+      <w:pPr>
+        <w:pStyle w:val="Listenabsatz"/>
+        <w:numPr>
+          <w:ilvl w:val="1"/>
+          <w:numId w:val="3"/>
+        </w:numPr>
+        <w:spacing w:line="276" w:lineRule="auto"/>
+        <w:rPr>
+          <w:lang w:eastAsia="de-DE"/>
+        </w:rPr>
+      </w:pPr>
+      <w:r>
+        <w:rPr>
+          <w:i/>
+          <w:lang w:eastAsia="de-DE"/>
+        </w:rPr>
         <w:t>here</w:t>
       </w:r>
       <w:r>
@@ -4985,7 +5131,14 @@
         <w:rPr>
           <w:lang w:eastAsia="de-DE"/>
         </w:rPr>
-        <w:t xml:space="preserve">Bei Bedarf wurden einzelne Datensätze über Join-Funktionen des </w:t>
+        <w:t xml:space="preserve">Bei Bedarf wurden einzelne Datensätze über </w:t>
+      </w:r>
+      <w:r>
+        <w:rPr>
+          <w:lang w:eastAsia="de-DE"/>
+        </w:rPr>
+        <w:lastRenderedPageBreak/>
+        <w:t xml:space="preserve">Join-Funktionen des </w:t>
       </w:r>
       <w:r>
         <w:rPr>
@@ -5143,7 +5296,6 @@
         <w:rPr>
           <w:lang w:eastAsia="de-DE"/>
         </w:rPr>
-        <w:lastRenderedPageBreak/>
         <w:t>Zur Dokumentation der Analyse sowie</w:t>
       </w:r>
       <w:r>
@@ -6106,7 +6258,14 @@
         <w:rPr>
           <w:lang w:eastAsia="de-DE"/>
         </w:rPr>
-        <w:t xml:space="preserve"> anstatt des Buchungstexts (Beschreibung der Buchung)</w:t>
+        <w:t xml:space="preserve"> anstatt des </w:t>
+      </w:r>
+      <w:r>
+        <w:rPr>
+          <w:lang w:eastAsia="de-DE"/>
+        </w:rPr>
+        <w:lastRenderedPageBreak/>
+        <w:t>Buchungstexts (Beschreibung der Buchung)</w:t>
       </w:r>
       <w:r>
         <w:rPr>
@@ -6148,14 +6307,7 @@
         <w:rPr>
           <w:lang w:eastAsia="de-DE"/>
         </w:rPr>
-        <w:t xml:space="preserve"> Des Weiteren ist anzumerken, dass die Uhrzeit der </w:t>
-      </w:r>
-      <w:r>
-        <w:rPr>
-          <w:lang w:eastAsia="de-DE"/>
-        </w:rPr>
-        <w:lastRenderedPageBreak/>
-        <w:t>Buchung beziehungswe</w:t>
+        <w:t xml:space="preserve"> Des Weiteren ist anzumerken, dass die Uhrzeit der Buchung beziehungswe</w:t>
       </w:r>
       <w:r>
         <w:rPr>
@@ -7799,6 +7951,7 @@
         <w:rPr>
           <w:lang w:eastAsia="de-DE"/>
         </w:rPr>
+        <w:lastRenderedPageBreak/>
         <w:t xml:space="preserve">Zusammenfassend </w:t>
       </w:r>
       <w:r>
@@ -7911,7 +8064,6 @@
       </w:pPr>
       <w:bookmarkStart w:id="36" w:name="_Toc43651147"/>
       <w:r>
-        <w:lastRenderedPageBreak/>
         <w:t>Weiterführende Analysen</w:t>
       </w:r>
       <w:bookmarkEnd w:id="36"/>
@@ -8231,6 +8383,7 @@
       <w:bookmarkStart w:id="40" w:name="_Ref43409888"/>
       <w:bookmarkStart w:id="41" w:name="_Toc43650235"/>
       <w:r>
+        <w:lastRenderedPageBreak/>
         <w:t xml:space="preserve">Abbildung </w:t>
       </w:r>
       <w:r>
@@ -8266,11 +8419,7 @@
         <w:t>partments sinnvoll, denen die</w:t>
       </w:r>
       <w:r>
-        <w:t xml:space="preserve"> Benutzer zugeordnet sind. Das gibt Aufschluss darüber, wel</w:t>
-      </w:r>
-      <w:r>
-        <w:lastRenderedPageBreak/>
-        <w:t xml:space="preserve">che Departments typischerweise Buchungen durchführen. </w:t>
+        <w:t xml:space="preserve"> Benutzer zugeordnet sind. Das gibt Aufschluss darüber, welche Departments typischerweise Buchungen durchführen. </w:t>
       </w:r>
       <w:r>
         <w:fldChar w:fldCharType="begin"/>
@@ -9377,14 +9526,7 @@
         <w:rPr>
           <w:lang w:eastAsia="de-DE"/>
         </w:rPr>
-        <w:t xml:space="preserve"> die Anzahl der Buchungen pro Monat dar (basierend auf dem Belegdatum). Anhand dieser Darstellung zeigen sich </w:t>
-      </w:r>
-      <w:r>
-        <w:rPr>
-          <w:lang w:eastAsia="de-DE"/>
-        </w:rPr>
-        <w:lastRenderedPageBreak/>
-        <w:t>keine auffälligen Muster in der Buchungsverteilung, insbesondere ist keine starke Häufung von Buchungen am Jahresende auffällig. Ähnlich verhält es sich, wenn die Buchungshäufigkeiten pro Monat basierend auf dem Erfassungsdatum betrachtet werden (hier nicht dargestellt).</w:t>
+        <w:t xml:space="preserve"> die Anzahl der Buchungen pro Monat dar (basierend auf dem Belegdatum). Anhand dieser Darstellung zeigen sich keine auffälligen Muster in der Buchungsverteilung, insbesondere ist keine starke Häufung von Buchungen am Jahresende auffällig. Ähnlich verhält es sich, wenn die Buchungshäufigkeiten pro Monat basierend auf dem Erfassungsdatum betrachtet werden (hier nicht dargestellt).</w:t>
       </w:r>
     </w:p>
     <w:p>
@@ -9721,7 +9863,11 @@
         <w:fldChar w:fldCharType="end"/>
       </w:r>
       <w:r>
-        <w:t xml:space="preserve">). Auch in Bezug auf diese Ergebnisse empfiehlt sich eine </w:t>
+        <w:t xml:space="preserve">). Auch in Bezug auf diese </w:t>
+      </w:r>
+      <w:r>
+        <w:lastRenderedPageBreak/>
+        <w:t xml:space="preserve">Ergebnisse empfiehlt sich eine </w:t>
       </w:r>
       <w:r>
         <w:t>Betrachtung</w:t>
@@ -9742,7 +9888,6 @@
         <w:rPr>
           <w:noProof/>
         </w:rPr>
-        <w:lastRenderedPageBreak/>
         <w:drawing>
           <wp:inline distT="0" distB="0" distL="0" distR="0" wp14:anchorId="50298A3E" wp14:editId="3ECDA806">
             <wp:extent cx="4640400" cy="2613600"/>
@@ -11415,6 +11560,9 @@
         <w:t xml:space="preserve"> </w:t>
       </w:r>
       <w:r>
+        <w:t xml:space="preserve">Journaleinträge mit lückenhaften Buchungszeilen sind diesbezüglich kaum auffällig, da die jeweiligen Konten mindestens 45 Buchungen verzeichnet haben. </w:t>
+      </w:r>
+      <w:r>
         <w:t xml:space="preserve">Diese </w:t>
       </w:r>
       <w:r>
@@ -11848,6 +11996,7 @@
           <w:szCs w:val="22"/>
           <w:shd w:val="clear" w:color="auto" w:fill="FFFFFF"/>
         </w:rPr>
+        <w:lastRenderedPageBreak/>
         <w:t xml:space="preserve">3414.8, </w:t>
       </w:r>
       <w:r>
@@ -18516,13 +18665,28 @@
         <w:t>unter Berü</w:t>
       </w:r>
       <w:r>
-        <w:t>cksichtigung von Domänenwissen</w:t>
+        <w:t xml:space="preserve">cksichtigung von </w:t>
+      </w:r>
+      <w:r>
+        <w:t xml:space="preserve">Kontext- und </w:t>
+      </w:r>
+      <w:r>
+        <w:t>Domänenwissen</w:t>
       </w:r>
       <w:r>
         <w:t xml:space="preserve"> </w:t>
       </w:r>
       <w:r>
         <w:t>durchgeführt werden sollten, um Auffälligkeiten bezüglich ihrer Relevanz besser einschätzen zu können.</w:t>
+      </w:r>
+      <w:r>
+        <w:t xml:space="preserve"> Weitere Benford-Analysen könnten dann gegebenenfalls zielgerichteter </w:t>
+      </w:r>
+      <w:r>
+        <w:t xml:space="preserve">zwecks detaillierterer Untersuchung </w:t>
+      </w:r>
+      <w:r>
+        <w:t>durchgeführt werden.</w:t>
       </w:r>
     </w:p>
     <w:p/>
@@ -28954,19 +29118,13 @@
         <w:rPr>
           <w:lang w:eastAsia="de-DE"/>
         </w:rPr>
-        <w:t>Auffälligkeiten, die Rahmen der Benford-Analysen</w:t>
-      </w:r>
-      <w:r>
-        <w:rPr>
-          <w:lang w:eastAsia="de-DE"/>
-        </w:rPr>
-        <w:t xml:space="preserve"> identifiziert wurden</w:t>
-      </w:r>
-      <w:r>
-        <w:rPr>
-          <w:lang w:eastAsia="de-DE"/>
-        </w:rPr>
-        <w:t xml:space="preserve"> (bedürfen weiterer Untersuchungen unter Berücksichtigung von Domänenwissen)</w:t>
+        <w:t>Auffälligkeiten</w:t>
+      </w:r>
+      <w:r>
+        <w:rPr>
+          <w:lang w:eastAsia="de-DE"/>
+        </w:rPr>
+        <w:t xml:space="preserve"> in Bezug auf die Höhe, Ziffern oder Häufigkeit von Beträgen</w:t>
       </w:r>
     </w:p>
     <w:p>
@@ -29017,6 +29175,7 @@
         <w:spacing w:line="276" w:lineRule="auto"/>
       </w:pPr>
       <w:r>
+        <w:lastRenderedPageBreak/>
         <w:t>Es ist darauf hinzuweisen, dass es sich bei den gefundenen Auffälligkeiten lediglich um Anhaltspunkte für fehlerhafte Daten beziehungsweise be</w:t>
       </w:r>
       <w:r>
@@ -29044,7 +29203,15 @@
         <w:t xml:space="preserve">der gefundenen </w:t>
       </w:r>
       <w:r>
-        <w:t xml:space="preserve">Auffälligkeiten sollten unter Berücksichtigung von Domänenwissen erfolgen (z.B. Details </w:t>
+        <w:t>Auffälligkeiten sollten unter Berücksichtigung von</w:t>
+      </w:r>
+      <w:r>
+        <w:t xml:space="preserve"> Kontext- und</w:t>
+      </w:r>
+      <w:bookmarkStart w:id="113" w:name="_GoBack"/>
+      <w:bookmarkEnd w:id="113"/>
+      <w:r>
+        <w:t xml:space="preserve"> Domänenwissen erfolgen (z.B. Details </w:t>
       </w:r>
       <w:r>
         <w:t>des Buchungs</w:t>
@@ -29106,11 +29273,11 @@
       <w:pPr>
         <w:pStyle w:val="berschrift1"/>
       </w:pPr>
-      <w:bookmarkStart w:id="113" w:name="_Toc43651154"/>
+      <w:bookmarkStart w:id="114" w:name="_Toc43651154"/>
       <w:r>
         <w:t>Referenzen</w:t>
       </w:r>
-      <w:bookmarkEnd w:id="113"/>
+      <w:bookmarkEnd w:id="114"/>
     </w:p>
     <w:bookmarkEnd w:id="7"/>
     <w:bookmarkEnd w:id="8"/>
@@ -29154,8 +29321,6 @@
         </w:rPr>
         <w:t>. Using Benford’s law to d</w:t>
       </w:r>
-      <w:bookmarkStart w:id="114" w:name="_GoBack"/>
-      <w:bookmarkEnd w:id="114"/>
       <w:r>
         <w:rPr>
           <w:lang w:val="en-US" w:eastAsia="de-DE"/>
@@ -29187,6 +29352,44 @@
           <w:lang w:val="en-US" w:eastAsia="de-DE"/>
         </w:rPr>
         <w:t>Nigrini, M. J., &amp; Miller, S. J. (2009). Data diagnostics using second-order tests of Benford's law. Auditing: A Journal of Practice &amp; Theory, 28(2), 305-324.</w:t>
+      </w:r>
+    </w:p>
+    <w:p>
+      <w:pPr>
+        <w:spacing w:line="360" w:lineRule="auto"/>
+        <w:ind w:left="709" w:hanging="709"/>
+        <w:rPr>
+          <w:szCs w:val="22"/>
+          <w:lang w:val="en-US" w:eastAsia="de-DE"/>
+        </w:rPr>
+      </w:pPr>
+      <w:r>
+        <w:rPr>
+          <w:rFonts w:cs="Arial"/>
+          <w:color w:val="222222"/>
+          <w:szCs w:val="22"/>
+          <w:shd w:val="clear" w:color="auto" w:fill="FFFFFF"/>
+        </w:rPr>
+        <w:t>Nigrini, M. J. (2012). </w:t>
+      </w:r>
+      <w:r>
+        <w:rPr>
+          <w:rFonts w:cs="Arial"/>
+          <w:iCs/>
+          <w:color w:val="222222"/>
+          <w:szCs w:val="22"/>
+          <w:shd w:val="clear" w:color="auto" w:fill="FFFFFF"/>
+        </w:rPr>
+        <w:t>Benford's Law: Applications for forensic accounting, auditing, and fraud detection</w:t>
+      </w:r>
+      <w:r>
+        <w:rPr>
+          <w:rFonts w:cs="Arial"/>
+          <w:color w:val="222222"/>
+          <w:szCs w:val="22"/>
+          <w:shd w:val="clear" w:color="auto" w:fill="FFFFFF"/>
+        </w:rPr>
+        <w:t> (Vol. 586). John Wiley &amp; Sons.</w:t>
       </w:r>
     </w:p>
     <w:p>
@@ -31068,7 +31271,6 @@
   <w:style w:type="character" w:default="1" w:styleId="Absatz-Standardschriftart">
     <w:name w:val="Default Paragraph Font"/>
     <w:uiPriority w:val="1"/>
-    <w:semiHidden/>
     <w:unhideWhenUsed/>
   </w:style>
   <w:style w:type="table" w:default="1" w:styleId="NormaleTabelle">
@@ -32235,7 +32437,7 @@
 </file>
 
 <file path=customXml/itemProps1.xml><?xml version="1.0" encoding="utf-8"?>
-<ds:datastoreItem xmlns:ds="http://schemas.openxmlformats.org/officeDocument/2006/customXml" ds:itemID="{8063E525-5890-4366-B7E8-91980403C369}">
+<ds:datastoreItem xmlns:ds="http://schemas.openxmlformats.org/officeDocument/2006/customXml" ds:itemID="{E86D7BCC-A115-47E2-A339-E11F2211C380}">
   <ds:schemaRefs>
     <ds:schemaRef ds:uri="http://schemas.openxmlformats.org/officeDocument/2006/bibliography"/>
   </ds:schemaRefs>

</xml_diff>